<commit_message>
To add DataType Concept in document
</commit_message>
<xml_diff>
--- a/C#_Document/C#_Basic.docx
+++ b/C#_Document/C#_Basic.docx
@@ -11,8 +11,8 @@
           <w:rFonts w:ascii="Segoe UI" w:eastAsia="Times New Roman" w:hAnsi="Segoe UI" w:cs="Segoe UI"/>
           <w:b/>
           <w:color w:val="333333"/>
-          <w:sz w:val="20"/>
-          <w:szCs w:val="20"/>
+          <w:sz w:val="24"/>
+          <w:szCs w:val="24"/>
           <w:u w:val="single"/>
         </w:rPr>
       </w:pPr>
@@ -21,8 +21,8 @@
           <w:rFonts w:ascii="Segoe UI" w:eastAsia="Times New Roman" w:hAnsi="Segoe UI" w:cs="Segoe UI"/>
           <w:b/>
           <w:color w:val="333333"/>
-          <w:sz w:val="20"/>
-          <w:szCs w:val="20"/>
+          <w:sz w:val="24"/>
+          <w:szCs w:val="24"/>
           <w:u w:val="single"/>
         </w:rPr>
         <w:t>C# Tutorial:</w:t>
@@ -44,8 +44,8 @@
           <w:b/>
           <w:color w:val="610B38"/>
           <w:kern w:val="36"/>
-          <w:sz w:val="20"/>
-          <w:szCs w:val="20"/>
+          <w:sz w:val="24"/>
+          <w:szCs w:val="24"/>
           <w:highlight w:val="yellow"/>
           <w:u w:val="single"/>
         </w:rPr>
@@ -56,8 +56,8 @@
           <w:b/>
           <w:color w:val="610B38"/>
           <w:kern w:val="36"/>
-          <w:sz w:val="20"/>
-          <w:szCs w:val="20"/>
+          <w:sz w:val="24"/>
+          <w:szCs w:val="24"/>
           <w:highlight w:val="yellow"/>
           <w:u w:val="single"/>
         </w:rPr>
@@ -194,8 +194,8 @@
           <w:b/>
           <w:color w:val="610B38"/>
           <w:kern w:val="36"/>
-          <w:sz w:val="20"/>
-          <w:szCs w:val="20"/>
+          <w:sz w:val="24"/>
+          <w:szCs w:val="24"/>
           <w:u w:val="single"/>
         </w:rPr>
       </w:pPr>
@@ -205,8 +205,8 @@
           <w:b/>
           <w:color w:val="610B38"/>
           <w:kern w:val="36"/>
-          <w:sz w:val="20"/>
-          <w:szCs w:val="20"/>
+          <w:sz w:val="24"/>
+          <w:szCs w:val="24"/>
           <w:highlight w:val="yellow"/>
           <w:u w:val="single"/>
         </w:rPr>
@@ -218,8 +218,8 @@
           <w:b/>
           <w:color w:val="610B38"/>
           <w:kern w:val="36"/>
-          <w:sz w:val="20"/>
-          <w:szCs w:val="20"/>
+          <w:sz w:val="24"/>
+          <w:szCs w:val="24"/>
           <w:highlight w:val="yellow"/>
           <w:u w:val="single"/>
         </w:rPr>
@@ -258,8 +258,8 @@
           <w:rFonts w:ascii="Helvetica" w:hAnsi="Helvetica" w:cs="Helvetica"/>
           <w:bCs w:val="0"/>
           <w:color w:val="610B38"/>
-          <w:sz w:val="20"/>
-          <w:szCs w:val="20"/>
+          <w:sz w:val="24"/>
+          <w:szCs w:val="24"/>
           <w:u w:val="single"/>
         </w:rPr>
       </w:pPr>
@@ -268,8 +268,8 @@
           <w:rFonts w:ascii="Helvetica" w:hAnsi="Helvetica" w:cs="Helvetica"/>
           <w:bCs w:val="0"/>
           <w:color w:val="610B38"/>
-          <w:sz w:val="20"/>
-          <w:szCs w:val="20"/>
+          <w:sz w:val="24"/>
+          <w:szCs w:val="24"/>
           <w:u w:val="single"/>
         </w:rPr>
         <w:t>C# Simple Example</w:t>
@@ -562,8 +562,8 @@
           <w:rFonts w:ascii="Helvetica" w:hAnsi="Helvetica" w:cs="Helvetica"/>
           <w:bCs w:val="0"/>
           <w:color w:val="610B4B"/>
-          <w:sz w:val="20"/>
-          <w:szCs w:val="20"/>
+          <w:sz w:val="24"/>
+          <w:szCs w:val="24"/>
           <w:u w:val="single"/>
         </w:rPr>
       </w:pPr>
@@ -572,8 +572,8 @@
           <w:rFonts w:ascii="Helvetica" w:hAnsi="Helvetica" w:cs="Helvetica"/>
           <w:bCs w:val="0"/>
           <w:color w:val="610B4B"/>
-          <w:sz w:val="20"/>
-          <w:szCs w:val="20"/>
+          <w:sz w:val="24"/>
+          <w:szCs w:val="24"/>
           <w:u w:val="single"/>
         </w:rPr>
         <w:t>Description</w:t>
@@ -820,8 +820,8 @@
           <w:rFonts w:ascii="Helvetica" w:hAnsi="Helvetica" w:cs="Helvetica"/>
           <w:bCs w:val="0"/>
           <w:color w:val="610B38"/>
-          <w:sz w:val="20"/>
-          <w:szCs w:val="20"/>
+          <w:sz w:val="24"/>
+          <w:szCs w:val="24"/>
           <w:u w:val="single"/>
         </w:rPr>
       </w:pPr>
@@ -830,8 +830,8 @@
           <w:rFonts w:ascii="Helvetica" w:hAnsi="Helvetica" w:cs="Helvetica"/>
           <w:bCs w:val="0"/>
           <w:color w:val="610B38"/>
-          <w:sz w:val="20"/>
-          <w:szCs w:val="20"/>
+          <w:sz w:val="24"/>
+          <w:szCs w:val="24"/>
           <w:u w:val="single"/>
         </w:rPr>
         <w:t>C# Example: Using System</w:t>
@@ -1192,8 +1192,8 @@
           <w:rFonts w:ascii="Helvetica" w:hAnsi="Helvetica" w:cs="Helvetica"/>
           <w:bCs w:val="0"/>
           <w:color w:val="610B38"/>
-          <w:sz w:val="20"/>
-          <w:szCs w:val="20"/>
+          <w:sz w:val="24"/>
+          <w:szCs w:val="24"/>
           <w:u w:val="single"/>
         </w:rPr>
       </w:pPr>
@@ -1202,8 +1202,8 @@
           <w:rFonts w:ascii="Helvetica" w:hAnsi="Helvetica" w:cs="Helvetica"/>
           <w:bCs w:val="0"/>
           <w:color w:val="610B38"/>
-          <w:sz w:val="20"/>
-          <w:szCs w:val="20"/>
+          <w:sz w:val="24"/>
+          <w:szCs w:val="24"/>
           <w:u w:val="single"/>
         </w:rPr>
         <w:lastRenderedPageBreak/>
@@ -1611,8 +1611,8 @@
           <w:rFonts w:ascii="Helvetica" w:hAnsi="Helvetica" w:cs="Helvetica"/>
           <w:bCs w:val="0"/>
           <w:color w:val="610B38"/>
-          <w:sz w:val="20"/>
-          <w:szCs w:val="20"/>
+          <w:sz w:val="24"/>
+          <w:szCs w:val="24"/>
           <w:u w:val="single"/>
         </w:rPr>
       </w:pPr>
@@ -1621,8 +1621,8 @@
           <w:rFonts w:ascii="Helvetica" w:hAnsi="Helvetica" w:cs="Helvetica"/>
           <w:bCs w:val="0"/>
           <w:color w:val="610B38"/>
-          <w:sz w:val="20"/>
-          <w:szCs w:val="20"/>
+          <w:sz w:val="24"/>
+          <w:szCs w:val="24"/>
           <w:u w:val="single"/>
         </w:rPr>
         <w:t>C# Example: Using namespace</w:t>
@@ -2088,8 +2088,8 @@
           <w:rFonts w:ascii="Segoe UI" w:eastAsia="Times New Roman" w:hAnsi="Segoe UI" w:cs="Segoe UI"/>
           <w:b/>
           <w:color w:val="333333"/>
-          <w:sz w:val="20"/>
-          <w:szCs w:val="20"/>
+          <w:sz w:val="24"/>
+          <w:szCs w:val="24"/>
           <w:u w:val="single"/>
         </w:rPr>
       </w:pPr>
@@ -2098,8 +2098,8 @@
           <w:rFonts w:ascii="Segoe UI" w:eastAsia="Times New Roman" w:hAnsi="Segoe UI" w:cs="Segoe UI"/>
           <w:b/>
           <w:color w:val="333333"/>
-          <w:sz w:val="20"/>
-          <w:szCs w:val="20"/>
+          <w:sz w:val="24"/>
+          <w:szCs w:val="24"/>
           <w:highlight w:val="yellow"/>
           <w:u w:val="single"/>
         </w:rPr>
@@ -2110,8 +2110,8 @@
           <w:rFonts w:ascii="Segoe UI" w:eastAsia="Times New Roman" w:hAnsi="Segoe UI" w:cs="Segoe UI"/>
           <w:b/>
           <w:color w:val="333333"/>
-          <w:sz w:val="20"/>
-          <w:szCs w:val="20"/>
+          <w:sz w:val="24"/>
+          <w:szCs w:val="24"/>
           <w:highlight w:val="yellow"/>
           <w:u w:val="single"/>
         </w:rPr>
@@ -3063,23 +3063,34 @@
         <w:jc w:val="both"/>
         <w:rPr>
           <w:rFonts w:ascii="Helvetica" w:hAnsi="Helvetica" w:cs="Helvetica"/>
-          <w:b w:val="0"/>
           <w:bCs w:val="0"/>
           <w:color w:val="610B4B"/>
-          <w:sz w:val="20"/>
-          <w:szCs w:val="20"/>
+          <w:sz w:val="24"/>
+          <w:szCs w:val="24"/>
+          <w:u w:val="single"/>
         </w:rPr>
       </w:pPr>
       <w:r>
         <w:rPr>
           <w:rFonts w:ascii="Helvetica" w:hAnsi="Helvetica" w:cs="Helvetica"/>
-          <w:b w:val="0"/>
           <w:bCs w:val="0"/>
           <w:color w:val="610B4B"/>
-          <w:sz w:val="20"/>
-          <w:szCs w:val="20"/>
+          <w:sz w:val="24"/>
+          <w:szCs w:val="24"/>
+          <w:u w:val="single"/>
         </w:rPr>
         <w:t>Rules for defining variables</w:t>
+      </w:r>
+      <w:r>
+        <w:rPr>
+          <w:rFonts w:ascii="Helvetica" w:hAnsi="Helvetica" w:cs="Helvetica"/>
+          <w:bCs w:val="0"/>
+          <w:color w:val="610B4B"/>
+          <w:sz w:val="24"/>
+          <w:szCs w:val="24"/>
+          <w:u w:val="single"/>
+        </w:rPr>
+        <w:t>:</w:t>
       </w:r>
     </w:p>
     <w:p>
@@ -3512,9 +3523,2320 @@
     </w:p>
     <w:p>
       <w:pPr>
+        <w:shd w:val="clear" w:color="auto" w:fill="FFFFFF"/>
+        <w:spacing w:before="68" w:after="100" w:afterAutospacing="1" w:line="312" w:lineRule="atLeast"/>
+        <w:jc w:val="both"/>
+        <w:outlineLvl w:val="0"/>
+        <w:rPr>
+          <w:rFonts w:ascii="Helvetica" w:eastAsia="Times New Roman" w:hAnsi="Helvetica" w:cs="Helvetica"/>
+          <w:b/>
+          <w:color w:val="610B38"/>
+          <w:kern w:val="36"/>
+          <w:sz w:val="24"/>
+          <w:szCs w:val="24"/>
+          <w:u w:val="single"/>
+        </w:rPr>
+      </w:pPr>
+      <w:r>
+        <w:rPr>
+          <w:rFonts w:ascii="Helvetica" w:eastAsia="Times New Roman" w:hAnsi="Helvetica" w:cs="Helvetica"/>
+          <w:b/>
+          <w:color w:val="610B38"/>
+          <w:kern w:val="36"/>
+          <w:sz w:val="24"/>
+          <w:szCs w:val="24"/>
+          <w:u w:val="single"/>
+        </w:rPr>
+        <w:t xml:space="preserve">04. </w:t>
+      </w:r>
+      <w:r>
+        <w:rPr>
+          <w:rFonts w:ascii="Helvetica" w:eastAsia="Times New Roman" w:hAnsi="Helvetica" w:cs="Helvetica"/>
+          <w:b/>
+          <w:color w:val="610B38"/>
+          <w:kern w:val="36"/>
+          <w:sz w:val="24"/>
+          <w:szCs w:val="24"/>
+          <w:u w:val="single"/>
+        </w:rPr>
+        <w:t>C# Data Types</w:t>
+      </w:r>
+    </w:p>
+    <w:p>
+      <w:pPr>
+        <w:shd w:val="clear" w:color="auto" w:fill="FFFFFF"/>
+        <w:spacing w:before="100" w:beforeAutospacing="1" w:after="100" w:afterAutospacing="1" w:line="240" w:lineRule="auto"/>
+        <w:jc w:val="both"/>
+        <w:rPr>
+          <w:rFonts w:ascii="Segoe UI" w:eastAsia="Times New Roman" w:hAnsi="Segoe UI" w:cs="Segoe UI"/>
+          <w:color w:val="333333"/>
+          <w:sz w:val="20"/>
+          <w:szCs w:val="20"/>
+        </w:rPr>
+      </w:pPr>
+      <w:r>
+        <w:rPr>
+          <w:rFonts w:ascii="Segoe UI" w:eastAsia="Times New Roman" w:hAnsi="Segoe UI" w:cs="Segoe UI"/>
+          <w:color w:val="333333"/>
+          <w:sz w:val="20"/>
+          <w:szCs w:val="20"/>
+        </w:rPr>
+        <w:t>A data type specifies the type of data that a variable can store such as integer, floating, character etc.</w:t>
+      </w:r>
+    </w:p>
+    <w:p>
+      <w:pPr>
+        <w:shd w:val="clear" w:color="auto" w:fill="FFFFFF"/>
+        <w:spacing w:before="100" w:beforeAutospacing="1" w:after="100" w:afterAutospacing="1" w:line="240" w:lineRule="auto"/>
+        <w:jc w:val="both"/>
+        <w:rPr>
+          <w:rFonts w:ascii="Segoe UI" w:eastAsia="Times New Roman" w:hAnsi="Segoe UI" w:cs="Segoe UI"/>
+          <w:color w:val="333333"/>
+          <w:sz w:val="20"/>
+          <w:szCs w:val="20"/>
+        </w:rPr>
+      </w:pPr>
+      <w:r>
+        <w:rPr>
+          <w:rFonts w:ascii="Segoe UI" w:eastAsia="Times New Roman" w:hAnsi="Segoe UI" w:cs="Segoe UI"/>
+          <w:color w:val="333333"/>
+          <w:sz w:val="20"/>
+          <w:szCs w:val="20"/>
+        </w:rPr>
+        <w:t>There are 3 types of data types in C# language.</w:t>
+      </w:r>
+    </w:p>
+    <w:tbl>
+      <w:tblPr>
+        <w:tblW w:w="7319" w:type="dxa"/>
+        <w:tblInd w:w="1046" w:type="dxa"/>
+        <w:tblBorders>
+          <w:top w:val="single" w:sz="6" w:space="0" w:color="C7CCBE"/>
+          <w:left w:val="single" w:sz="6" w:space="0" w:color="C7CCBE"/>
+          <w:bottom w:val="single" w:sz="6" w:space="0" w:color="C7CCBE"/>
+          <w:right w:val="single" w:sz="6" w:space="0" w:color="C7CCBE"/>
+        </w:tblBorders>
+        <w:shd w:val="clear" w:color="auto" w:fill="FFFFFF"/>
+        <w:tblCellMar>
+          <w:top w:w="15" w:type="dxa"/>
+          <w:left w:w="15" w:type="dxa"/>
+          <w:bottom w:w="15" w:type="dxa"/>
+          <w:right w:w="15" w:type="dxa"/>
+        </w:tblCellMar>
+        <w:tblLook w:val="04A0"/>
+      </w:tblPr>
+      <w:tblGrid>
+        <w:gridCol w:w="2856"/>
+        <w:gridCol w:w="4463"/>
+      </w:tblGrid>
+      <w:tr>
+        <w:trPr>
+          <w:trHeight w:val="160"/>
+        </w:trPr>
+        <w:tc>
+          <w:tcPr>
+            <w:tcW w:w="0" w:type="auto"/>
+            <w:shd w:val="clear" w:color="auto" w:fill="C7CCBE"/>
+            <w:tcMar>
+              <w:top w:w="163" w:type="dxa"/>
+              <w:left w:w="163" w:type="dxa"/>
+              <w:bottom w:w="163" w:type="dxa"/>
+              <w:right w:w="163" w:type="dxa"/>
+            </w:tcMar>
+            <w:hideMark/>
+          </w:tcPr>
+          <w:p>
+            <w:pPr>
+              <w:spacing w:after="0" w:line="240" w:lineRule="auto"/>
+              <w:rPr>
+                <w:rFonts w:ascii="Times New Roman" w:eastAsia="Times New Roman" w:hAnsi="Times New Roman" w:cs="Times New Roman"/>
+                <w:b/>
+                <w:bCs/>
+                <w:color w:val="000000"/>
+                <w:sz w:val="23"/>
+                <w:szCs w:val="23"/>
+              </w:rPr>
+            </w:pPr>
+            <w:r>
+              <w:rPr>
+                <w:rFonts w:ascii="Times New Roman" w:eastAsia="Times New Roman" w:hAnsi="Times New Roman" w:cs="Times New Roman"/>
+                <w:b/>
+                <w:bCs/>
+                <w:color w:val="000000"/>
+                <w:sz w:val="23"/>
+                <w:szCs w:val="23"/>
+              </w:rPr>
+              <w:t>Types</w:t>
+            </w:r>
+          </w:p>
+        </w:tc>
+        <w:tc>
+          <w:tcPr>
+            <w:tcW w:w="0" w:type="auto"/>
+            <w:shd w:val="clear" w:color="auto" w:fill="C7CCBE"/>
+            <w:tcMar>
+              <w:top w:w="163" w:type="dxa"/>
+              <w:left w:w="163" w:type="dxa"/>
+              <w:bottom w:w="163" w:type="dxa"/>
+              <w:right w:w="163" w:type="dxa"/>
+            </w:tcMar>
+            <w:hideMark/>
+          </w:tcPr>
+          <w:p>
+            <w:pPr>
+              <w:spacing w:after="0" w:line="240" w:lineRule="auto"/>
+              <w:rPr>
+                <w:rFonts w:ascii="Times New Roman" w:eastAsia="Times New Roman" w:hAnsi="Times New Roman" w:cs="Times New Roman"/>
+                <w:b/>
+                <w:bCs/>
+                <w:color w:val="000000"/>
+                <w:sz w:val="23"/>
+                <w:szCs w:val="23"/>
+              </w:rPr>
+            </w:pPr>
+            <w:r>
+              <w:rPr>
+                <w:rFonts w:ascii="Times New Roman" w:eastAsia="Times New Roman" w:hAnsi="Times New Roman" w:cs="Times New Roman"/>
+                <w:b/>
+                <w:bCs/>
+                <w:color w:val="000000"/>
+                <w:sz w:val="23"/>
+                <w:szCs w:val="23"/>
+              </w:rPr>
+              <w:t>Data Types</w:t>
+            </w:r>
+          </w:p>
+        </w:tc>
+      </w:tr>
+      <w:tr>
+        <w:trPr>
+          <w:trHeight w:val="176"/>
+        </w:trPr>
+        <w:tc>
+          <w:tcPr>
+            <w:tcW w:w="0" w:type="auto"/>
+            <w:tcBorders>
+              <w:top w:val="single" w:sz="6" w:space="0" w:color="C7CCBE"/>
+              <w:left w:val="single" w:sz="6" w:space="0" w:color="C7CCBE"/>
+              <w:bottom w:val="single" w:sz="6" w:space="0" w:color="C7CCBE"/>
+              <w:right w:val="single" w:sz="6" w:space="0" w:color="C7CCBE"/>
+            </w:tcBorders>
+            <w:shd w:val="clear" w:color="auto" w:fill="FFFFFF"/>
+            <w:tcMar>
+              <w:top w:w="109" w:type="dxa"/>
+              <w:left w:w="109" w:type="dxa"/>
+              <w:bottom w:w="109" w:type="dxa"/>
+              <w:right w:w="109" w:type="dxa"/>
+            </w:tcMar>
+            <w:hideMark/>
+          </w:tcPr>
+          <w:p>
+            <w:pPr>
+              <w:spacing w:after="0" w:line="240" w:lineRule="auto"/>
+              <w:jc w:val="both"/>
+              <w:rPr>
+                <w:rFonts w:ascii="Segoe UI" w:eastAsia="Times New Roman" w:hAnsi="Segoe UI" w:cs="Segoe UI"/>
+                <w:color w:val="333333"/>
+              </w:rPr>
+            </w:pPr>
+            <w:r>
+              <w:rPr>
+                <w:rFonts w:ascii="Segoe UI" w:eastAsia="Times New Roman" w:hAnsi="Segoe UI" w:cs="Segoe UI"/>
+                <w:color w:val="333333"/>
+              </w:rPr>
+              <w:t>Value Data Type</w:t>
+            </w:r>
+          </w:p>
+        </w:tc>
+        <w:tc>
+          <w:tcPr>
+            <w:tcW w:w="0" w:type="auto"/>
+            <w:tcBorders>
+              <w:top w:val="single" w:sz="6" w:space="0" w:color="C7CCBE"/>
+              <w:left w:val="single" w:sz="6" w:space="0" w:color="C7CCBE"/>
+              <w:bottom w:val="single" w:sz="6" w:space="0" w:color="C7CCBE"/>
+              <w:right w:val="single" w:sz="6" w:space="0" w:color="C7CCBE"/>
+            </w:tcBorders>
+            <w:shd w:val="clear" w:color="auto" w:fill="FFFFFF"/>
+            <w:tcMar>
+              <w:top w:w="109" w:type="dxa"/>
+              <w:left w:w="109" w:type="dxa"/>
+              <w:bottom w:w="109" w:type="dxa"/>
+              <w:right w:w="109" w:type="dxa"/>
+            </w:tcMar>
+            <w:hideMark/>
+          </w:tcPr>
+          <w:p>
+            <w:pPr>
+              <w:spacing w:after="0" w:line="240" w:lineRule="auto"/>
+              <w:jc w:val="both"/>
+              <w:rPr>
+                <w:rFonts w:ascii="Segoe UI" w:eastAsia="Times New Roman" w:hAnsi="Segoe UI" w:cs="Segoe UI"/>
+                <w:color w:val="333333"/>
+              </w:rPr>
+            </w:pPr>
+            <w:r>
+              <w:rPr>
+                <w:rFonts w:ascii="Segoe UI" w:eastAsia="Times New Roman" w:hAnsi="Segoe UI" w:cs="Segoe UI"/>
+                <w:color w:val="333333"/>
+              </w:rPr>
+              <w:t>short, int, char, float, double etc</w:t>
+            </w:r>
+          </w:p>
+        </w:tc>
+      </w:tr>
+      <w:tr>
+        <w:trPr>
+          <w:trHeight w:val="176"/>
+        </w:trPr>
+        <w:tc>
+          <w:tcPr>
+            <w:tcW w:w="0" w:type="auto"/>
+            <w:tcBorders>
+              <w:top w:val="single" w:sz="6" w:space="0" w:color="C7CCBE"/>
+              <w:left w:val="single" w:sz="6" w:space="0" w:color="C7CCBE"/>
+              <w:bottom w:val="single" w:sz="6" w:space="0" w:color="C7CCBE"/>
+              <w:right w:val="single" w:sz="6" w:space="0" w:color="C7CCBE"/>
+            </w:tcBorders>
+            <w:shd w:val="clear" w:color="auto" w:fill="EFF1EB"/>
+            <w:tcMar>
+              <w:top w:w="109" w:type="dxa"/>
+              <w:left w:w="109" w:type="dxa"/>
+              <w:bottom w:w="109" w:type="dxa"/>
+              <w:right w:w="109" w:type="dxa"/>
+            </w:tcMar>
+            <w:hideMark/>
+          </w:tcPr>
+          <w:p>
+            <w:pPr>
+              <w:spacing w:after="0" w:line="240" w:lineRule="auto"/>
+              <w:jc w:val="both"/>
+              <w:rPr>
+                <w:rFonts w:ascii="Segoe UI" w:eastAsia="Times New Roman" w:hAnsi="Segoe UI" w:cs="Segoe UI"/>
+                <w:color w:val="333333"/>
+              </w:rPr>
+            </w:pPr>
+            <w:r>
+              <w:rPr>
+                <w:rFonts w:ascii="Segoe UI" w:eastAsia="Times New Roman" w:hAnsi="Segoe UI" w:cs="Segoe UI"/>
+                <w:color w:val="333333"/>
+              </w:rPr>
+              <w:t>Reference Data Type</w:t>
+            </w:r>
+          </w:p>
+        </w:tc>
+        <w:tc>
+          <w:tcPr>
+            <w:tcW w:w="0" w:type="auto"/>
+            <w:tcBorders>
+              <w:top w:val="single" w:sz="6" w:space="0" w:color="C7CCBE"/>
+              <w:left w:val="single" w:sz="6" w:space="0" w:color="C7CCBE"/>
+              <w:bottom w:val="single" w:sz="6" w:space="0" w:color="C7CCBE"/>
+              <w:right w:val="single" w:sz="6" w:space="0" w:color="C7CCBE"/>
+            </w:tcBorders>
+            <w:shd w:val="clear" w:color="auto" w:fill="EFF1EB"/>
+            <w:tcMar>
+              <w:top w:w="109" w:type="dxa"/>
+              <w:left w:w="109" w:type="dxa"/>
+              <w:bottom w:w="109" w:type="dxa"/>
+              <w:right w:w="109" w:type="dxa"/>
+            </w:tcMar>
+            <w:hideMark/>
+          </w:tcPr>
+          <w:p>
+            <w:pPr>
+              <w:spacing w:after="0" w:line="240" w:lineRule="auto"/>
+              <w:jc w:val="both"/>
+              <w:rPr>
+                <w:rFonts w:ascii="Segoe UI" w:eastAsia="Times New Roman" w:hAnsi="Segoe UI" w:cs="Segoe UI"/>
+                <w:color w:val="333333"/>
+              </w:rPr>
+            </w:pPr>
+            <w:r>
+              <w:rPr>
+                <w:rFonts w:ascii="Segoe UI" w:eastAsia="Times New Roman" w:hAnsi="Segoe UI" w:cs="Segoe UI"/>
+                <w:color w:val="333333"/>
+              </w:rPr>
+              <w:t>String, Class, Object and Interface</w:t>
+            </w:r>
+          </w:p>
+        </w:tc>
+      </w:tr>
+      <w:tr>
+        <w:trPr>
+          <w:trHeight w:val="168"/>
+        </w:trPr>
+        <w:tc>
+          <w:tcPr>
+            <w:tcW w:w="0" w:type="auto"/>
+            <w:tcBorders>
+              <w:top w:val="single" w:sz="6" w:space="0" w:color="C7CCBE"/>
+              <w:left w:val="single" w:sz="6" w:space="0" w:color="C7CCBE"/>
+              <w:bottom w:val="single" w:sz="6" w:space="0" w:color="C7CCBE"/>
+              <w:right w:val="single" w:sz="6" w:space="0" w:color="C7CCBE"/>
+            </w:tcBorders>
+            <w:shd w:val="clear" w:color="auto" w:fill="FFFFFF"/>
+            <w:tcMar>
+              <w:top w:w="109" w:type="dxa"/>
+              <w:left w:w="109" w:type="dxa"/>
+              <w:bottom w:w="109" w:type="dxa"/>
+              <w:right w:w="109" w:type="dxa"/>
+            </w:tcMar>
+            <w:hideMark/>
+          </w:tcPr>
+          <w:p>
+            <w:pPr>
+              <w:spacing w:after="0" w:line="240" w:lineRule="auto"/>
+              <w:jc w:val="both"/>
+              <w:rPr>
+                <w:rFonts w:ascii="Segoe UI" w:eastAsia="Times New Roman" w:hAnsi="Segoe UI" w:cs="Segoe UI"/>
+                <w:color w:val="333333"/>
+              </w:rPr>
+            </w:pPr>
+            <w:r>
+              <w:rPr>
+                <w:rFonts w:ascii="Segoe UI" w:eastAsia="Times New Roman" w:hAnsi="Segoe UI" w:cs="Segoe UI"/>
+                <w:color w:val="333333"/>
+              </w:rPr>
+              <w:t>Pointer Data Type</w:t>
+            </w:r>
+          </w:p>
+        </w:tc>
+        <w:tc>
+          <w:tcPr>
+            <w:tcW w:w="0" w:type="auto"/>
+            <w:tcBorders>
+              <w:top w:val="single" w:sz="6" w:space="0" w:color="C7CCBE"/>
+              <w:left w:val="single" w:sz="6" w:space="0" w:color="C7CCBE"/>
+              <w:bottom w:val="single" w:sz="6" w:space="0" w:color="C7CCBE"/>
+              <w:right w:val="single" w:sz="6" w:space="0" w:color="C7CCBE"/>
+            </w:tcBorders>
+            <w:shd w:val="clear" w:color="auto" w:fill="FFFFFF"/>
+            <w:tcMar>
+              <w:top w:w="109" w:type="dxa"/>
+              <w:left w:w="109" w:type="dxa"/>
+              <w:bottom w:w="109" w:type="dxa"/>
+              <w:right w:w="109" w:type="dxa"/>
+            </w:tcMar>
+            <w:hideMark/>
+          </w:tcPr>
+          <w:p>
+            <w:pPr>
+              <w:spacing w:after="0" w:line="240" w:lineRule="auto"/>
+              <w:jc w:val="both"/>
+              <w:rPr>
+                <w:rFonts w:ascii="Segoe UI" w:eastAsia="Times New Roman" w:hAnsi="Segoe UI" w:cs="Segoe UI"/>
+                <w:color w:val="333333"/>
+              </w:rPr>
+            </w:pPr>
+            <w:r>
+              <w:rPr>
+                <w:rFonts w:ascii="Segoe UI" w:eastAsia="Times New Roman" w:hAnsi="Segoe UI" w:cs="Segoe UI"/>
+                <w:color w:val="333333"/>
+              </w:rPr>
+              <w:t>Pointers</w:t>
+            </w:r>
+          </w:p>
+        </w:tc>
+      </w:tr>
+    </w:tbl>
+    <w:p>
+      <w:pPr>
         <w:tabs>
           <w:tab w:val="left" w:pos="1770"/>
         </w:tabs>
+        <w:spacing w:after="0"/>
+        <w:rPr>
+          <w:sz w:val="20"/>
+          <w:szCs w:val="20"/>
+        </w:rPr>
+      </w:pPr>
+    </w:p>
+    <w:p>
+      <w:pPr>
+        <w:pStyle w:val="Heading2"/>
+        <w:shd w:val="clear" w:color="auto" w:fill="FFFFFF"/>
+        <w:spacing w:line="312" w:lineRule="atLeast"/>
+        <w:jc w:val="both"/>
+        <w:rPr>
+          <w:rFonts w:ascii="Helvetica" w:hAnsi="Helvetica" w:cs="Helvetica"/>
+          <w:bCs w:val="0"/>
+          <w:color w:val="610B38"/>
+          <w:sz w:val="24"/>
+          <w:szCs w:val="24"/>
+          <w:u w:val="single"/>
+        </w:rPr>
+      </w:pPr>
+      <w:r>
+        <w:rPr>
+          <w:rFonts w:ascii="Helvetica" w:hAnsi="Helvetica" w:cs="Helvetica"/>
+          <w:bCs w:val="0"/>
+          <w:color w:val="610B38"/>
+          <w:sz w:val="24"/>
+          <w:szCs w:val="24"/>
+          <w:u w:val="single"/>
+        </w:rPr>
+        <w:lastRenderedPageBreak/>
+        <w:t xml:space="preserve">4.1. </w:t>
+      </w:r>
+      <w:r>
+        <w:rPr>
+          <w:rFonts w:ascii="Helvetica" w:hAnsi="Helvetica" w:cs="Helvetica"/>
+          <w:bCs w:val="0"/>
+          <w:color w:val="610B38"/>
+          <w:sz w:val="24"/>
+          <w:szCs w:val="24"/>
+          <w:u w:val="single"/>
+        </w:rPr>
+        <w:t>Value Data Type</w:t>
+      </w:r>
+    </w:p>
+    <w:p>
+      <w:pPr>
+        <w:pStyle w:val="NormalWeb"/>
+        <w:shd w:val="clear" w:color="auto" w:fill="FFFFFF"/>
+        <w:jc w:val="both"/>
+        <w:rPr>
+          <w:rFonts w:ascii="Segoe UI" w:hAnsi="Segoe UI" w:cs="Segoe UI"/>
+          <w:color w:val="333333"/>
+          <w:sz w:val="20"/>
+          <w:szCs w:val="20"/>
+        </w:rPr>
+      </w:pPr>
+      <w:r>
+        <w:rPr>
+          <w:rFonts w:ascii="Segoe UI" w:hAnsi="Segoe UI" w:cs="Segoe UI"/>
+          <w:color w:val="333333"/>
+          <w:sz w:val="20"/>
+          <w:szCs w:val="20"/>
+        </w:rPr>
+        <w:t>The value data types are integer-based and floating-point based. C# language supports both signed and unsigned literals.</w:t>
+      </w:r>
+    </w:p>
+    <w:p>
+      <w:pPr>
+        <w:pStyle w:val="NormalWeb"/>
+        <w:shd w:val="clear" w:color="auto" w:fill="FFFFFF"/>
+        <w:jc w:val="both"/>
+        <w:rPr>
+          <w:rFonts w:ascii="Segoe UI" w:hAnsi="Segoe UI" w:cs="Segoe UI"/>
+          <w:color w:val="333333"/>
+          <w:sz w:val="20"/>
+          <w:szCs w:val="20"/>
+        </w:rPr>
+      </w:pPr>
+      <w:r>
+        <w:rPr>
+          <w:rFonts w:ascii="Segoe UI" w:hAnsi="Segoe UI" w:cs="Segoe UI"/>
+          <w:color w:val="333333"/>
+          <w:sz w:val="20"/>
+          <w:szCs w:val="20"/>
+        </w:rPr>
+        <w:t>There are 2 types of value data type in C# language.</w:t>
+      </w:r>
+    </w:p>
+    <w:p>
+      <w:pPr>
+        <w:pStyle w:val="NormalWeb"/>
+        <w:shd w:val="clear" w:color="auto" w:fill="FFFFFF"/>
+        <w:jc w:val="both"/>
+        <w:rPr>
+          <w:rFonts w:ascii="Segoe UI" w:hAnsi="Segoe UI" w:cs="Segoe UI"/>
+          <w:color w:val="333333"/>
+          <w:sz w:val="20"/>
+          <w:szCs w:val="20"/>
+        </w:rPr>
+      </w:pPr>
+      <w:r>
+        <w:rPr>
+          <w:rStyle w:val="Strong"/>
+          <w:rFonts w:ascii="Segoe UI" w:hAnsi="Segoe UI" w:cs="Segoe UI"/>
+          <w:color w:val="333333"/>
+          <w:sz w:val="20"/>
+          <w:szCs w:val="20"/>
+        </w:rPr>
+        <w:t>1) Predefined Data Types</w:t>
+      </w:r>
+      <w:r>
+        <w:rPr>
+          <w:rFonts w:ascii="Segoe UI" w:hAnsi="Segoe UI" w:cs="Segoe UI"/>
+          <w:color w:val="333333"/>
+          <w:sz w:val="20"/>
+          <w:szCs w:val="20"/>
+        </w:rPr>
+        <w:t> - such as Integer, Boolean, Float, etc.</w:t>
+      </w:r>
+    </w:p>
+    <w:p>
+      <w:pPr>
+        <w:pStyle w:val="NormalWeb"/>
+        <w:shd w:val="clear" w:color="auto" w:fill="FFFFFF"/>
+        <w:jc w:val="both"/>
+        <w:rPr>
+          <w:rFonts w:ascii="Segoe UI" w:hAnsi="Segoe UI" w:cs="Segoe UI"/>
+          <w:color w:val="333333"/>
+          <w:sz w:val="20"/>
+          <w:szCs w:val="20"/>
+        </w:rPr>
+      </w:pPr>
+      <w:r>
+        <w:rPr>
+          <w:rStyle w:val="Strong"/>
+          <w:rFonts w:ascii="Segoe UI" w:hAnsi="Segoe UI" w:cs="Segoe UI"/>
+          <w:color w:val="333333"/>
+          <w:sz w:val="20"/>
+          <w:szCs w:val="20"/>
+        </w:rPr>
+        <w:t>2) User defined Data Types</w:t>
+      </w:r>
+      <w:r>
+        <w:rPr>
+          <w:rFonts w:ascii="Segoe UI" w:hAnsi="Segoe UI" w:cs="Segoe UI"/>
+          <w:color w:val="333333"/>
+          <w:sz w:val="20"/>
+          <w:szCs w:val="20"/>
+        </w:rPr>
+        <w:t> - such as Structure, Enumerations, etc.</w:t>
+      </w:r>
+    </w:p>
+    <w:p>
+      <w:pPr>
+        <w:pStyle w:val="NormalWeb"/>
+        <w:shd w:val="clear" w:color="auto" w:fill="FFFFFF"/>
+        <w:jc w:val="both"/>
+        <w:rPr>
+          <w:rFonts w:ascii="Segoe UI" w:hAnsi="Segoe UI" w:cs="Segoe UI"/>
+          <w:color w:val="333333"/>
+          <w:sz w:val="20"/>
+          <w:szCs w:val="20"/>
+        </w:rPr>
+      </w:pPr>
+      <w:r>
+        <w:rPr>
+          <w:rFonts w:ascii="Segoe UI" w:hAnsi="Segoe UI" w:cs="Segoe UI"/>
+          <w:color w:val="333333"/>
+          <w:sz w:val="20"/>
+          <w:szCs w:val="20"/>
+        </w:rPr>
+        <w:t>The memory size of data types may change according to 32 or 64 bit operating system.</w:t>
+      </w:r>
+    </w:p>
+    <w:p>
+      <w:pPr>
+        <w:pStyle w:val="Heading2"/>
+        <w:shd w:val="clear" w:color="auto" w:fill="FFFFFF"/>
+        <w:spacing w:line="312" w:lineRule="atLeast"/>
+        <w:jc w:val="both"/>
+        <w:rPr>
+          <w:rFonts w:ascii="Helvetica" w:hAnsi="Helvetica" w:cs="Helvetica"/>
+          <w:bCs w:val="0"/>
+          <w:color w:val="610B38"/>
+          <w:sz w:val="24"/>
+          <w:szCs w:val="24"/>
+          <w:u w:val="single"/>
+        </w:rPr>
+      </w:pPr>
+      <w:r>
+        <w:rPr>
+          <w:rFonts w:ascii="Helvetica" w:hAnsi="Helvetica" w:cs="Helvetica"/>
+          <w:bCs w:val="0"/>
+          <w:color w:val="610B38"/>
+          <w:sz w:val="24"/>
+          <w:szCs w:val="24"/>
+          <w:u w:val="single"/>
+        </w:rPr>
+        <w:t xml:space="preserve">4.2. </w:t>
+      </w:r>
+      <w:r>
+        <w:rPr>
+          <w:rFonts w:ascii="Helvetica" w:hAnsi="Helvetica" w:cs="Helvetica"/>
+          <w:bCs w:val="0"/>
+          <w:color w:val="610B38"/>
+          <w:sz w:val="24"/>
+          <w:szCs w:val="24"/>
+          <w:u w:val="single"/>
+        </w:rPr>
+        <w:t>Reference Data Type</w:t>
+      </w:r>
+    </w:p>
+    <w:p>
+      <w:pPr>
+        <w:pStyle w:val="NormalWeb"/>
+        <w:shd w:val="clear" w:color="auto" w:fill="FFFFFF"/>
+        <w:jc w:val="both"/>
+        <w:rPr>
+          <w:rFonts w:ascii="Segoe UI" w:hAnsi="Segoe UI" w:cs="Segoe UI"/>
+          <w:color w:val="333333"/>
+          <w:sz w:val="20"/>
+          <w:szCs w:val="20"/>
+        </w:rPr>
+      </w:pPr>
+      <w:r>
+        <w:rPr>
+          <w:rFonts w:ascii="Segoe UI" w:hAnsi="Segoe UI" w:cs="Segoe UI"/>
+          <w:color w:val="333333"/>
+          <w:sz w:val="20"/>
+          <w:szCs w:val="20"/>
+        </w:rPr>
+        <w:t>The reference data types do not contain the actual data stored in a variable, but they contain a reference to the variables.</w:t>
+      </w:r>
+    </w:p>
+    <w:p>
+      <w:pPr>
+        <w:pStyle w:val="NormalWeb"/>
+        <w:shd w:val="clear" w:color="auto" w:fill="FFFFFF"/>
+        <w:jc w:val="both"/>
+        <w:rPr>
+          <w:rFonts w:ascii="Segoe UI" w:hAnsi="Segoe UI" w:cs="Segoe UI"/>
+          <w:color w:val="333333"/>
+          <w:sz w:val="20"/>
+          <w:szCs w:val="20"/>
+        </w:rPr>
+      </w:pPr>
+      <w:r>
+        <w:rPr>
+          <w:rFonts w:ascii="Segoe UI" w:hAnsi="Segoe UI" w:cs="Segoe UI"/>
+          <w:color w:val="333333"/>
+          <w:sz w:val="20"/>
+          <w:szCs w:val="20"/>
+        </w:rPr>
+        <w:t>If the data is changed by one of the variables, the other variable automatically reflects this change in value.</w:t>
+      </w:r>
+    </w:p>
+    <w:p>
+      <w:pPr>
+        <w:pStyle w:val="NormalWeb"/>
+        <w:shd w:val="clear" w:color="auto" w:fill="FFFFFF"/>
+        <w:jc w:val="both"/>
+        <w:rPr>
+          <w:rFonts w:ascii="Segoe UI" w:hAnsi="Segoe UI" w:cs="Segoe UI"/>
+          <w:color w:val="333333"/>
+          <w:sz w:val="20"/>
+          <w:szCs w:val="20"/>
+        </w:rPr>
+      </w:pPr>
+      <w:r>
+        <w:rPr>
+          <w:rFonts w:ascii="Segoe UI" w:hAnsi="Segoe UI" w:cs="Segoe UI"/>
+          <w:color w:val="333333"/>
+          <w:sz w:val="20"/>
+          <w:szCs w:val="20"/>
+        </w:rPr>
+        <w:t>There are 2 types of reference data type in C# language.</w:t>
+      </w:r>
+    </w:p>
+    <w:p>
+      <w:pPr>
+        <w:pStyle w:val="NormalWeb"/>
+        <w:shd w:val="clear" w:color="auto" w:fill="FFFFFF"/>
+        <w:jc w:val="both"/>
+        <w:rPr>
+          <w:rFonts w:ascii="Segoe UI" w:hAnsi="Segoe UI" w:cs="Segoe UI"/>
+          <w:color w:val="333333"/>
+          <w:sz w:val="20"/>
+          <w:szCs w:val="20"/>
+        </w:rPr>
+      </w:pPr>
+      <w:r>
+        <w:rPr>
+          <w:rStyle w:val="Strong"/>
+          <w:rFonts w:ascii="Segoe UI" w:hAnsi="Segoe UI" w:cs="Segoe UI"/>
+          <w:color w:val="333333"/>
+          <w:sz w:val="20"/>
+          <w:szCs w:val="20"/>
+        </w:rPr>
+        <w:t>1) Predefined Types</w:t>
+      </w:r>
+      <w:r>
+        <w:rPr>
+          <w:rFonts w:ascii="Segoe UI" w:hAnsi="Segoe UI" w:cs="Segoe UI"/>
+          <w:color w:val="333333"/>
+          <w:sz w:val="20"/>
+          <w:szCs w:val="20"/>
+        </w:rPr>
+        <w:t> - such as Objects, String.</w:t>
+      </w:r>
+    </w:p>
+    <w:p>
+      <w:pPr>
+        <w:pStyle w:val="NormalWeb"/>
+        <w:shd w:val="clear" w:color="auto" w:fill="FFFFFF"/>
+        <w:jc w:val="both"/>
+        <w:rPr>
+          <w:rFonts w:ascii="Segoe UI" w:hAnsi="Segoe UI" w:cs="Segoe UI"/>
+          <w:color w:val="333333"/>
+          <w:sz w:val="20"/>
+          <w:szCs w:val="20"/>
+        </w:rPr>
+      </w:pPr>
+      <w:r>
+        <w:rPr>
+          <w:rStyle w:val="Strong"/>
+          <w:rFonts w:ascii="Segoe UI" w:hAnsi="Segoe UI" w:cs="Segoe UI"/>
+          <w:color w:val="333333"/>
+          <w:sz w:val="20"/>
+          <w:szCs w:val="20"/>
+        </w:rPr>
+        <w:t>2) User defined Types</w:t>
+      </w:r>
+      <w:r>
+        <w:rPr>
+          <w:rFonts w:ascii="Segoe UI" w:hAnsi="Segoe UI" w:cs="Segoe UI"/>
+          <w:color w:val="333333"/>
+          <w:sz w:val="20"/>
+          <w:szCs w:val="20"/>
+        </w:rPr>
+        <w:t> - such as Classes, Interface.</w:t>
+      </w:r>
+    </w:p>
+    <w:p>
+      <w:pPr>
+        <w:pStyle w:val="Heading2"/>
+        <w:shd w:val="clear" w:color="auto" w:fill="FFFFFF"/>
+        <w:spacing w:line="312" w:lineRule="atLeast"/>
+        <w:jc w:val="both"/>
+        <w:rPr>
+          <w:rFonts w:ascii="Helvetica" w:hAnsi="Helvetica" w:cs="Helvetica"/>
+          <w:bCs w:val="0"/>
+          <w:color w:val="610B38"/>
+          <w:sz w:val="24"/>
+          <w:szCs w:val="24"/>
+          <w:u w:val="single"/>
+        </w:rPr>
+      </w:pPr>
+      <w:r>
+        <w:rPr>
+          <w:rFonts w:ascii="Helvetica" w:hAnsi="Helvetica" w:cs="Helvetica"/>
+          <w:bCs w:val="0"/>
+          <w:color w:val="610B38"/>
+          <w:sz w:val="24"/>
+          <w:szCs w:val="24"/>
+          <w:u w:val="single"/>
+        </w:rPr>
+        <w:t>Example:</w:t>
+      </w:r>
+    </w:p>
+    <w:p>
+      <w:pPr>
+        <w:tabs>
+          <w:tab w:val="left" w:pos="1770"/>
+        </w:tabs>
+        <w:spacing w:after="0"/>
+        <w:rPr>
+          <w:sz w:val="20"/>
+          <w:szCs w:val="20"/>
+        </w:rPr>
+      </w:pPr>
+    </w:p>
+    <w:p>
+      <w:pPr>
+        <w:pBdr>
+          <w:top w:val="single" w:sz="4" w:space="1" w:color="auto"/>
+          <w:left w:val="single" w:sz="4" w:space="4" w:color="auto"/>
+          <w:bottom w:val="single" w:sz="4" w:space="1" w:color="auto"/>
+          <w:right w:val="single" w:sz="4" w:space="4" w:color="auto"/>
+        </w:pBdr>
+        <w:tabs>
+          <w:tab w:val="left" w:pos="1770"/>
+        </w:tabs>
+        <w:spacing w:after="0"/>
+        <w:rPr>
+          <w:b/>
+          <w:sz w:val="20"/>
+          <w:szCs w:val="20"/>
+        </w:rPr>
+      </w:pPr>
+      <w:r>
+        <w:rPr>
+          <w:b/>
+          <w:sz w:val="20"/>
+          <w:szCs w:val="20"/>
+        </w:rPr>
+        <w:t>object  obj1 = new object();</w:t>
+      </w:r>
+    </w:p>
+    <w:p>
+      <w:pPr>
+        <w:pBdr>
+          <w:top w:val="single" w:sz="4" w:space="1" w:color="auto"/>
+          <w:left w:val="single" w:sz="4" w:space="4" w:color="auto"/>
+          <w:bottom w:val="single" w:sz="4" w:space="1" w:color="auto"/>
+          <w:right w:val="single" w:sz="4" w:space="4" w:color="auto"/>
+        </w:pBdr>
+        <w:tabs>
+          <w:tab w:val="left" w:pos="1770"/>
+        </w:tabs>
+        <w:spacing w:after="0"/>
+        <w:rPr>
+          <w:b/>
+          <w:sz w:val="20"/>
+          <w:szCs w:val="20"/>
+        </w:rPr>
+      </w:pPr>
+      <w:r>
+        <w:rPr>
+          <w:b/>
+          <w:sz w:val="20"/>
+          <w:szCs w:val="20"/>
+        </w:rPr>
+        <w:t>object  obj2 = obj1; // Both obj1 and obj2 reference the same object in memory</w:t>
+      </w:r>
+    </w:p>
+    <w:p>
+      <w:pPr>
+        <w:pBdr>
+          <w:top w:val="single" w:sz="4" w:space="1" w:color="auto"/>
+          <w:left w:val="single" w:sz="4" w:space="4" w:color="auto"/>
+          <w:bottom w:val="single" w:sz="4" w:space="1" w:color="auto"/>
+          <w:right w:val="single" w:sz="4" w:space="4" w:color="auto"/>
+        </w:pBdr>
+        <w:tabs>
+          <w:tab w:val="left" w:pos="1770"/>
+        </w:tabs>
+        <w:spacing w:after="0"/>
+        <w:rPr>
+          <w:b/>
+          <w:sz w:val="20"/>
+          <w:szCs w:val="20"/>
+        </w:rPr>
+      </w:pPr>
+      <w:r>
+        <w:rPr>
+          <w:b/>
+          <w:sz w:val="20"/>
+          <w:szCs w:val="20"/>
+        </w:rPr>
+        <w:t>obj1 = new object(); // Now obj1 references a new object, but obj2 still references the original object</w:t>
+      </w:r>
+    </w:p>
+    <w:p>
+      <w:pPr>
+        <w:spacing w:after="0"/>
+        <w:rPr>
+          <w:sz w:val="20"/>
+          <w:szCs w:val="20"/>
+        </w:rPr>
+      </w:pPr>
+    </w:p>
+    <w:p>
+      <w:pPr>
+        <w:pBdr>
+          <w:top w:val="single" w:sz="4" w:space="1" w:color="auto"/>
+          <w:left w:val="single" w:sz="4" w:space="4" w:color="auto"/>
+          <w:bottom w:val="single" w:sz="4" w:space="1" w:color="auto"/>
+          <w:right w:val="single" w:sz="4" w:space="4" w:color="auto"/>
+        </w:pBdr>
+        <w:spacing w:after="0"/>
+        <w:rPr>
+          <w:b/>
+          <w:sz w:val="20"/>
+          <w:szCs w:val="20"/>
+        </w:rPr>
+      </w:pPr>
+      <w:r>
+        <w:rPr>
+          <w:b/>
+          <w:sz w:val="20"/>
+          <w:szCs w:val="20"/>
+        </w:rPr>
+        <w:t>string str1 = "Hello";</w:t>
+      </w:r>
+    </w:p>
+    <w:p>
+      <w:pPr>
+        <w:pBdr>
+          <w:top w:val="single" w:sz="4" w:space="1" w:color="auto"/>
+          <w:left w:val="single" w:sz="4" w:space="4" w:color="auto"/>
+          <w:bottom w:val="single" w:sz="4" w:space="1" w:color="auto"/>
+          <w:right w:val="single" w:sz="4" w:space="4" w:color="auto"/>
+        </w:pBdr>
+        <w:spacing w:after="0"/>
+        <w:rPr>
+          <w:b/>
+          <w:sz w:val="20"/>
+          <w:szCs w:val="20"/>
+        </w:rPr>
+      </w:pPr>
+      <w:r>
+        <w:rPr>
+          <w:b/>
+          <w:sz w:val="20"/>
+          <w:szCs w:val="20"/>
+        </w:rPr>
+        <w:t>string str2 = str1; // Both str1 and str2 reference the same string object</w:t>
+      </w:r>
+    </w:p>
+    <w:p>
+      <w:pPr>
+        <w:pBdr>
+          <w:top w:val="single" w:sz="4" w:space="1" w:color="auto"/>
+          <w:left w:val="single" w:sz="4" w:space="4" w:color="auto"/>
+          <w:bottom w:val="single" w:sz="4" w:space="1" w:color="auto"/>
+          <w:right w:val="single" w:sz="4" w:space="4" w:color="auto"/>
+        </w:pBdr>
+        <w:spacing w:after="0"/>
+        <w:rPr>
+          <w:b/>
+          <w:sz w:val="20"/>
+          <w:szCs w:val="20"/>
+        </w:rPr>
+      </w:pPr>
+      <w:r>
+        <w:rPr>
+          <w:b/>
+          <w:sz w:val="20"/>
+          <w:szCs w:val="20"/>
+        </w:rPr>
+        <w:t>str1 = "World"; // Now str1 references a new string object, but str2 still references "Hello"</w:t>
+      </w:r>
+    </w:p>
+    <w:p>
+      <w:pPr>
+        <w:rPr>
+          <w:sz w:val="20"/>
+          <w:szCs w:val="20"/>
+        </w:rPr>
+      </w:pPr>
+    </w:p>
+    <w:p>
+      <w:pPr>
+        <w:pStyle w:val="NormalWeb"/>
+        <w:shd w:val="clear" w:color="auto" w:fill="FFFFFF"/>
+        <w:jc w:val="both"/>
+        <w:rPr>
+          <w:rFonts w:ascii="Segoe UI" w:hAnsi="Segoe UI" w:cs="Segoe UI"/>
+          <w:color w:val="333333"/>
+          <w:sz w:val="20"/>
+          <w:szCs w:val="20"/>
+        </w:rPr>
+      </w:pPr>
+      <w:r>
+        <w:rPr>
+          <w:rFonts w:ascii="Segoe UI" w:hAnsi="Segoe UI" w:cs="Segoe UI"/>
+          <w:color w:val="333333"/>
+          <w:sz w:val="20"/>
+          <w:szCs w:val="20"/>
+        </w:rPr>
+        <w:t>In C#, int is a value type, not a reference type. This means that when you assign an int variable to another int variable, you are copying the value, not the reference. Changes to one variable do not affect the other. Here is an example:</w:t>
+      </w:r>
+    </w:p>
+    <w:p>
+      <w:pPr>
+        <w:pBdr>
+          <w:top w:val="single" w:sz="4" w:space="1" w:color="auto"/>
+          <w:left w:val="single" w:sz="4" w:space="4" w:color="auto"/>
+          <w:bottom w:val="single" w:sz="4" w:space="1" w:color="auto"/>
+          <w:right w:val="single" w:sz="4" w:space="4" w:color="auto"/>
+        </w:pBdr>
+        <w:spacing w:after="0"/>
+        <w:rPr>
+          <w:b/>
+          <w:sz w:val="20"/>
+          <w:szCs w:val="20"/>
+        </w:rPr>
+      </w:pPr>
+      <w:r>
+        <w:rPr>
+          <w:b/>
+          <w:sz w:val="20"/>
+          <w:szCs w:val="20"/>
+        </w:rPr>
+        <w:t>int a = 5;</w:t>
+      </w:r>
+    </w:p>
+    <w:p>
+      <w:pPr>
+        <w:pBdr>
+          <w:top w:val="single" w:sz="4" w:space="1" w:color="auto"/>
+          <w:left w:val="single" w:sz="4" w:space="4" w:color="auto"/>
+          <w:bottom w:val="single" w:sz="4" w:space="1" w:color="auto"/>
+          <w:right w:val="single" w:sz="4" w:space="4" w:color="auto"/>
+        </w:pBdr>
+        <w:spacing w:after="0"/>
+        <w:rPr>
+          <w:b/>
+          <w:sz w:val="20"/>
+          <w:szCs w:val="20"/>
+        </w:rPr>
+      </w:pPr>
+      <w:r>
+        <w:rPr>
+          <w:b/>
+          <w:sz w:val="20"/>
+          <w:szCs w:val="20"/>
+        </w:rPr>
+        <w:t>int b = a; // b gets a copy of the value of a, which is 5</w:t>
+      </w:r>
+    </w:p>
+    <w:p>
+      <w:pPr>
+        <w:pBdr>
+          <w:top w:val="single" w:sz="4" w:space="1" w:color="auto"/>
+          <w:left w:val="single" w:sz="4" w:space="4" w:color="auto"/>
+          <w:bottom w:val="single" w:sz="4" w:space="1" w:color="auto"/>
+          <w:right w:val="single" w:sz="4" w:space="4" w:color="auto"/>
+        </w:pBdr>
+        <w:spacing w:after="0"/>
+        <w:rPr>
+          <w:b/>
+          <w:sz w:val="20"/>
+          <w:szCs w:val="20"/>
+        </w:rPr>
+      </w:pPr>
+      <w:r>
+        <w:rPr>
+          <w:b/>
+          <w:sz w:val="20"/>
+          <w:szCs w:val="20"/>
+        </w:rPr>
+        <w:t>a = 10; // Changing a does not affect b</w:t>
+      </w:r>
+    </w:p>
+    <w:p>
+      <w:pPr>
+        <w:pBdr>
+          <w:top w:val="single" w:sz="4" w:space="1" w:color="auto"/>
+          <w:left w:val="single" w:sz="4" w:space="4" w:color="auto"/>
+          <w:bottom w:val="single" w:sz="4" w:space="1" w:color="auto"/>
+          <w:right w:val="single" w:sz="4" w:space="4" w:color="auto"/>
+        </w:pBdr>
+        <w:spacing w:after="0"/>
+        <w:rPr>
+          <w:b/>
+          <w:sz w:val="20"/>
+          <w:szCs w:val="20"/>
+        </w:rPr>
+      </w:pPr>
+      <w:r>
+        <w:rPr>
+          <w:b/>
+          <w:sz w:val="20"/>
+          <w:szCs w:val="20"/>
+        </w:rPr>
+        <w:t>Console.WriteLine(b); // Outputs 5</w:t>
+      </w:r>
+    </w:p>
+    <w:p>
+      <w:pPr>
+        <w:pStyle w:val="Heading2"/>
+        <w:shd w:val="clear" w:color="auto" w:fill="FFFFFF"/>
+        <w:spacing w:line="312" w:lineRule="atLeast"/>
+        <w:jc w:val="both"/>
+        <w:rPr>
+          <w:rFonts w:ascii="Helvetica" w:hAnsi="Helvetica" w:cs="Helvetica"/>
+          <w:bCs w:val="0"/>
+          <w:color w:val="610B38"/>
+          <w:sz w:val="24"/>
+          <w:szCs w:val="24"/>
+          <w:u w:val="single"/>
+        </w:rPr>
+      </w:pPr>
+      <w:r>
+        <w:rPr>
+          <w:rFonts w:ascii="Helvetica" w:hAnsi="Helvetica" w:cs="Helvetica"/>
+          <w:bCs w:val="0"/>
+          <w:color w:val="610B38"/>
+          <w:sz w:val="24"/>
+          <w:szCs w:val="24"/>
+          <w:u w:val="single"/>
+        </w:rPr>
+        <w:t>4.3. Pointer Data Type</w:t>
+      </w:r>
+    </w:p>
+    <w:p>
+      <w:pPr>
+        <w:pStyle w:val="NormalWeb"/>
+        <w:shd w:val="clear" w:color="auto" w:fill="FFFFFF"/>
+        <w:jc w:val="both"/>
+        <w:rPr>
+          <w:rFonts w:ascii="Segoe UI" w:hAnsi="Segoe UI" w:cs="Segoe UI"/>
+          <w:color w:val="333333"/>
+          <w:sz w:val="20"/>
+          <w:szCs w:val="20"/>
+        </w:rPr>
+      </w:pPr>
+      <w:r>
+        <w:rPr>
+          <w:rFonts w:ascii="Segoe UI" w:hAnsi="Segoe UI" w:cs="Segoe UI"/>
+          <w:color w:val="333333"/>
+          <w:sz w:val="20"/>
+          <w:szCs w:val="20"/>
+        </w:rPr>
+        <w:t>The pointer in C# language is a variable, it is also known as locator or indicator that points to an address of a value.</w:t>
+      </w:r>
+    </w:p>
+    <w:p>
+      <w:pPr>
+        <w:rPr>
+          <w:rFonts w:ascii="Times New Roman" w:hAnsi="Times New Roman" w:cs="Times New Roman"/>
+          <w:sz w:val="24"/>
+          <w:szCs w:val="24"/>
+        </w:rPr>
+      </w:pPr>
+    </w:p>
+    <w:p>
+      <w:pPr>
+        <w:pStyle w:val="Heading2"/>
+        <w:shd w:val="clear" w:color="auto" w:fill="FFFFFF"/>
+        <w:spacing w:line="312" w:lineRule="atLeast"/>
+        <w:jc w:val="both"/>
+        <w:rPr>
+          <w:rFonts w:ascii="Helvetica" w:hAnsi="Helvetica" w:cs="Helvetica"/>
+          <w:bCs w:val="0"/>
+          <w:color w:val="610B38"/>
+          <w:sz w:val="24"/>
+          <w:szCs w:val="24"/>
+          <w:u w:val="single"/>
+        </w:rPr>
+      </w:pPr>
+      <w:r>
+        <w:rPr>
+          <w:rFonts w:ascii="Helvetica" w:hAnsi="Helvetica" w:cs="Helvetica"/>
+          <w:bCs w:val="0"/>
+          <w:color w:val="610B38"/>
+          <w:sz w:val="24"/>
+          <w:szCs w:val="24"/>
+          <w:u w:val="single"/>
+        </w:rPr>
+        <w:lastRenderedPageBreak/>
+        <w:t>Symbols used in pointer</w:t>
+      </w:r>
+    </w:p>
+    <w:tbl>
+      <w:tblPr>
+        <w:tblW w:w="10977" w:type="dxa"/>
+        <w:tblBorders>
+          <w:top w:val="single" w:sz="6" w:space="0" w:color="C7CCBE"/>
+          <w:left w:val="single" w:sz="6" w:space="0" w:color="C7CCBE"/>
+          <w:bottom w:val="single" w:sz="6" w:space="0" w:color="C7CCBE"/>
+          <w:right w:val="single" w:sz="6" w:space="0" w:color="C7CCBE"/>
+        </w:tblBorders>
+        <w:shd w:val="clear" w:color="auto" w:fill="FFFFFF"/>
+        <w:tblCellMar>
+          <w:top w:w="15" w:type="dxa"/>
+          <w:left w:w="15" w:type="dxa"/>
+          <w:bottom w:w="15" w:type="dxa"/>
+          <w:right w:w="15" w:type="dxa"/>
+        </w:tblCellMar>
+        <w:tblLook w:val="04A0"/>
+      </w:tblPr>
+      <w:tblGrid>
+        <w:gridCol w:w="2920"/>
+        <w:gridCol w:w="2963"/>
+        <w:gridCol w:w="5094"/>
+      </w:tblGrid>
+      <w:tr>
+        <w:trPr>
+          <w:trHeight w:val="159"/>
+        </w:trPr>
+        <w:tc>
+          <w:tcPr>
+            <w:tcW w:w="0" w:type="auto"/>
+            <w:shd w:val="clear" w:color="auto" w:fill="C7CCBE"/>
+            <w:tcMar>
+              <w:top w:w="163" w:type="dxa"/>
+              <w:left w:w="163" w:type="dxa"/>
+              <w:bottom w:w="163" w:type="dxa"/>
+              <w:right w:w="163" w:type="dxa"/>
+            </w:tcMar>
+            <w:hideMark/>
+          </w:tcPr>
+          <w:p>
+            <w:pPr>
+              <w:spacing w:after="0" w:line="240" w:lineRule="auto"/>
+              <w:rPr>
+                <w:b/>
+                <w:bCs/>
+                <w:color w:val="000000"/>
+                <w:sz w:val="23"/>
+                <w:szCs w:val="23"/>
+              </w:rPr>
+            </w:pPr>
+            <w:r>
+              <w:rPr>
+                <w:b/>
+                <w:bCs/>
+                <w:color w:val="000000"/>
+                <w:sz w:val="23"/>
+                <w:szCs w:val="23"/>
+              </w:rPr>
+              <w:t>Symbol</w:t>
+            </w:r>
+          </w:p>
+        </w:tc>
+        <w:tc>
+          <w:tcPr>
+            <w:tcW w:w="0" w:type="auto"/>
+            <w:shd w:val="clear" w:color="auto" w:fill="C7CCBE"/>
+            <w:tcMar>
+              <w:top w:w="163" w:type="dxa"/>
+              <w:left w:w="163" w:type="dxa"/>
+              <w:bottom w:w="163" w:type="dxa"/>
+              <w:right w:w="163" w:type="dxa"/>
+            </w:tcMar>
+            <w:hideMark/>
+          </w:tcPr>
+          <w:p>
+            <w:pPr>
+              <w:spacing w:after="0" w:line="240" w:lineRule="auto"/>
+              <w:rPr>
+                <w:b/>
+                <w:bCs/>
+                <w:color w:val="000000"/>
+                <w:sz w:val="23"/>
+                <w:szCs w:val="23"/>
+              </w:rPr>
+            </w:pPr>
+            <w:r>
+              <w:rPr>
+                <w:b/>
+                <w:bCs/>
+                <w:color w:val="000000"/>
+                <w:sz w:val="23"/>
+                <w:szCs w:val="23"/>
+              </w:rPr>
+              <w:t>Name</w:t>
+            </w:r>
+          </w:p>
+        </w:tc>
+        <w:tc>
+          <w:tcPr>
+            <w:tcW w:w="0" w:type="auto"/>
+            <w:shd w:val="clear" w:color="auto" w:fill="C7CCBE"/>
+            <w:tcMar>
+              <w:top w:w="163" w:type="dxa"/>
+              <w:left w:w="163" w:type="dxa"/>
+              <w:bottom w:w="163" w:type="dxa"/>
+              <w:right w:w="163" w:type="dxa"/>
+            </w:tcMar>
+            <w:hideMark/>
+          </w:tcPr>
+          <w:p>
+            <w:pPr>
+              <w:spacing w:after="0" w:line="240" w:lineRule="auto"/>
+              <w:rPr>
+                <w:b/>
+                <w:bCs/>
+                <w:color w:val="000000"/>
+                <w:sz w:val="23"/>
+                <w:szCs w:val="23"/>
+              </w:rPr>
+            </w:pPr>
+            <w:r>
+              <w:rPr>
+                <w:b/>
+                <w:bCs/>
+                <w:color w:val="000000"/>
+                <w:sz w:val="23"/>
+                <w:szCs w:val="23"/>
+              </w:rPr>
+              <w:t>Description</w:t>
+            </w:r>
+          </w:p>
+        </w:tc>
+      </w:tr>
+      <w:tr>
+        <w:trPr>
+          <w:trHeight w:val="156"/>
+        </w:trPr>
+        <w:tc>
+          <w:tcPr>
+            <w:tcW w:w="0" w:type="auto"/>
+            <w:tcBorders>
+              <w:top w:val="single" w:sz="6" w:space="0" w:color="C7CCBE"/>
+              <w:left w:val="single" w:sz="6" w:space="0" w:color="C7CCBE"/>
+              <w:bottom w:val="single" w:sz="6" w:space="0" w:color="C7CCBE"/>
+              <w:right w:val="single" w:sz="6" w:space="0" w:color="C7CCBE"/>
+            </w:tcBorders>
+            <w:shd w:val="clear" w:color="auto" w:fill="FFFFFF"/>
+            <w:tcMar>
+              <w:top w:w="109" w:type="dxa"/>
+              <w:left w:w="109" w:type="dxa"/>
+              <w:bottom w:w="109" w:type="dxa"/>
+              <w:right w:w="109" w:type="dxa"/>
+            </w:tcMar>
+            <w:hideMark/>
+          </w:tcPr>
+          <w:p>
+            <w:pPr>
+              <w:spacing w:after="0" w:line="240" w:lineRule="auto"/>
+              <w:jc w:val="both"/>
+              <w:rPr>
+                <w:rFonts w:ascii="Segoe UI" w:hAnsi="Segoe UI" w:cs="Segoe UI"/>
+                <w:color w:val="333333"/>
+              </w:rPr>
+            </w:pPr>
+            <w:r>
+              <w:rPr>
+                <w:rFonts w:ascii="Segoe UI" w:hAnsi="Segoe UI" w:cs="Segoe UI"/>
+                <w:color w:val="333333"/>
+              </w:rPr>
+              <w:t>&amp; (ampersand sign)</w:t>
+            </w:r>
+          </w:p>
+        </w:tc>
+        <w:tc>
+          <w:tcPr>
+            <w:tcW w:w="0" w:type="auto"/>
+            <w:tcBorders>
+              <w:top w:val="single" w:sz="6" w:space="0" w:color="C7CCBE"/>
+              <w:left w:val="single" w:sz="6" w:space="0" w:color="C7CCBE"/>
+              <w:bottom w:val="single" w:sz="6" w:space="0" w:color="C7CCBE"/>
+              <w:right w:val="single" w:sz="6" w:space="0" w:color="C7CCBE"/>
+            </w:tcBorders>
+            <w:shd w:val="clear" w:color="auto" w:fill="FFFFFF"/>
+            <w:tcMar>
+              <w:top w:w="109" w:type="dxa"/>
+              <w:left w:w="109" w:type="dxa"/>
+              <w:bottom w:w="109" w:type="dxa"/>
+              <w:right w:w="109" w:type="dxa"/>
+            </w:tcMar>
+            <w:hideMark/>
+          </w:tcPr>
+          <w:p>
+            <w:pPr>
+              <w:spacing w:after="0" w:line="240" w:lineRule="auto"/>
+              <w:jc w:val="both"/>
+              <w:rPr>
+                <w:rFonts w:ascii="Segoe UI" w:hAnsi="Segoe UI" w:cs="Segoe UI"/>
+                <w:color w:val="333333"/>
+              </w:rPr>
+            </w:pPr>
+            <w:r>
+              <w:rPr>
+                <w:rFonts w:ascii="Segoe UI" w:hAnsi="Segoe UI" w:cs="Segoe UI"/>
+                <w:color w:val="333333"/>
+              </w:rPr>
+              <w:t>Address operator</w:t>
+            </w:r>
+          </w:p>
+        </w:tc>
+        <w:tc>
+          <w:tcPr>
+            <w:tcW w:w="0" w:type="auto"/>
+            <w:tcBorders>
+              <w:top w:val="single" w:sz="6" w:space="0" w:color="C7CCBE"/>
+              <w:left w:val="single" w:sz="6" w:space="0" w:color="C7CCBE"/>
+              <w:bottom w:val="single" w:sz="6" w:space="0" w:color="C7CCBE"/>
+              <w:right w:val="single" w:sz="6" w:space="0" w:color="C7CCBE"/>
+            </w:tcBorders>
+            <w:shd w:val="clear" w:color="auto" w:fill="FFFFFF"/>
+            <w:tcMar>
+              <w:top w:w="109" w:type="dxa"/>
+              <w:left w:w="109" w:type="dxa"/>
+              <w:bottom w:w="109" w:type="dxa"/>
+              <w:right w:w="109" w:type="dxa"/>
+            </w:tcMar>
+            <w:hideMark/>
+          </w:tcPr>
+          <w:p>
+            <w:pPr>
+              <w:spacing w:after="0" w:line="240" w:lineRule="auto"/>
+              <w:jc w:val="both"/>
+              <w:rPr>
+                <w:rFonts w:ascii="Segoe UI" w:hAnsi="Segoe UI" w:cs="Segoe UI"/>
+                <w:color w:val="333333"/>
+              </w:rPr>
+            </w:pPr>
+            <w:r>
+              <w:rPr>
+                <w:rFonts w:ascii="Segoe UI" w:hAnsi="Segoe UI" w:cs="Segoe UI"/>
+                <w:color w:val="333333"/>
+              </w:rPr>
+              <w:t>Determine the address of a variable.</w:t>
+            </w:r>
+          </w:p>
+        </w:tc>
+      </w:tr>
+      <w:tr>
+        <w:trPr>
+          <w:trHeight w:val="159"/>
+        </w:trPr>
+        <w:tc>
+          <w:tcPr>
+            <w:tcW w:w="0" w:type="auto"/>
+            <w:tcBorders>
+              <w:top w:val="single" w:sz="6" w:space="0" w:color="C7CCBE"/>
+              <w:left w:val="single" w:sz="6" w:space="0" w:color="C7CCBE"/>
+              <w:bottom w:val="single" w:sz="6" w:space="0" w:color="C7CCBE"/>
+              <w:right w:val="single" w:sz="6" w:space="0" w:color="C7CCBE"/>
+            </w:tcBorders>
+            <w:shd w:val="clear" w:color="auto" w:fill="EFF1EB"/>
+            <w:tcMar>
+              <w:top w:w="109" w:type="dxa"/>
+              <w:left w:w="109" w:type="dxa"/>
+              <w:bottom w:w="109" w:type="dxa"/>
+              <w:right w:w="109" w:type="dxa"/>
+            </w:tcMar>
+            <w:hideMark/>
+          </w:tcPr>
+          <w:p>
+            <w:pPr>
+              <w:spacing w:after="0" w:line="240" w:lineRule="auto"/>
+              <w:jc w:val="both"/>
+              <w:rPr>
+                <w:rFonts w:ascii="Segoe UI" w:hAnsi="Segoe UI" w:cs="Segoe UI"/>
+                <w:color w:val="333333"/>
+              </w:rPr>
+            </w:pPr>
+            <w:r>
+              <w:rPr>
+                <w:rFonts w:ascii="Segoe UI" w:hAnsi="Segoe UI" w:cs="Segoe UI"/>
+                <w:color w:val="333333"/>
+              </w:rPr>
+              <w:t>* (asterisk sign)</w:t>
+            </w:r>
+          </w:p>
+        </w:tc>
+        <w:tc>
+          <w:tcPr>
+            <w:tcW w:w="0" w:type="auto"/>
+            <w:tcBorders>
+              <w:top w:val="single" w:sz="6" w:space="0" w:color="C7CCBE"/>
+              <w:left w:val="single" w:sz="6" w:space="0" w:color="C7CCBE"/>
+              <w:bottom w:val="single" w:sz="6" w:space="0" w:color="C7CCBE"/>
+              <w:right w:val="single" w:sz="6" w:space="0" w:color="C7CCBE"/>
+            </w:tcBorders>
+            <w:shd w:val="clear" w:color="auto" w:fill="EFF1EB"/>
+            <w:tcMar>
+              <w:top w:w="109" w:type="dxa"/>
+              <w:left w:w="109" w:type="dxa"/>
+              <w:bottom w:w="109" w:type="dxa"/>
+              <w:right w:w="109" w:type="dxa"/>
+            </w:tcMar>
+            <w:hideMark/>
+          </w:tcPr>
+          <w:p>
+            <w:pPr>
+              <w:spacing w:after="0" w:line="240" w:lineRule="auto"/>
+              <w:jc w:val="both"/>
+              <w:rPr>
+                <w:rFonts w:ascii="Segoe UI" w:hAnsi="Segoe UI" w:cs="Segoe UI"/>
+                <w:color w:val="333333"/>
+              </w:rPr>
+            </w:pPr>
+            <w:r>
+              <w:rPr>
+                <w:rFonts w:ascii="Segoe UI" w:hAnsi="Segoe UI" w:cs="Segoe UI"/>
+                <w:color w:val="333333"/>
+              </w:rPr>
+              <w:t>Indirection operator</w:t>
+            </w:r>
+          </w:p>
+        </w:tc>
+        <w:tc>
+          <w:tcPr>
+            <w:tcW w:w="0" w:type="auto"/>
+            <w:tcBorders>
+              <w:top w:val="single" w:sz="6" w:space="0" w:color="C7CCBE"/>
+              <w:left w:val="single" w:sz="6" w:space="0" w:color="C7CCBE"/>
+              <w:bottom w:val="single" w:sz="6" w:space="0" w:color="C7CCBE"/>
+              <w:right w:val="single" w:sz="6" w:space="0" w:color="C7CCBE"/>
+            </w:tcBorders>
+            <w:shd w:val="clear" w:color="auto" w:fill="EFF1EB"/>
+            <w:tcMar>
+              <w:top w:w="109" w:type="dxa"/>
+              <w:left w:w="109" w:type="dxa"/>
+              <w:bottom w:w="109" w:type="dxa"/>
+              <w:right w:w="109" w:type="dxa"/>
+            </w:tcMar>
+            <w:hideMark/>
+          </w:tcPr>
+          <w:p>
+            <w:pPr>
+              <w:spacing w:after="0" w:line="240" w:lineRule="auto"/>
+              <w:jc w:val="both"/>
+              <w:rPr>
+                <w:rFonts w:ascii="Segoe UI" w:hAnsi="Segoe UI" w:cs="Segoe UI"/>
+                <w:color w:val="333333"/>
+              </w:rPr>
+            </w:pPr>
+            <w:r>
+              <w:rPr>
+                <w:rFonts w:ascii="Segoe UI" w:hAnsi="Segoe UI" w:cs="Segoe UI"/>
+                <w:color w:val="333333"/>
+              </w:rPr>
+              <w:t>Access the value of an address.</w:t>
+            </w:r>
+          </w:p>
+        </w:tc>
+      </w:tr>
+    </w:tbl>
+    <w:p>
+      <w:pPr>
+        <w:spacing w:after="0"/>
+        <w:rPr>
+          <w:sz w:val="20"/>
+          <w:szCs w:val="20"/>
+        </w:rPr>
+      </w:pPr>
+    </w:p>
+    <w:p>
+      <w:pPr>
+        <w:pStyle w:val="Heading2"/>
+        <w:shd w:val="clear" w:color="auto" w:fill="FFFFFF"/>
+        <w:spacing w:line="312" w:lineRule="atLeast"/>
+        <w:jc w:val="both"/>
+        <w:rPr>
+          <w:rFonts w:ascii="Helvetica" w:hAnsi="Helvetica" w:cs="Helvetica"/>
+          <w:bCs w:val="0"/>
+          <w:color w:val="610B38"/>
+          <w:sz w:val="24"/>
+          <w:szCs w:val="24"/>
+          <w:u w:val="single"/>
+        </w:rPr>
+      </w:pPr>
+      <w:r>
+        <w:rPr>
+          <w:rFonts w:ascii="Helvetica" w:hAnsi="Helvetica" w:cs="Helvetica"/>
+          <w:bCs w:val="0"/>
+          <w:color w:val="610B38"/>
+          <w:sz w:val="24"/>
+          <w:szCs w:val="24"/>
+          <w:u w:val="single"/>
+        </w:rPr>
+        <w:t>Example:</w:t>
+      </w:r>
+    </w:p>
+    <w:p>
+      <w:pPr>
+        <w:pStyle w:val="NormalWeb"/>
+      </w:pPr>
+      <w:r>
+        <w:t xml:space="preserve">In C#, pointers can be used within an </w:t>
+      </w:r>
+      <w:r>
+        <w:rPr>
+          <w:rStyle w:val="HTMLCode"/>
+        </w:rPr>
+        <w:t>unsafe</w:t>
+      </w:r>
+      <w:r>
+        <w:t xml:space="preserve"> context. Pointers are variables that store the memory address of another variable. Here is an example demonstrating the use of pointers, the address operator (</w:t>
+      </w:r>
+      <w:r>
+        <w:rPr>
+          <w:rStyle w:val="HTMLCode"/>
+        </w:rPr>
+        <w:t>&amp;</w:t>
+      </w:r>
+      <w:r>
+        <w:t>), and the indirection operator (</w:t>
+      </w:r>
+      <w:r>
+        <w:rPr>
+          <w:rStyle w:val="HTMLCode"/>
+        </w:rPr>
+        <w:t>*</w:t>
+      </w:r>
+      <w:r>
+        <w:t>):</w:t>
+      </w:r>
+    </w:p>
+    <w:p>
+      <w:pPr>
+        <w:pStyle w:val="HTMLPreformatted"/>
+        <w:pBdr>
+          <w:top w:val="single" w:sz="4" w:space="1" w:color="auto"/>
+          <w:left w:val="single" w:sz="4" w:space="4" w:color="auto"/>
+          <w:bottom w:val="single" w:sz="4" w:space="1" w:color="auto"/>
+          <w:right w:val="single" w:sz="4" w:space="4" w:color="auto"/>
+        </w:pBdr>
+        <w:rPr>
+          <w:rStyle w:val="HTMLCode"/>
+        </w:rPr>
+      </w:pPr>
+      <w:r>
+        <w:rPr>
+          <w:rStyle w:val="hljs-keyword"/>
+        </w:rPr>
+        <w:t>using</w:t>
+      </w:r>
+      <w:r>
+        <w:rPr>
+          <w:rStyle w:val="HTMLCode"/>
+        </w:rPr>
+        <w:t xml:space="preserve"> System;</w:t>
+      </w:r>
+    </w:p>
+    <w:p>
+      <w:pPr>
+        <w:pStyle w:val="HTMLPreformatted"/>
+        <w:pBdr>
+          <w:top w:val="single" w:sz="4" w:space="1" w:color="auto"/>
+          <w:left w:val="single" w:sz="4" w:space="4" w:color="auto"/>
+          <w:bottom w:val="single" w:sz="4" w:space="1" w:color="auto"/>
+          <w:right w:val="single" w:sz="4" w:space="4" w:color="auto"/>
+        </w:pBdr>
+        <w:rPr>
+          <w:rStyle w:val="HTMLCode"/>
+        </w:rPr>
+      </w:pPr>
+    </w:p>
+    <w:p>
+      <w:pPr>
+        <w:pStyle w:val="HTMLPreformatted"/>
+        <w:pBdr>
+          <w:top w:val="single" w:sz="4" w:space="1" w:color="auto"/>
+          <w:left w:val="single" w:sz="4" w:space="4" w:color="auto"/>
+          <w:bottom w:val="single" w:sz="4" w:space="1" w:color="auto"/>
+          <w:right w:val="single" w:sz="4" w:space="4" w:color="auto"/>
+        </w:pBdr>
+        <w:rPr>
+          <w:rStyle w:val="HTMLCode"/>
+        </w:rPr>
+      </w:pPr>
+      <w:r>
+        <w:rPr>
+          <w:rStyle w:val="hljs-keyword"/>
+        </w:rPr>
+        <w:t>class</w:t>
+      </w:r>
+      <w:r>
+        <w:rPr>
+          <w:rStyle w:val="HTMLCode"/>
+        </w:rPr>
+        <w:t xml:space="preserve"> </w:t>
+      </w:r>
+      <w:r>
+        <w:rPr>
+          <w:rStyle w:val="hljs-title"/>
+          <w:rFonts w:eastAsiaTheme="majorEastAsia"/>
+        </w:rPr>
+        <w:t>Program</w:t>
+      </w:r>
+    </w:p>
+    <w:p>
+      <w:pPr>
+        <w:pStyle w:val="HTMLPreformatted"/>
+        <w:pBdr>
+          <w:top w:val="single" w:sz="4" w:space="1" w:color="auto"/>
+          <w:left w:val="single" w:sz="4" w:space="4" w:color="auto"/>
+          <w:bottom w:val="single" w:sz="4" w:space="1" w:color="auto"/>
+          <w:right w:val="single" w:sz="4" w:space="4" w:color="auto"/>
+        </w:pBdr>
+        <w:rPr>
+          <w:rStyle w:val="HTMLCode"/>
+        </w:rPr>
+      </w:pPr>
+      <w:r>
+        <w:rPr>
+          <w:rStyle w:val="HTMLCode"/>
+        </w:rPr>
+        <w:t>{</w:t>
+      </w:r>
+    </w:p>
+    <w:p>
+      <w:pPr>
+        <w:pStyle w:val="HTMLPreformatted"/>
+        <w:pBdr>
+          <w:top w:val="single" w:sz="4" w:space="1" w:color="auto"/>
+          <w:left w:val="single" w:sz="4" w:space="4" w:color="auto"/>
+          <w:bottom w:val="single" w:sz="4" w:space="1" w:color="auto"/>
+          <w:right w:val="single" w:sz="4" w:space="4" w:color="auto"/>
+        </w:pBdr>
+        <w:rPr>
+          <w:rStyle w:val="HTMLCode"/>
+        </w:rPr>
+      </w:pPr>
+      <w:r>
+        <w:rPr>
+          <w:rStyle w:val="HTMLCode"/>
+        </w:rPr>
+        <w:t xml:space="preserve">    </w:t>
+      </w:r>
+      <w:r>
+        <w:rPr>
+          <w:rStyle w:val="hljs-keyword"/>
+        </w:rPr>
+        <w:t>unsafe</w:t>
+      </w:r>
+      <w:r>
+        <w:rPr>
+          <w:rStyle w:val="hljs-function"/>
+          <w:rFonts w:eastAsiaTheme="majorEastAsia"/>
+        </w:rPr>
+        <w:t xml:space="preserve"> </w:t>
+      </w:r>
+      <w:r>
+        <w:rPr>
+          <w:rStyle w:val="hljs-keyword"/>
+        </w:rPr>
+        <w:t>static</w:t>
+      </w:r>
+      <w:r>
+        <w:rPr>
+          <w:rStyle w:val="hljs-function"/>
+          <w:rFonts w:eastAsiaTheme="majorEastAsia"/>
+        </w:rPr>
+        <w:t xml:space="preserve"> </w:t>
+      </w:r>
+      <w:r>
+        <w:rPr>
+          <w:rStyle w:val="hljs-keyword"/>
+        </w:rPr>
+        <w:t>void</w:t>
+      </w:r>
+      <w:r>
+        <w:rPr>
+          <w:rStyle w:val="hljs-function"/>
+          <w:rFonts w:eastAsiaTheme="majorEastAsia"/>
+        </w:rPr>
+        <w:t xml:space="preserve"> </w:t>
+      </w:r>
+      <w:r>
+        <w:rPr>
+          <w:rStyle w:val="hljs-title"/>
+          <w:rFonts w:eastAsiaTheme="majorEastAsia"/>
+        </w:rPr>
+        <w:t>Main</w:t>
+      </w:r>
+      <w:r>
+        <w:rPr>
+          <w:rStyle w:val="hljs-function"/>
+          <w:rFonts w:eastAsiaTheme="majorEastAsia"/>
+        </w:rPr>
+        <w:t>()</w:t>
+      </w:r>
+    </w:p>
+    <w:p>
+      <w:pPr>
+        <w:pStyle w:val="HTMLPreformatted"/>
+        <w:pBdr>
+          <w:top w:val="single" w:sz="4" w:space="1" w:color="auto"/>
+          <w:left w:val="single" w:sz="4" w:space="4" w:color="auto"/>
+          <w:bottom w:val="single" w:sz="4" w:space="1" w:color="auto"/>
+          <w:right w:val="single" w:sz="4" w:space="4" w:color="auto"/>
+        </w:pBdr>
+        <w:rPr>
+          <w:rStyle w:val="HTMLCode"/>
+        </w:rPr>
+      </w:pPr>
+      <w:r>
+        <w:rPr>
+          <w:rStyle w:val="HTMLCode"/>
+        </w:rPr>
+        <w:t xml:space="preserve">    {</w:t>
+      </w:r>
+    </w:p>
+    <w:p>
+      <w:pPr>
+        <w:pStyle w:val="HTMLPreformatted"/>
+        <w:pBdr>
+          <w:top w:val="single" w:sz="4" w:space="1" w:color="auto"/>
+          <w:left w:val="single" w:sz="4" w:space="4" w:color="auto"/>
+          <w:bottom w:val="single" w:sz="4" w:space="1" w:color="auto"/>
+          <w:right w:val="single" w:sz="4" w:space="4" w:color="auto"/>
+        </w:pBdr>
+        <w:rPr>
+          <w:rStyle w:val="HTMLCode"/>
+        </w:rPr>
+      </w:pPr>
+      <w:r>
+        <w:rPr>
+          <w:rStyle w:val="HTMLCode"/>
+        </w:rPr>
+        <w:t xml:space="preserve">        </w:t>
+      </w:r>
+      <w:r>
+        <w:rPr>
+          <w:rStyle w:val="hljs-builtin"/>
+        </w:rPr>
+        <w:t>int</w:t>
+      </w:r>
+      <w:r>
+        <w:rPr>
+          <w:rStyle w:val="HTMLCode"/>
+        </w:rPr>
+        <w:t xml:space="preserve"> number = </w:t>
+      </w:r>
+      <w:r>
+        <w:rPr>
+          <w:rStyle w:val="hljs-number"/>
+        </w:rPr>
+        <w:t>42</w:t>
+      </w:r>
+      <w:r>
+        <w:rPr>
+          <w:rStyle w:val="HTMLCode"/>
+        </w:rPr>
+        <w:t>;</w:t>
+      </w:r>
+    </w:p>
+    <w:p>
+      <w:pPr>
+        <w:pStyle w:val="HTMLPreformatted"/>
+        <w:pBdr>
+          <w:top w:val="single" w:sz="4" w:space="1" w:color="auto"/>
+          <w:left w:val="single" w:sz="4" w:space="4" w:color="auto"/>
+          <w:bottom w:val="single" w:sz="4" w:space="1" w:color="auto"/>
+          <w:right w:val="single" w:sz="4" w:space="4" w:color="auto"/>
+        </w:pBdr>
+        <w:rPr>
+          <w:rStyle w:val="HTMLCode"/>
+        </w:rPr>
+      </w:pPr>
+      <w:r>
+        <w:rPr>
+          <w:rStyle w:val="HTMLCode"/>
+        </w:rPr>
+        <w:t xml:space="preserve">        </w:t>
+      </w:r>
+      <w:r>
+        <w:rPr>
+          <w:rStyle w:val="hljs-builtin"/>
+        </w:rPr>
+        <w:t>int</w:t>
+      </w:r>
+      <w:r>
+        <w:rPr>
+          <w:rStyle w:val="HTMLCode"/>
+        </w:rPr>
+        <w:t xml:space="preserve">* pointer = &amp;number; </w:t>
+      </w:r>
+      <w:r>
+        <w:rPr>
+          <w:rStyle w:val="hljs-comment"/>
+        </w:rPr>
+        <w:t>// Pointer variable stores the address of number</w:t>
+      </w:r>
+    </w:p>
+    <w:p>
+      <w:pPr>
+        <w:pStyle w:val="HTMLPreformatted"/>
+        <w:pBdr>
+          <w:top w:val="single" w:sz="4" w:space="1" w:color="auto"/>
+          <w:left w:val="single" w:sz="4" w:space="4" w:color="auto"/>
+          <w:bottom w:val="single" w:sz="4" w:space="1" w:color="auto"/>
+          <w:right w:val="single" w:sz="4" w:space="4" w:color="auto"/>
+        </w:pBdr>
+        <w:rPr>
+          <w:rStyle w:val="HTMLCode"/>
+        </w:rPr>
+      </w:pPr>
+    </w:p>
+    <w:p>
+      <w:pPr>
+        <w:pStyle w:val="HTMLPreformatted"/>
+        <w:pBdr>
+          <w:top w:val="single" w:sz="4" w:space="1" w:color="auto"/>
+          <w:left w:val="single" w:sz="4" w:space="4" w:color="auto"/>
+          <w:bottom w:val="single" w:sz="4" w:space="1" w:color="auto"/>
+          <w:right w:val="single" w:sz="4" w:space="4" w:color="auto"/>
+        </w:pBdr>
+        <w:rPr>
+          <w:rStyle w:val="HTMLCode"/>
+        </w:rPr>
+      </w:pPr>
+      <w:r>
+        <w:rPr>
+          <w:rStyle w:val="HTMLCode"/>
+        </w:rPr>
+        <w:t xml:space="preserve">        Console.WriteLine(</w:t>
+      </w:r>
+      <w:r>
+        <w:rPr>
+          <w:rStyle w:val="hljs-string"/>
+        </w:rPr>
+        <w:t>"Address of number: "</w:t>
+      </w:r>
+      <w:r>
+        <w:rPr>
+          <w:rStyle w:val="HTMLCode"/>
+        </w:rPr>
+        <w:t xml:space="preserve"> + (</w:t>
+      </w:r>
+      <w:r>
+        <w:rPr>
+          <w:rStyle w:val="hljs-builtin"/>
+        </w:rPr>
+        <w:t>long</w:t>
+      </w:r>
+      <w:r>
+        <w:rPr>
+          <w:rStyle w:val="HTMLCode"/>
+        </w:rPr>
+        <w:t>)pointer);</w:t>
+      </w:r>
+    </w:p>
+    <w:p>
+      <w:pPr>
+        <w:pStyle w:val="HTMLPreformatted"/>
+        <w:pBdr>
+          <w:top w:val="single" w:sz="4" w:space="1" w:color="auto"/>
+          <w:left w:val="single" w:sz="4" w:space="4" w:color="auto"/>
+          <w:bottom w:val="single" w:sz="4" w:space="1" w:color="auto"/>
+          <w:right w:val="single" w:sz="4" w:space="4" w:color="auto"/>
+        </w:pBdr>
+        <w:rPr>
+          <w:rStyle w:val="HTMLCode"/>
+        </w:rPr>
+      </w:pPr>
+      <w:r>
+        <w:rPr>
+          <w:rStyle w:val="HTMLCode"/>
+        </w:rPr>
+        <w:t xml:space="preserve">        Console.WriteLine(</w:t>
+      </w:r>
+      <w:r>
+        <w:rPr>
+          <w:rStyle w:val="hljs-string"/>
+        </w:rPr>
+        <w:t>"Value of number using pointer: "</w:t>
+      </w:r>
+      <w:r>
+        <w:rPr>
+          <w:rStyle w:val="HTMLCode"/>
+        </w:rPr>
+        <w:t xml:space="preserve"> + *pointer);</w:t>
+      </w:r>
+    </w:p>
+    <w:p>
+      <w:pPr>
+        <w:pStyle w:val="HTMLPreformatted"/>
+        <w:pBdr>
+          <w:top w:val="single" w:sz="4" w:space="1" w:color="auto"/>
+          <w:left w:val="single" w:sz="4" w:space="4" w:color="auto"/>
+          <w:bottom w:val="single" w:sz="4" w:space="1" w:color="auto"/>
+          <w:right w:val="single" w:sz="4" w:space="4" w:color="auto"/>
+        </w:pBdr>
+        <w:rPr>
+          <w:rStyle w:val="HTMLCode"/>
+        </w:rPr>
+      </w:pPr>
+    </w:p>
+    <w:p>
+      <w:pPr>
+        <w:pStyle w:val="HTMLPreformatted"/>
+        <w:pBdr>
+          <w:top w:val="single" w:sz="4" w:space="1" w:color="auto"/>
+          <w:left w:val="single" w:sz="4" w:space="4" w:color="auto"/>
+          <w:bottom w:val="single" w:sz="4" w:space="1" w:color="auto"/>
+          <w:right w:val="single" w:sz="4" w:space="4" w:color="auto"/>
+        </w:pBdr>
+        <w:rPr>
+          <w:rStyle w:val="HTMLCode"/>
+        </w:rPr>
+      </w:pPr>
+      <w:r>
+        <w:rPr>
+          <w:rStyle w:val="HTMLCode"/>
+        </w:rPr>
+        <w:t xml:space="preserve">        *pointer = </w:t>
+      </w:r>
+      <w:r>
+        <w:rPr>
+          <w:rStyle w:val="hljs-number"/>
+        </w:rPr>
+        <w:t>84</w:t>
+      </w:r>
+      <w:r>
+        <w:rPr>
+          <w:rStyle w:val="HTMLCode"/>
+        </w:rPr>
+        <w:t xml:space="preserve">; </w:t>
+      </w:r>
+      <w:r>
+        <w:rPr>
+          <w:rStyle w:val="hljs-comment"/>
+        </w:rPr>
+        <w:t>// Changing the value at the address</w:t>
+      </w:r>
+    </w:p>
+    <w:p>
+      <w:pPr>
+        <w:pStyle w:val="HTMLPreformatted"/>
+        <w:pBdr>
+          <w:top w:val="single" w:sz="4" w:space="1" w:color="auto"/>
+          <w:left w:val="single" w:sz="4" w:space="4" w:color="auto"/>
+          <w:bottom w:val="single" w:sz="4" w:space="1" w:color="auto"/>
+          <w:right w:val="single" w:sz="4" w:space="4" w:color="auto"/>
+        </w:pBdr>
+        <w:rPr>
+          <w:rStyle w:val="HTMLCode"/>
+        </w:rPr>
+      </w:pPr>
+      <w:r>
+        <w:rPr>
+          <w:rStyle w:val="HTMLCode"/>
+        </w:rPr>
+        <w:t xml:space="preserve">        Console.WriteLine(</w:t>
+      </w:r>
+      <w:r>
+        <w:rPr>
+          <w:rStyle w:val="hljs-string"/>
+        </w:rPr>
+        <w:t>"New value of number: "</w:t>
+      </w:r>
+      <w:r>
+        <w:rPr>
+          <w:rStyle w:val="HTMLCode"/>
+        </w:rPr>
+        <w:t xml:space="preserve"> + number);</w:t>
+      </w:r>
+    </w:p>
+    <w:p>
+      <w:pPr>
+        <w:pStyle w:val="HTMLPreformatted"/>
+        <w:pBdr>
+          <w:top w:val="single" w:sz="4" w:space="1" w:color="auto"/>
+          <w:left w:val="single" w:sz="4" w:space="4" w:color="auto"/>
+          <w:bottom w:val="single" w:sz="4" w:space="1" w:color="auto"/>
+          <w:right w:val="single" w:sz="4" w:space="4" w:color="auto"/>
+        </w:pBdr>
+        <w:rPr>
+          <w:rStyle w:val="HTMLCode"/>
+        </w:rPr>
+      </w:pPr>
+      <w:r>
+        <w:rPr>
+          <w:rStyle w:val="HTMLCode"/>
+        </w:rPr>
+        <w:t xml:space="preserve">    }</w:t>
+      </w:r>
+    </w:p>
+    <w:p>
+      <w:pPr>
+        <w:pStyle w:val="HTMLPreformatted"/>
+        <w:pBdr>
+          <w:top w:val="single" w:sz="4" w:space="1" w:color="auto"/>
+          <w:left w:val="single" w:sz="4" w:space="4" w:color="auto"/>
+          <w:bottom w:val="single" w:sz="4" w:space="1" w:color="auto"/>
+          <w:right w:val="single" w:sz="4" w:space="4" w:color="auto"/>
+        </w:pBdr>
+        <w:rPr>
+          <w:rStyle w:val="HTMLCode"/>
+        </w:rPr>
+      </w:pPr>
+      <w:r>
+        <w:rPr>
+          <w:rStyle w:val="HTMLCode"/>
+        </w:rPr>
+        <w:t>}</w:t>
+      </w:r>
+    </w:p>
+    <w:p>
+      <w:pPr>
+        <w:pStyle w:val="Heading3"/>
+        <w:rPr>
+          <w:rStyle w:val="Strong"/>
+          <w:b/>
+          <w:bCs/>
+        </w:rPr>
+      </w:pPr>
+      <w:r>
+        <w:t>Explanation</w:t>
+      </w:r>
+    </w:p>
+    <w:p>
+      <w:pPr>
+        <w:numPr>
+          <w:ilvl w:val="0"/>
+          <w:numId w:val="17"/>
+        </w:numPr>
+        <w:spacing w:before="100" w:beforeAutospacing="1" w:after="100" w:afterAutospacing="1" w:line="240" w:lineRule="auto"/>
+      </w:pPr>
+      <w:r>
+        <w:rPr>
+          <w:rStyle w:val="Strong"/>
+        </w:rPr>
+        <w:t>Address Operator (</w:t>
+      </w:r>
+      <w:r>
+        <w:rPr>
+          <w:rStyle w:val="HTMLCode"/>
+          <w:rFonts w:eastAsiaTheme="minorHAnsi"/>
+          <w:b/>
+          <w:bCs/>
+        </w:rPr>
+        <w:t>&amp;</w:t>
+      </w:r>
+      <w:r>
+        <w:rPr>
+          <w:rStyle w:val="Strong"/>
+        </w:rPr>
+        <w:t>)</w:t>
+      </w:r>
+      <w:r>
+        <w:t>:</w:t>
+      </w:r>
+    </w:p>
+    <w:p>
+      <w:pPr>
+        <w:numPr>
+          <w:ilvl w:val="1"/>
+          <w:numId w:val="17"/>
+        </w:numPr>
+        <w:spacing w:before="100" w:beforeAutospacing="1" w:after="100" w:afterAutospacing="1" w:line="240" w:lineRule="auto"/>
+      </w:pPr>
+      <w:r>
+        <w:rPr>
+          <w:rStyle w:val="HTMLCode"/>
+          <w:rFonts w:eastAsiaTheme="minorHAnsi"/>
+        </w:rPr>
+        <w:t>&amp;number</w:t>
+      </w:r>
+      <w:r>
+        <w:t xml:space="preserve"> gets the address of the variable </w:t>
+      </w:r>
+      <w:r>
+        <w:rPr>
+          <w:rStyle w:val="HTMLCode"/>
+          <w:rFonts w:eastAsiaTheme="minorHAnsi"/>
+        </w:rPr>
+        <w:t>number</w:t>
+      </w:r>
+      <w:r>
+        <w:t>.</w:t>
+      </w:r>
+    </w:p>
+    <w:p>
+      <w:pPr>
+        <w:numPr>
+          <w:ilvl w:val="0"/>
+          <w:numId w:val="17"/>
+        </w:numPr>
+        <w:spacing w:before="100" w:beforeAutospacing="1" w:after="100" w:afterAutospacing="1" w:line="240" w:lineRule="auto"/>
+      </w:pPr>
+      <w:r>
+        <w:rPr>
+          <w:rStyle w:val="Strong"/>
+        </w:rPr>
+        <w:t>Indirection Operator (</w:t>
+      </w:r>
+      <w:r>
+        <w:rPr>
+          <w:rStyle w:val="HTMLCode"/>
+          <w:rFonts w:eastAsiaTheme="minorHAnsi"/>
+          <w:b/>
+          <w:bCs/>
+        </w:rPr>
+        <w:t>*</w:t>
+      </w:r>
+      <w:r>
+        <w:rPr>
+          <w:rStyle w:val="Strong"/>
+        </w:rPr>
+        <w:t>)</w:t>
+      </w:r>
+      <w:r>
+        <w:t>:</w:t>
+      </w:r>
+    </w:p>
+    <w:p>
+      <w:pPr>
+        <w:numPr>
+          <w:ilvl w:val="1"/>
+          <w:numId w:val="17"/>
+        </w:numPr>
+        <w:spacing w:before="100" w:beforeAutospacing="1" w:after="100" w:afterAutospacing="1" w:line="240" w:lineRule="auto"/>
+      </w:pPr>
+      <w:r>
+        <w:rPr>
+          <w:rStyle w:val="HTMLCode"/>
+          <w:rFonts w:eastAsiaTheme="minorHAnsi"/>
+        </w:rPr>
+        <w:t>*pointer</w:t>
+      </w:r>
+      <w:r>
+        <w:t xml:space="preserve"> accesses the value stored at the address held by </w:t>
+      </w:r>
+      <w:r>
+        <w:rPr>
+          <w:rStyle w:val="HTMLCode"/>
+          <w:rFonts w:eastAsiaTheme="minorHAnsi"/>
+        </w:rPr>
+        <w:t>pointer</w:t>
+      </w:r>
+      <w:r>
+        <w:t>.</w:t>
+      </w:r>
+    </w:p>
+    <w:p>
+      <w:pPr>
+        <w:pStyle w:val="Heading3"/>
+      </w:pPr>
+      <w:r>
+        <w:t>Output</w:t>
+      </w:r>
+    </w:p>
+    <w:p>
+      <w:pPr>
+        <w:pStyle w:val="HTMLPreformatted"/>
+        <w:rPr>
+          <w:rStyle w:val="HTMLCode"/>
+        </w:rPr>
+      </w:pPr>
+      <w:r>
+        <w:rPr>
+          <w:rStyle w:val="hljs-attr"/>
+        </w:rPr>
+        <w:t>Address of number:</w:t>
+      </w:r>
+      <w:r>
+        <w:rPr>
+          <w:rStyle w:val="HTMLCode"/>
+        </w:rPr>
+        <w:t xml:space="preserve"> </w:t>
+      </w:r>
+      <w:r>
+        <w:rPr>
+          <w:rStyle w:val="hljs-number"/>
+        </w:rPr>
+        <w:t>140726536618884</w:t>
+      </w:r>
+    </w:p>
+    <w:p>
+      <w:pPr>
+        <w:pStyle w:val="HTMLPreformatted"/>
+        <w:rPr>
+          <w:rStyle w:val="HTMLCode"/>
+        </w:rPr>
+      </w:pPr>
+      <w:r>
+        <w:rPr>
+          <w:rStyle w:val="hljs-attr"/>
+        </w:rPr>
+        <w:t>Value of number using pointer:</w:t>
+      </w:r>
+      <w:r>
+        <w:rPr>
+          <w:rStyle w:val="HTMLCode"/>
+        </w:rPr>
+        <w:t xml:space="preserve"> </w:t>
+      </w:r>
+      <w:r>
+        <w:rPr>
+          <w:rStyle w:val="hljs-number"/>
+        </w:rPr>
+        <w:t>42</w:t>
+      </w:r>
+    </w:p>
+    <w:p>
+      <w:pPr>
+        <w:pStyle w:val="HTMLPreformatted"/>
+      </w:pPr>
+      <w:r>
+        <w:rPr>
+          <w:rStyle w:val="hljs-attr"/>
+        </w:rPr>
+        <w:t>New value of number:</w:t>
+      </w:r>
+      <w:r>
+        <w:rPr>
+          <w:rStyle w:val="HTMLCode"/>
+        </w:rPr>
+        <w:t xml:space="preserve"> </w:t>
+      </w:r>
+      <w:r>
+        <w:rPr>
+          <w:rStyle w:val="hljs-number"/>
+        </w:rPr>
+        <w:t>84</w:t>
+      </w:r>
+    </w:p>
+    <w:p>
+      <w:pPr>
         <w:spacing w:after="0"/>
         <w:rPr>
           <w:sz w:val="20"/>
@@ -3526,6 +5848,12 @@
       <w:headerReference w:type="default" r:id="rId8"/>
       <w:pgSz w:w="12240" w:h="15840"/>
       <w:pgMar w:top="720" w:right="720" w:bottom="720" w:left="720" w:header="708" w:footer="708" w:gutter="0"/>
+      <w:pgBorders w:offsetFrom="page">
+        <w:top w:val="single" w:sz="4" w:space="24" w:color="auto"/>
+        <w:left w:val="single" w:sz="4" w:space="24" w:color="auto"/>
+        <w:bottom w:val="single" w:sz="4" w:space="24" w:color="auto"/>
+        <w:right w:val="single" w:sz="4" w:space="24" w:color="auto"/>
+      </w:pgBorders>
       <w:cols w:space="708"/>
       <w:docGrid w:linePitch="360"/>
     </w:sectPr>
@@ -3616,7 +5944,7 @@
               <w:b/>
               <w:noProof/>
             </w:rPr>
-            <w:t>3</w:t>
+            <w:t>4</w:t>
           </w:r>
         </w:fldSimple>
         <w:r>
@@ -4421,6 +6749,123 @@
     </w:lvl>
   </w:abstractNum>
   <w:abstractNum w:abstractNumId="8">
+    <w:nsid w:val="509E7DFA"/>
+    <w:multiLevelType w:val="multilevel"/>
+    <w:tmpl w:val="84529BAA"/>
+    <w:lvl w:ilvl="0">
+      <w:start w:val="1"/>
+      <w:numFmt w:val="decimal"/>
+      <w:lvlText w:val="%1."/>
+      <w:lvlJc w:val="left"/>
+      <w:pPr>
+        <w:tabs>
+          <w:tab w:val="num" w:pos="786"/>
+        </w:tabs>
+        <w:ind w:left="786" w:hanging="360"/>
+      </w:pPr>
+    </w:lvl>
+    <w:lvl w:ilvl="1">
+      <w:start w:val="1"/>
+      <w:numFmt w:val="bullet"/>
+      <w:lvlText w:val="o"/>
+      <w:lvlJc w:val="left"/>
+      <w:pPr>
+        <w:tabs>
+          <w:tab w:val="num" w:pos="1506"/>
+        </w:tabs>
+        <w:ind w:left="1506" w:hanging="360"/>
+      </w:pPr>
+      <w:rPr>
+        <w:rFonts w:ascii="Courier New" w:hAnsi="Courier New" w:hint="default"/>
+        <w:sz w:val="20"/>
+      </w:rPr>
+    </w:lvl>
+    <w:lvl w:ilvl="2" w:tentative="1">
+      <w:start w:val="1"/>
+      <w:numFmt w:val="decimal"/>
+      <w:lvlText w:val="%3."/>
+      <w:lvlJc w:val="left"/>
+      <w:pPr>
+        <w:tabs>
+          <w:tab w:val="num" w:pos="2226"/>
+        </w:tabs>
+        <w:ind w:left="2226" w:hanging="360"/>
+      </w:pPr>
+    </w:lvl>
+    <w:lvl w:ilvl="3" w:tentative="1">
+      <w:start w:val="1"/>
+      <w:numFmt w:val="decimal"/>
+      <w:lvlText w:val="%4."/>
+      <w:lvlJc w:val="left"/>
+      <w:pPr>
+        <w:tabs>
+          <w:tab w:val="num" w:pos="2946"/>
+        </w:tabs>
+        <w:ind w:left="2946" w:hanging="360"/>
+      </w:pPr>
+    </w:lvl>
+    <w:lvl w:ilvl="4" w:tentative="1">
+      <w:start w:val="1"/>
+      <w:numFmt w:val="decimal"/>
+      <w:lvlText w:val="%5."/>
+      <w:lvlJc w:val="left"/>
+      <w:pPr>
+        <w:tabs>
+          <w:tab w:val="num" w:pos="3666"/>
+        </w:tabs>
+        <w:ind w:left="3666" w:hanging="360"/>
+      </w:pPr>
+    </w:lvl>
+    <w:lvl w:ilvl="5" w:tentative="1">
+      <w:start w:val="1"/>
+      <w:numFmt w:val="decimal"/>
+      <w:lvlText w:val="%6."/>
+      <w:lvlJc w:val="left"/>
+      <w:pPr>
+        <w:tabs>
+          <w:tab w:val="num" w:pos="4386"/>
+        </w:tabs>
+        <w:ind w:left="4386" w:hanging="360"/>
+      </w:pPr>
+    </w:lvl>
+    <w:lvl w:ilvl="6" w:tentative="1">
+      <w:start w:val="1"/>
+      <w:numFmt w:val="decimal"/>
+      <w:lvlText w:val="%7."/>
+      <w:lvlJc w:val="left"/>
+      <w:pPr>
+        <w:tabs>
+          <w:tab w:val="num" w:pos="5106"/>
+        </w:tabs>
+        <w:ind w:left="5106" w:hanging="360"/>
+      </w:pPr>
+    </w:lvl>
+    <w:lvl w:ilvl="7" w:tentative="1">
+      <w:start w:val="1"/>
+      <w:numFmt w:val="decimal"/>
+      <w:lvlText w:val="%8."/>
+      <w:lvlJc w:val="left"/>
+      <w:pPr>
+        <w:tabs>
+          <w:tab w:val="num" w:pos="5826"/>
+        </w:tabs>
+        <w:ind w:left="5826" w:hanging="360"/>
+      </w:pPr>
+    </w:lvl>
+    <w:lvl w:ilvl="8" w:tentative="1">
+      <w:start w:val="1"/>
+      <w:numFmt w:val="decimal"/>
+      <w:lvlText w:val="%9."/>
+      <w:lvlJc w:val="left"/>
+      <w:pPr>
+        <w:tabs>
+          <w:tab w:val="num" w:pos="6546"/>
+        </w:tabs>
+        <w:ind w:left="6546" w:hanging="360"/>
+      </w:pPr>
+    </w:lvl>
+  </w:abstractNum>
+  <w:abstractNum w:abstractNumId="9">
     <w:nsid w:val="53662493"/>
     <w:multiLevelType w:val="multilevel"/>
     <w:tmpl w:val="92461FF0"/>
@@ -4533,7 +6978,7 @@
       </w:pPr>
     </w:lvl>
   </w:abstractNum>
-  <w:abstractNum w:abstractNumId="9">
+  <w:abstractNum w:abstractNumId="10">
     <w:nsid w:val="5D525AF3"/>
     <w:multiLevelType w:val="hybridMultilevel"/>
     <w:tmpl w:val="3036D26C"/>
@@ -4622,7 +7067,7 @@
       </w:pPr>
     </w:lvl>
   </w:abstractNum>
-  <w:abstractNum w:abstractNumId="10">
+  <w:abstractNum w:abstractNumId="11">
     <w:nsid w:val="5E007F39"/>
     <w:multiLevelType w:val="hybridMultilevel"/>
     <w:tmpl w:val="FF6C6DE6"/>
@@ -4708,7 +7153,7 @@
       </w:pPr>
     </w:lvl>
   </w:abstractNum>
-  <w:abstractNum w:abstractNumId="11">
+  <w:abstractNum w:abstractNumId="12">
     <w:nsid w:val="5F034556"/>
     <w:multiLevelType w:val="multilevel"/>
     <w:tmpl w:val="732CCB98"/>
@@ -4821,7 +7266,7 @@
       </w:pPr>
     </w:lvl>
   </w:abstractNum>
-  <w:abstractNum w:abstractNumId="12">
+  <w:abstractNum w:abstractNumId="13">
     <w:nsid w:val="65F52BEA"/>
     <w:multiLevelType w:val="multilevel"/>
     <w:tmpl w:val="F600EDD8"/>
@@ -4934,7 +7379,7 @@
       </w:pPr>
     </w:lvl>
   </w:abstractNum>
-  <w:abstractNum w:abstractNumId="13">
+  <w:abstractNum w:abstractNumId="14">
     <w:nsid w:val="785C2556"/>
     <w:multiLevelType w:val="hybridMultilevel"/>
     <w:tmpl w:val="C7CECECC"/>
@@ -5023,7 +7468,7 @@
       </w:pPr>
     </w:lvl>
   </w:abstractNum>
-  <w:abstractNum w:abstractNumId="14">
+  <w:abstractNum w:abstractNumId="15">
     <w:nsid w:val="7A1961EC"/>
     <w:multiLevelType w:val="multilevel"/>
     <w:tmpl w:val="F04C5394"/>
@@ -5136,7 +7581,7 @@
       </w:pPr>
     </w:lvl>
   </w:abstractNum>
-  <w:abstractNum w:abstractNumId="15">
+  <w:abstractNum w:abstractNumId="16">
     <w:nsid w:val="7BEC67D9"/>
     <w:multiLevelType w:val="multilevel"/>
     <w:tmpl w:val="70B07F28"/>
@@ -5253,10 +7698,10 @@
     <w:abstractNumId w:val="2"/>
   </w:num>
   <w:num w:numId="2">
-    <w:abstractNumId w:val="14"/>
+    <w:abstractNumId w:val="15"/>
   </w:num>
   <w:num w:numId="3">
-    <w:abstractNumId w:val="15"/>
+    <w:abstractNumId w:val="16"/>
   </w:num>
   <w:num w:numId="4">
     <w:abstractNumId w:val="4"/>
@@ -5271,31 +7716,34 @@
     <w:abstractNumId w:val="1"/>
   </w:num>
   <w:num w:numId="8">
-    <w:abstractNumId w:val="10"/>
+    <w:abstractNumId w:val="11"/>
   </w:num>
   <w:num w:numId="9">
-    <w:abstractNumId w:val="13"/>
+    <w:abstractNumId w:val="14"/>
   </w:num>
   <w:num w:numId="10">
     <w:abstractNumId w:val="0"/>
   </w:num>
   <w:num w:numId="11">
-    <w:abstractNumId w:val="9"/>
+    <w:abstractNumId w:val="10"/>
   </w:num>
   <w:num w:numId="12">
     <w:abstractNumId w:val="5"/>
   </w:num>
   <w:num w:numId="13">
-    <w:abstractNumId w:val="11"/>
+    <w:abstractNumId w:val="12"/>
   </w:num>
   <w:num w:numId="14">
-    <w:abstractNumId w:val="8"/>
+    <w:abstractNumId w:val="9"/>
   </w:num>
   <w:num w:numId="15">
     <w:abstractNumId w:val="3"/>
   </w:num>
   <w:num w:numId="16">
-    <w:abstractNumId w:val="12"/>
+    <w:abstractNumId w:val="13"/>
+  </w:num>
+  <w:num w:numId="17">
+    <w:abstractNumId w:val="8"/>
   </w:num>
 </w:numbering>
 </file>
@@ -5512,7 +7960,6 @@
     <w:next w:val="Normal"/>
     <w:link w:val="Heading3Char"/>
     <w:uiPriority w:val="9"/>
-    <w:semiHidden/>
     <w:unhideWhenUsed/>
     <w:qFormat/>
     <w:rsid w:val="00636993"/>
@@ -5622,7 +8069,6 @@
     <w:name w:val="Normal (Web)"/>
     <w:basedOn w:val="Normal"/>
     <w:uiPriority w:val="99"/>
-    <w:semiHidden/>
     <w:unhideWhenUsed/>
     <w:rsid w:val="00636993"/>
     <w:pPr>
@@ -5655,7 +8101,6 @@
     <w:basedOn w:val="DefaultParagraphFont"/>
     <w:link w:val="Heading3"/>
     <w:uiPriority w:val="9"/>
-    <w:semiHidden/>
     <w:rsid w:val="00636993"/>
     <w:rPr>
       <w:rFonts w:asciiTheme="majorHAnsi" w:eastAsiaTheme="majorEastAsia" w:hAnsiTheme="majorHAnsi" w:cstheme="majorBidi"/>
@@ -5764,6 +8209,89 @@
     <w:name w:val="comment"/>
     <w:basedOn w:val="DefaultParagraphFont"/>
     <w:rsid w:val="009D776F"/>
+  </w:style>
+  <w:style w:type="character" w:styleId="HTMLCode">
+    <w:name w:val="HTML Code"/>
+    <w:basedOn w:val="DefaultParagraphFont"/>
+    <w:uiPriority w:val="99"/>
+    <w:semiHidden/>
+    <w:unhideWhenUsed/>
+    <w:rsid w:val="00A11EBA"/>
+    <w:rPr>
+      <w:rFonts w:ascii="Courier New" w:eastAsia="Times New Roman" w:hAnsi="Courier New" w:cs="Courier New"/>
+      <w:sz w:val="20"/>
+      <w:szCs w:val="20"/>
+    </w:rPr>
+  </w:style>
+  <w:style w:type="character" w:customStyle="1" w:styleId="hljs-builtin">
+    <w:name w:val="hljs-built_in"/>
+    <w:basedOn w:val="DefaultParagraphFont"/>
+    <w:rsid w:val="00A11EBA"/>
+  </w:style>
+  <w:style w:type="character" w:customStyle="1" w:styleId="hljs-number">
+    <w:name w:val="hljs-number"/>
+    <w:basedOn w:val="DefaultParagraphFont"/>
+    <w:rsid w:val="00A11EBA"/>
+  </w:style>
+  <w:style w:type="character" w:customStyle="1" w:styleId="hljs-comment">
+    <w:name w:val="hljs-comment"/>
+    <w:basedOn w:val="DefaultParagraphFont"/>
+    <w:rsid w:val="00A11EBA"/>
+  </w:style>
+  <w:style w:type="paragraph" w:styleId="BalloonText">
+    <w:name w:val="Balloon Text"/>
+    <w:basedOn w:val="Normal"/>
+    <w:link w:val="BalloonTextChar"/>
+    <w:uiPriority w:val="99"/>
+    <w:semiHidden/>
+    <w:unhideWhenUsed/>
+    <w:rsid w:val="00B43DB8"/>
+    <w:pPr>
+      <w:spacing w:after="0" w:line="240" w:lineRule="auto"/>
+    </w:pPr>
+    <w:rPr>
+      <w:rFonts w:ascii="Tahoma" w:hAnsi="Tahoma" w:cs="Tahoma"/>
+      <w:sz w:val="16"/>
+      <w:szCs w:val="16"/>
+    </w:rPr>
+  </w:style>
+  <w:style w:type="character" w:customStyle="1" w:styleId="BalloonTextChar">
+    <w:name w:val="Balloon Text Char"/>
+    <w:basedOn w:val="DefaultParagraphFont"/>
+    <w:link w:val="BalloonText"/>
+    <w:uiPriority w:val="99"/>
+    <w:semiHidden/>
+    <w:rsid w:val="00B43DB8"/>
+    <w:rPr>
+      <w:rFonts w:ascii="Tahoma" w:hAnsi="Tahoma" w:cs="Tahoma"/>
+      <w:sz w:val="16"/>
+      <w:szCs w:val="16"/>
+    </w:rPr>
+  </w:style>
+  <w:style w:type="character" w:customStyle="1" w:styleId="hljs-keyword">
+    <w:name w:val="hljs-keyword"/>
+    <w:basedOn w:val="DefaultParagraphFont"/>
+    <w:rsid w:val="00892050"/>
+  </w:style>
+  <w:style w:type="character" w:customStyle="1" w:styleId="hljs-title">
+    <w:name w:val="hljs-title"/>
+    <w:basedOn w:val="DefaultParagraphFont"/>
+    <w:rsid w:val="00892050"/>
+  </w:style>
+  <w:style w:type="character" w:customStyle="1" w:styleId="hljs-function">
+    <w:name w:val="hljs-function"/>
+    <w:basedOn w:val="DefaultParagraphFont"/>
+    <w:rsid w:val="00892050"/>
+  </w:style>
+  <w:style w:type="character" w:customStyle="1" w:styleId="hljs-string">
+    <w:name w:val="hljs-string"/>
+    <w:basedOn w:val="DefaultParagraphFont"/>
+    <w:rsid w:val="00892050"/>
+  </w:style>
+  <w:style w:type="character" w:customStyle="1" w:styleId="hljs-attr">
+    <w:name w:val="hljs-attr"/>
+    <w:basedOn w:val="DefaultParagraphFont"/>
+    <w:rsid w:val="00892050"/>
   </w:style>
 </w:styles>
 </file>

</xml_diff>

<commit_message>
Added Upto Concepts of DataTypes,Operators
</commit_message>
<xml_diff>
--- a/C#_Document/C#_Basic.docx
+++ b/C#_Document/C#_Basic.docx
@@ -1151,7 +1151,86 @@
           <w:szCs w:val="20"/>
           <w:bdr w:val="none" w:sz="0" w:space="0" w:color="auto" w:frame="1"/>
         </w:rPr>
-        <w:t>}  </w:t>
+        <w:t>} </w:t>
+      </w:r>
+      <w:r>
+        <w:rPr>
+          <w:rFonts w:ascii="Segoe UI" w:hAnsi="Segoe UI" w:cs="Segoe UI"/>
+          <w:color w:val="000000"/>
+          <w:sz w:val="20"/>
+          <w:szCs w:val="20"/>
+          <w:bdr w:val="none" w:sz="0" w:space="0" w:color="auto" w:frame="1"/>
+        </w:rPr>
+        <w:t>}</w:t>
+      </w:r>
+    </w:p>
+    <w:p>
+      <w:pPr>
+        <w:pStyle w:val="Heading2"/>
+        <w:shd w:val="clear" w:color="auto" w:fill="FFFFFF"/>
+        <w:spacing w:line="240" w:lineRule="auto"/>
+        <w:jc w:val="both"/>
+        <w:rPr>
+          <w:rFonts w:ascii="Helvetica" w:hAnsi="Helvetica" w:cs="Helvetica"/>
+          <w:bCs w:val="0"/>
+          <w:color w:val="610B38"/>
+          <w:sz w:val="24"/>
+          <w:szCs w:val="24"/>
+          <w:u w:val="single"/>
+        </w:rPr>
+      </w:pPr>
+      <w:r>
+        <w:rPr>
+          <w:rFonts w:ascii="Helvetica" w:hAnsi="Helvetica" w:cs="Helvetica"/>
+          <w:bCs w:val="0"/>
+          <w:color w:val="610B38"/>
+          <w:sz w:val="24"/>
+          <w:szCs w:val="24"/>
+          <w:u w:val="single"/>
+        </w:rPr>
+        <w:lastRenderedPageBreak/>
+        <w:t>C# Example: Using public modifier</w:t>
+      </w:r>
+    </w:p>
+    <w:p>
+      <w:pPr>
+        <w:pStyle w:val="NormalWeb"/>
+        <w:shd w:val="clear" w:color="auto" w:fill="FFFFFF"/>
+        <w:jc w:val="both"/>
+        <w:rPr>
+          <w:rFonts w:ascii="Segoe UI" w:hAnsi="Segoe UI" w:cs="Segoe UI"/>
+          <w:color w:val="333333"/>
+          <w:sz w:val="20"/>
+          <w:szCs w:val="20"/>
+        </w:rPr>
+      </w:pPr>
+      <w:r>
+        <w:rPr>
+          <w:rFonts w:ascii="Segoe UI" w:hAnsi="Segoe UI" w:cs="Segoe UI"/>
+          <w:color w:val="333333"/>
+          <w:sz w:val="20"/>
+          <w:szCs w:val="20"/>
+        </w:rPr>
+        <w:t>We can also specify </w:t>
+      </w:r>
+      <w:r>
+        <w:rPr>
+          <w:rStyle w:val="Emphasis"/>
+          <w:rFonts w:ascii="Segoe UI" w:hAnsi="Segoe UI" w:cs="Segoe UI"/>
+          <w:color w:val="333333"/>
+          <w:sz w:val="20"/>
+          <w:szCs w:val="20"/>
+        </w:rPr>
+        <w:t>public</w:t>
+      </w:r>
+      <w:r>
+        <w:rPr>
+          <w:rFonts w:ascii="Segoe UI" w:hAnsi="Segoe UI" w:cs="Segoe UI"/>
+          <w:color w:val="333333"/>
+          <w:sz w:val="20"/>
+          <w:szCs w:val="20"/>
+        </w:rPr>
+        <w:t> modifier before class and Main() method. Now, it can be accessed from outside the class also.</w:t>
       </w:r>
     </w:p>
     <w:p>
@@ -1179,76 +1258,7 @@
           <w:szCs w:val="20"/>
           <w:bdr w:val="none" w:sz="0" w:space="0" w:color="auto" w:frame="1"/>
         </w:rPr>
-        <w:t>}  </w:t>
-      </w:r>
-    </w:p>
-    <w:p>
-      <w:pPr>
-        <w:pStyle w:val="Heading2"/>
-        <w:shd w:val="clear" w:color="auto" w:fill="FFFFFF"/>
-        <w:spacing w:line="240" w:lineRule="auto"/>
-        <w:jc w:val="both"/>
-        <w:rPr>
-          <w:rFonts w:ascii="Helvetica" w:hAnsi="Helvetica" w:cs="Helvetica"/>
-          <w:bCs w:val="0"/>
-          <w:color w:val="610B38"/>
-          <w:sz w:val="24"/>
-          <w:szCs w:val="24"/>
-          <w:u w:val="single"/>
-        </w:rPr>
-      </w:pPr>
-      <w:r>
-        <w:rPr>
-          <w:rFonts w:ascii="Helvetica" w:hAnsi="Helvetica" w:cs="Helvetica"/>
-          <w:bCs w:val="0"/>
-          <w:color w:val="610B38"/>
-          <w:sz w:val="24"/>
-          <w:szCs w:val="24"/>
-          <w:u w:val="single"/>
-        </w:rPr>
-        <w:lastRenderedPageBreak/>
-        <w:t>C# Example: Using public modifier</w:t>
-      </w:r>
-    </w:p>
-    <w:p>
-      <w:pPr>
-        <w:pStyle w:val="NormalWeb"/>
-        <w:shd w:val="clear" w:color="auto" w:fill="FFFFFF"/>
-        <w:jc w:val="both"/>
-        <w:rPr>
-          <w:rFonts w:ascii="Segoe UI" w:hAnsi="Segoe UI" w:cs="Segoe UI"/>
-          <w:color w:val="333333"/>
-          <w:sz w:val="20"/>
-          <w:szCs w:val="20"/>
-        </w:rPr>
-      </w:pPr>
-      <w:r>
-        <w:rPr>
-          <w:rFonts w:ascii="Segoe UI" w:hAnsi="Segoe UI" w:cs="Segoe UI"/>
-          <w:color w:val="333333"/>
-          <w:sz w:val="20"/>
-          <w:szCs w:val="20"/>
-        </w:rPr>
-        <w:t>We can also specify </w:t>
-      </w:r>
-      <w:r>
-        <w:rPr>
-          <w:rStyle w:val="Emphasis"/>
-          <w:rFonts w:ascii="Segoe UI" w:hAnsi="Segoe UI" w:cs="Segoe UI"/>
-          <w:color w:val="333333"/>
-          <w:sz w:val="20"/>
-          <w:szCs w:val="20"/>
-        </w:rPr>
-        <w:t>public</w:t>
-      </w:r>
-      <w:r>
-        <w:rPr>
-          <w:rFonts w:ascii="Segoe UI" w:hAnsi="Segoe UI" w:cs="Segoe UI"/>
-          <w:color w:val="333333"/>
-          <w:sz w:val="20"/>
-          <w:szCs w:val="20"/>
-        </w:rPr>
-        <w:t> modifier before class and Main() method. Now, it can be accessed from outside the class also.</w:t>
+        <w:t>using System;  </w:t>
       </w:r>
     </w:p>
     <w:p>
@@ -1270,13 +1280,49 @@
       </w:pPr>
       <w:r>
         <w:rPr>
-          <w:rFonts w:ascii="Segoe UI" w:hAnsi="Segoe UI" w:cs="Segoe UI"/>
-          <w:color w:val="000000"/>
+          <w:rStyle w:val="keyword"/>
+          <w:rFonts w:ascii="Segoe UI" w:hAnsi="Segoe UI" w:cs="Segoe UI"/>
+          <w:b/>
+          <w:bCs/>
+          <w:color w:val="006699"/>
           <w:sz w:val="20"/>
           <w:szCs w:val="20"/>
           <w:bdr w:val="none" w:sz="0" w:space="0" w:color="auto" w:frame="1"/>
         </w:rPr>
-        <w:t>using System;  </w:t>
+        <w:t>public</w:t>
+      </w:r>
+      <w:r>
+        <w:rPr>
+          <w:rFonts w:ascii="Segoe UI" w:hAnsi="Segoe UI" w:cs="Segoe UI"/>
+          <w:color w:val="000000"/>
+          <w:sz w:val="20"/>
+          <w:szCs w:val="20"/>
+          <w:bdr w:val="none" w:sz="0" w:space="0" w:color="auto" w:frame="1"/>
+        </w:rPr>
+        <w:t> </w:t>
+      </w:r>
+      <w:r>
+        <w:rPr>
+          <w:rStyle w:val="keyword"/>
+          <w:rFonts w:ascii="Segoe UI" w:hAnsi="Segoe UI" w:cs="Segoe UI"/>
+          <w:b/>
+          <w:bCs/>
+          <w:color w:val="006699"/>
+          <w:sz w:val="20"/>
+          <w:szCs w:val="20"/>
+          <w:bdr w:val="none" w:sz="0" w:space="0" w:color="auto" w:frame="1"/>
+        </w:rPr>
+        <w:t>class</w:t>
+      </w:r>
+      <w:r>
+        <w:rPr>
+          <w:rFonts w:ascii="Segoe UI" w:hAnsi="Segoe UI" w:cs="Segoe UI"/>
+          <w:color w:val="000000"/>
+          <w:sz w:val="20"/>
+          <w:szCs w:val="20"/>
+          <w:bdr w:val="none" w:sz="0" w:space="0" w:color="auto" w:frame="1"/>
+        </w:rPr>
+        <w:t> Program  </w:t>
       </w:r>
     </w:p>
     <w:p>
@@ -1298,49 +1344,13 @@
       </w:pPr>
       <w:r>
         <w:rPr>
-          <w:rStyle w:val="keyword"/>
-          <w:rFonts w:ascii="Segoe UI" w:hAnsi="Segoe UI" w:cs="Segoe UI"/>
-          <w:b/>
-          <w:bCs/>
-          <w:color w:val="006699"/>
+          <w:rFonts w:ascii="Segoe UI" w:hAnsi="Segoe UI" w:cs="Segoe UI"/>
+          <w:color w:val="000000"/>
           <w:sz w:val="20"/>
           <w:szCs w:val="20"/>
           <w:bdr w:val="none" w:sz="0" w:space="0" w:color="auto" w:frame="1"/>
         </w:rPr>
-        <w:t>public</w:t>
-      </w:r>
-      <w:r>
-        <w:rPr>
-          <w:rFonts w:ascii="Segoe UI" w:hAnsi="Segoe UI" w:cs="Segoe UI"/>
-          <w:color w:val="000000"/>
-          <w:sz w:val="20"/>
-          <w:szCs w:val="20"/>
-          <w:bdr w:val="none" w:sz="0" w:space="0" w:color="auto" w:frame="1"/>
-        </w:rPr>
-        <w:t> </w:t>
-      </w:r>
-      <w:r>
-        <w:rPr>
-          <w:rStyle w:val="keyword"/>
-          <w:rFonts w:ascii="Segoe UI" w:hAnsi="Segoe UI" w:cs="Segoe UI"/>
-          <w:b/>
-          <w:bCs/>
-          <w:color w:val="006699"/>
-          <w:sz w:val="20"/>
-          <w:szCs w:val="20"/>
-          <w:bdr w:val="none" w:sz="0" w:space="0" w:color="auto" w:frame="1"/>
-        </w:rPr>
-        <w:t>class</w:t>
-      </w:r>
-      <w:r>
-        <w:rPr>
-          <w:rFonts w:ascii="Segoe UI" w:hAnsi="Segoe UI" w:cs="Segoe UI"/>
-          <w:color w:val="000000"/>
-          <w:sz w:val="20"/>
-          <w:szCs w:val="20"/>
-          <w:bdr w:val="none" w:sz="0" w:space="0" w:color="auto" w:frame="1"/>
-        </w:rPr>
-        <w:t> Program  </w:t>
+        <w:t>{  </w:t>
       </w:r>
     </w:p>
     <w:p>
@@ -1362,13 +1372,72 @@
       </w:pPr>
       <w:r>
         <w:rPr>
-          <w:rFonts w:ascii="Segoe UI" w:hAnsi="Segoe UI" w:cs="Segoe UI"/>
-          <w:color w:val="000000"/>
+          <w:rStyle w:val="keyword"/>
+          <w:rFonts w:ascii="Segoe UI" w:hAnsi="Segoe UI" w:cs="Segoe UI"/>
+          <w:b/>
+          <w:bCs/>
+          <w:color w:val="006699"/>
           <w:sz w:val="20"/>
           <w:szCs w:val="20"/>
           <w:bdr w:val="none" w:sz="0" w:space="0" w:color="auto" w:frame="1"/>
         </w:rPr>
-        <w:t>{  </w:t>
+        <w:t>public</w:t>
+      </w:r>
+      <w:r>
+        <w:rPr>
+          <w:rFonts w:ascii="Segoe UI" w:hAnsi="Segoe UI" w:cs="Segoe UI"/>
+          <w:color w:val="000000"/>
+          <w:sz w:val="20"/>
+          <w:szCs w:val="20"/>
+          <w:bdr w:val="none" w:sz="0" w:space="0" w:color="auto" w:frame="1"/>
+        </w:rPr>
+        <w:t> </w:t>
+      </w:r>
+      <w:r>
+        <w:rPr>
+          <w:rStyle w:val="keyword"/>
+          <w:rFonts w:ascii="Segoe UI" w:hAnsi="Segoe UI" w:cs="Segoe UI"/>
+          <w:b/>
+          <w:bCs/>
+          <w:color w:val="006699"/>
+          <w:sz w:val="20"/>
+          <w:szCs w:val="20"/>
+          <w:bdr w:val="none" w:sz="0" w:space="0" w:color="auto" w:frame="1"/>
+        </w:rPr>
+        <w:t>static</w:t>
+      </w:r>
+      <w:r>
+        <w:rPr>
+          <w:rFonts w:ascii="Segoe UI" w:hAnsi="Segoe UI" w:cs="Segoe UI"/>
+          <w:color w:val="000000"/>
+          <w:sz w:val="20"/>
+          <w:szCs w:val="20"/>
+          <w:bdr w:val="none" w:sz="0" w:space="0" w:color="auto" w:frame="1"/>
+        </w:rPr>
+        <w:t> </w:t>
+      </w:r>
+      <w:r>
+        <w:rPr>
+          <w:rStyle w:val="keyword"/>
+          <w:rFonts w:ascii="Segoe UI" w:hAnsi="Segoe UI" w:cs="Segoe UI"/>
+          <w:b/>
+          <w:bCs/>
+          <w:color w:val="006699"/>
+          <w:sz w:val="20"/>
+          <w:szCs w:val="20"/>
+          <w:bdr w:val="none" w:sz="0" w:space="0" w:color="auto" w:frame="1"/>
+        </w:rPr>
+        <w:t>void</w:t>
+      </w:r>
+      <w:r>
+        <w:rPr>
+          <w:rFonts w:ascii="Segoe UI" w:hAnsi="Segoe UI" w:cs="Segoe UI"/>
+          <w:color w:val="000000"/>
+          <w:sz w:val="20"/>
+          <w:szCs w:val="20"/>
+          <w:bdr w:val="none" w:sz="0" w:space="0" w:color="auto" w:frame="1"/>
+        </w:rPr>
+        <w:t> Main(string[] args)  </w:t>
       </w:r>
     </w:p>
     <w:p>
@@ -1390,72 +1459,13 @@
       </w:pPr>
       <w:r>
         <w:rPr>
-          <w:rStyle w:val="keyword"/>
-          <w:rFonts w:ascii="Segoe UI" w:hAnsi="Segoe UI" w:cs="Segoe UI"/>
-          <w:b/>
-          <w:bCs/>
-          <w:color w:val="006699"/>
+          <w:rFonts w:ascii="Segoe UI" w:hAnsi="Segoe UI" w:cs="Segoe UI"/>
+          <w:color w:val="000000"/>
           <w:sz w:val="20"/>
           <w:szCs w:val="20"/>
           <w:bdr w:val="none" w:sz="0" w:space="0" w:color="auto" w:frame="1"/>
         </w:rPr>
-        <w:t>public</w:t>
-      </w:r>
-      <w:r>
-        <w:rPr>
-          <w:rFonts w:ascii="Segoe UI" w:hAnsi="Segoe UI" w:cs="Segoe UI"/>
-          <w:color w:val="000000"/>
-          <w:sz w:val="20"/>
-          <w:szCs w:val="20"/>
-          <w:bdr w:val="none" w:sz="0" w:space="0" w:color="auto" w:frame="1"/>
-        </w:rPr>
-        <w:t> </w:t>
-      </w:r>
-      <w:r>
-        <w:rPr>
-          <w:rStyle w:val="keyword"/>
-          <w:rFonts w:ascii="Segoe UI" w:hAnsi="Segoe UI" w:cs="Segoe UI"/>
-          <w:b/>
-          <w:bCs/>
-          <w:color w:val="006699"/>
-          <w:sz w:val="20"/>
-          <w:szCs w:val="20"/>
-          <w:bdr w:val="none" w:sz="0" w:space="0" w:color="auto" w:frame="1"/>
-        </w:rPr>
-        <w:t>static</w:t>
-      </w:r>
-      <w:r>
-        <w:rPr>
-          <w:rFonts w:ascii="Segoe UI" w:hAnsi="Segoe UI" w:cs="Segoe UI"/>
-          <w:color w:val="000000"/>
-          <w:sz w:val="20"/>
-          <w:szCs w:val="20"/>
-          <w:bdr w:val="none" w:sz="0" w:space="0" w:color="auto" w:frame="1"/>
-        </w:rPr>
-        <w:t> </w:t>
-      </w:r>
-      <w:r>
-        <w:rPr>
-          <w:rStyle w:val="keyword"/>
-          <w:rFonts w:ascii="Segoe UI" w:hAnsi="Segoe UI" w:cs="Segoe UI"/>
-          <w:b/>
-          <w:bCs/>
-          <w:color w:val="006699"/>
-          <w:sz w:val="20"/>
-          <w:szCs w:val="20"/>
-          <w:bdr w:val="none" w:sz="0" w:space="0" w:color="auto" w:frame="1"/>
-        </w:rPr>
-        <w:t>void</w:t>
-      </w:r>
-      <w:r>
-        <w:rPr>
-          <w:rFonts w:ascii="Segoe UI" w:hAnsi="Segoe UI" w:cs="Segoe UI"/>
-          <w:color w:val="000000"/>
-          <w:sz w:val="20"/>
-          <w:szCs w:val="20"/>
-          <w:bdr w:val="none" w:sz="0" w:space="0" w:color="auto" w:frame="1"/>
-        </w:rPr>
-        <w:t> Main(string[] args)  </w:t>
+        <w:t>{  </w:t>
       </w:r>
     </w:p>
     <w:p>
@@ -1483,7 +1493,38 @@
           <w:szCs w:val="20"/>
           <w:bdr w:val="none" w:sz="0" w:space="0" w:color="auto" w:frame="1"/>
         </w:rPr>
-        <w:t>{  </w:t>
+        <w:t xml:space="preserve">     </w:t>
+      </w:r>
+      <w:r>
+        <w:rPr>
+          <w:rFonts w:ascii="Segoe UI" w:hAnsi="Segoe UI" w:cs="Segoe UI"/>
+          <w:color w:val="000000"/>
+          <w:sz w:val="20"/>
+          <w:szCs w:val="20"/>
+          <w:bdr w:val="none" w:sz="0" w:space="0" w:color="auto" w:frame="1"/>
+        </w:rPr>
+        <w:t>Console.WriteLine(</w:t>
+      </w:r>
+      <w:r>
+        <w:rPr>
+          <w:rStyle w:val="string"/>
+          <w:rFonts w:ascii="Segoe UI" w:hAnsi="Segoe UI" w:cs="Segoe UI"/>
+          <w:color w:val="0000FF"/>
+          <w:sz w:val="20"/>
+          <w:szCs w:val="20"/>
+          <w:bdr w:val="none" w:sz="0" w:space="0" w:color="auto" w:frame="1"/>
+        </w:rPr>
+        <w:t>"Hello World!"</w:t>
+      </w:r>
+      <w:r>
+        <w:rPr>
+          <w:rFonts w:ascii="Segoe UI" w:hAnsi="Segoe UI" w:cs="Segoe UI"/>
+          <w:color w:val="000000"/>
+          <w:sz w:val="20"/>
+          <w:szCs w:val="20"/>
+          <w:bdr w:val="none" w:sz="0" w:space="0" w:color="auto" w:frame="1"/>
+        </w:rPr>
+        <w:t>);  </w:t>
       </w:r>
     </w:p>
     <w:p>
@@ -1511,94 +1552,16 @@
           <w:szCs w:val="20"/>
           <w:bdr w:val="none" w:sz="0" w:space="0" w:color="auto" w:frame="1"/>
         </w:rPr>
-        <w:t xml:space="preserve">     </w:t>
-      </w:r>
-      <w:r>
-        <w:rPr>
-          <w:rFonts w:ascii="Segoe UI" w:hAnsi="Segoe UI" w:cs="Segoe UI"/>
-          <w:color w:val="000000"/>
-          <w:sz w:val="20"/>
-          <w:szCs w:val="20"/>
-          <w:bdr w:val="none" w:sz="0" w:space="0" w:color="auto" w:frame="1"/>
-        </w:rPr>
-        <w:t>Console.WriteLine(</w:t>
-      </w:r>
-      <w:r>
-        <w:rPr>
-          <w:rStyle w:val="string"/>
-          <w:rFonts w:ascii="Segoe UI" w:hAnsi="Segoe UI" w:cs="Segoe UI"/>
-          <w:color w:val="0000FF"/>
-          <w:sz w:val="20"/>
-          <w:szCs w:val="20"/>
-          <w:bdr w:val="none" w:sz="0" w:space="0" w:color="auto" w:frame="1"/>
-        </w:rPr>
-        <w:t>"Hello World!"</w:t>
-      </w:r>
-      <w:r>
-        <w:rPr>
-          <w:rFonts w:ascii="Segoe UI" w:hAnsi="Segoe UI" w:cs="Segoe UI"/>
-          <w:color w:val="000000"/>
-          <w:sz w:val="20"/>
-          <w:szCs w:val="20"/>
-          <w:bdr w:val="none" w:sz="0" w:space="0" w:color="auto" w:frame="1"/>
-        </w:rPr>
-        <w:t>);  </w:t>
-      </w:r>
-    </w:p>
-    <w:p>
-      <w:pPr>
-        <w:pBdr>
-          <w:top w:val="single" w:sz="4" w:space="1" w:color="auto"/>
-          <w:left w:val="single" w:sz="4" w:space="4" w:color="auto"/>
-          <w:bottom w:val="single" w:sz="4" w:space="1" w:color="auto"/>
-          <w:right w:val="single" w:sz="4" w:space="4" w:color="auto"/>
-        </w:pBdr>
-        <w:spacing w:after="0" w:line="240" w:lineRule="auto"/>
-        <w:jc w:val="both"/>
-        <w:rPr>
-          <w:rFonts w:ascii="Segoe UI" w:hAnsi="Segoe UI" w:cs="Segoe UI"/>
-          <w:color w:val="000000"/>
-          <w:sz w:val="20"/>
-          <w:szCs w:val="20"/>
-        </w:rPr>
-      </w:pPr>
-      <w:r>
-        <w:rPr>
-          <w:rFonts w:ascii="Segoe UI" w:hAnsi="Segoe UI" w:cs="Segoe UI"/>
-          <w:color w:val="000000"/>
-          <w:sz w:val="20"/>
-          <w:szCs w:val="20"/>
-          <w:bdr w:val="none" w:sz="0" w:space="0" w:color="auto" w:frame="1"/>
-        </w:rPr>
         <w:t>}  </w:t>
       </w:r>
-    </w:p>
-    <w:p>
-      <w:pPr>
-        <w:pBdr>
-          <w:top w:val="single" w:sz="4" w:space="1" w:color="auto"/>
-          <w:left w:val="single" w:sz="4" w:space="4" w:color="auto"/>
-          <w:bottom w:val="single" w:sz="4" w:space="1" w:color="auto"/>
-          <w:right w:val="single" w:sz="4" w:space="4" w:color="auto"/>
-        </w:pBdr>
-        <w:spacing w:after="0" w:line="240" w:lineRule="auto"/>
-        <w:jc w:val="both"/>
-        <w:rPr>
-          <w:rFonts w:ascii="Segoe UI" w:hAnsi="Segoe UI" w:cs="Segoe UI"/>
-          <w:color w:val="000000"/>
-          <w:sz w:val="20"/>
-          <w:szCs w:val="20"/>
-        </w:rPr>
-      </w:pPr>
-      <w:r>
-        <w:rPr>
-          <w:rFonts w:ascii="Segoe UI" w:hAnsi="Segoe UI" w:cs="Segoe UI"/>
-          <w:color w:val="000000"/>
-          <w:sz w:val="20"/>
-          <w:szCs w:val="20"/>
-          <w:bdr w:val="none" w:sz="0" w:space="0" w:color="auto" w:frame="1"/>
-        </w:rPr>
-        <w:t>}  </w:t>
+      <w:r>
+        <w:rPr>
+          <w:rFonts w:ascii="Segoe UI" w:hAnsi="Segoe UI" w:cs="Segoe UI"/>
+          <w:color w:val="000000"/>
+          <w:sz w:val="20"/>
+          <w:szCs w:val="20"/>
+        </w:rPr>
+        <w:t>}</w:t>
       </w:r>
     </w:p>
     <w:p>
@@ -2584,43 +2547,6 @@
     </w:p>
     <w:p>
       <w:pPr>
-        <w:rPr>
-          <w:sz w:val="20"/>
-          <w:szCs w:val="20"/>
-        </w:rPr>
-      </w:pPr>
-    </w:p>
-    <w:p>
-      <w:pPr>
-        <w:tabs>
-          <w:tab w:val="left" w:pos="1770"/>
-        </w:tabs>
-        <w:rPr>
-          <w:sz w:val="20"/>
-          <w:szCs w:val="20"/>
-        </w:rPr>
-      </w:pPr>
-      <w:r>
-        <w:rPr>
-          <w:sz w:val="20"/>
-          <w:szCs w:val="20"/>
-        </w:rPr>
-        <w:tab/>
-      </w:r>
-    </w:p>
-    <w:p>
-      <w:pPr>
-        <w:tabs>
-          <w:tab w:val="left" w:pos="1770"/>
-        </w:tabs>
-        <w:rPr>
-          <w:sz w:val="20"/>
-          <w:szCs w:val="20"/>
-        </w:rPr>
-      </w:pPr>
-    </w:p>
-    <w:p>
-      <w:pPr>
         <w:pStyle w:val="NormalWeb"/>
         <w:shd w:val="clear" w:color="auto" w:fill="FFFFFF"/>
         <w:spacing w:before="0" w:beforeAutospacing="0" w:after="240" w:afterAutospacing="0"/>
@@ -2639,7 +2565,6 @@
           <w:sz w:val="20"/>
           <w:szCs w:val="20"/>
         </w:rPr>
-        <w:lastRenderedPageBreak/>
         <w:t>The example of declaring variable is given below:</w:t>
       </w:r>
     </w:p>
@@ -2831,22 +2756,9 @@
           <w:sz w:val="20"/>
           <w:szCs w:val="20"/>
         </w:rPr>
+        <w:lastRenderedPageBreak/>
         <w:t>Here, i, j, d, f, ch are variables and int, double, float, char are data types.</w:t>
       </w:r>
-    </w:p>
-    <w:p>
-      <w:pPr>
-        <w:pStyle w:val="NormalWeb"/>
-        <w:shd w:val="clear" w:color="auto" w:fill="FFFFFF"/>
-        <w:spacing w:before="0" w:beforeAutospacing="0" w:after="240" w:afterAutospacing="0"/>
-        <w:jc w:val="both"/>
-        <w:rPr>
-          <w:rFonts w:ascii="Segoe UI" w:hAnsi="Segoe UI" w:cs="Segoe UI"/>
-          <w:color w:val="333333"/>
-          <w:sz w:val="20"/>
-          <w:szCs w:val="20"/>
-        </w:rPr>
-      </w:pPr>
     </w:p>
     <w:p>
       <w:pPr>
@@ -3976,7 +3888,6 @@
           <w:szCs w:val="24"/>
           <w:u w:val="single"/>
         </w:rPr>
-        <w:lastRenderedPageBreak/>
         <w:t xml:space="preserve">4.1. </w:t>
       </w:r>
       <w:r>
@@ -4087,6 +3998,7 @@
           <w:sz w:val="20"/>
           <w:szCs w:val="20"/>
         </w:rPr>
+        <w:lastRenderedPageBreak/>
         <w:t>2) User defined Data Types</w:t>
       </w:r>
       <w:r>
@@ -4618,6 +4530,348 @@
     </w:p>
     <w:p>
       <w:pPr>
+        <w:pStyle w:val="NormalWeb"/>
+        <w:spacing w:before="0" w:after="0"/>
+        <w:rPr>
+          <w:rFonts w:ascii="Segoe UI" w:hAnsi="Segoe UI" w:cs="Segoe UI"/>
+          <w:color w:val="333333"/>
+          <w:sz w:val="20"/>
+          <w:szCs w:val="20"/>
+        </w:rPr>
+      </w:pPr>
+      <w:r>
+        <w:rPr>
+          <w:rFonts w:ascii="Segoe UI" w:hAnsi="Segoe UI" w:cs="Segoe UI"/>
+          <w:color w:val="333333"/>
+          <w:sz w:val="20"/>
+          <w:szCs w:val="20"/>
+        </w:rPr>
+        <w:t>When a value type is converted to object type, it is called boxing and on the other hand, when an object type is converted to a value type, it is called unboxing.</w:t>
+      </w:r>
+    </w:p>
+    <w:p>
+      <w:pPr>
+        <w:pStyle w:val="HTMLPreformatted"/>
+        <w:pBdr>
+          <w:top w:val="single" w:sz="4" w:space="1" w:color="888888"/>
+          <w:left w:val="single" w:sz="4" w:space="1" w:color="888888"/>
+          <w:bottom w:val="single" w:sz="4" w:space="1" w:color="888888"/>
+          <w:right w:val="single" w:sz="4" w:space="1" w:color="888888"/>
+        </w:pBdr>
+        <w:rPr>
+          <w:rStyle w:val="pln"/>
+          <w:color w:val="000000"/>
+          <w:sz w:val="18"/>
+          <w:szCs w:val="18"/>
+        </w:rPr>
+      </w:pPr>
+      <w:r>
+        <w:rPr>
+          <w:rStyle w:val="kwd"/>
+          <w:color w:val="000088"/>
+          <w:sz w:val="18"/>
+          <w:szCs w:val="18"/>
+        </w:rPr>
+        <w:t>object</w:t>
+      </w:r>
+      <w:r>
+        <w:rPr>
+          <w:rStyle w:val="pln"/>
+          <w:color w:val="000000"/>
+          <w:sz w:val="18"/>
+          <w:szCs w:val="18"/>
+        </w:rPr>
+        <w:t xml:space="preserve"> obj</w:t>
+      </w:r>
+      <w:r>
+        <w:rPr>
+          <w:rStyle w:val="pun"/>
+          <w:color w:val="666600"/>
+          <w:sz w:val="18"/>
+          <w:szCs w:val="18"/>
+        </w:rPr>
+        <w:t>;</w:t>
+      </w:r>
+    </w:p>
+    <w:p>
+      <w:pPr>
+        <w:pStyle w:val="HTMLPreformatted"/>
+        <w:pBdr>
+          <w:top w:val="single" w:sz="4" w:space="1" w:color="888888"/>
+          <w:left w:val="single" w:sz="4" w:space="1" w:color="888888"/>
+          <w:bottom w:val="single" w:sz="4" w:space="1" w:color="888888"/>
+          <w:right w:val="single" w:sz="4" w:space="1" w:color="888888"/>
+        </w:pBdr>
+        <w:rPr>
+          <w:color w:val="000000"/>
+          <w:sz w:val="18"/>
+          <w:szCs w:val="18"/>
+        </w:rPr>
+      </w:pPr>
+      <w:r>
+        <w:rPr>
+          <w:rStyle w:val="pln"/>
+          <w:color w:val="000000"/>
+          <w:sz w:val="18"/>
+          <w:szCs w:val="18"/>
+        </w:rPr>
+        <w:t xml:space="preserve">obj </w:t>
+      </w:r>
+      <w:r>
+        <w:rPr>
+          <w:rStyle w:val="pun"/>
+          <w:color w:val="666600"/>
+          <w:sz w:val="18"/>
+          <w:szCs w:val="18"/>
+        </w:rPr>
+        <w:t>=</w:t>
+      </w:r>
+      <w:r>
+        <w:rPr>
+          <w:rStyle w:val="pln"/>
+          <w:color w:val="000000"/>
+          <w:sz w:val="18"/>
+          <w:szCs w:val="18"/>
+        </w:rPr>
+        <w:t xml:space="preserve"> </w:t>
+      </w:r>
+      <w:r>
+        <w:rPr>
+          <w:rStyle w:val="lit"/>
+          <w:rFonts w:eastAsiaTheme="majorEastAsia"/>
+          <w:color w:val="006666"/>
+          <w:sz w:val="18"/>
+          <w:szCs w:val="18"/>
+        </w:rPr>
+        <w:t>100</w:t>
+      </w:r>
+      <w:r>
+        <w:rPr>
+          <w:rStyle w:val="pun"/>
+          <w:color w:val="666600"/>
+          <w:sz w:val="18"/>
+          <w:szCs w:val="18"/>
+        </w:rPr>
+        <w:t>;</w:t>
+      </w:r>
+      <w:r>
+        <w:rPr>
+          <w:rStyle w:val="pln"/>
+          <w:color w:val="000000"/>
+          <w:sz w:val="18"/>
+          <w:szCs w:val="18"/>
+        </w:rPr>
+        <w:t xml:space="preserve"> </w:t>
+      </w:r>
+      <w:r>
+        <w:rPr>
+          <w:rStyle w:val="com"/>
+          <w:rFonts w:eastAsiaTheme="majorEastAsia"/>
+          <w:color w:val="880000"/>
+          <w:sz w:val="18"/>
+          <w:szCs w:val="18"/>
+        </w:rPr>
+        <w:t>// this is boxing</w:t>
+      </w:r>
+    </w:p>
+    <w:p>
+      <w:pPr>
+        <w:pStyle w:val="Heading3"/>
+        <w:rPr>
+          <w:rFonts w:ascii="Verdana" w:hAnsi="Verdana"/>
+          <w:b w:val="0"/>
+          <w:bCs w:val="0"/>
+          <w:color w:val="auto"/>
+          <w:sz w:val="23"/>
+          <w:szCs w:val="23"/>
+        </w:rPr>
+      </w:pPr>
+      <w:r>
+        <w:rPr>
+          <w:rFonts w:ascii="Verdana" w:hAnsi="Verdana"/>
+          <w:b w:val="0"/>
+          <w:bCs w:val="0"/>
+          <w:sz w:val="23"/>
+          <w:szCs w:val="23"/>
+        </w:rPr>
+        <w:t>Dynamic Type</w:t>
+      </w:r>
+    </w:p>
+    <w:p>
+      <w:pPr>
+        <w:pStyle w:val="NormalWeb"/>
+        <w:rPr>
+          <w:rFonts w:ascii="Verdana" w:hAnsi="Verdana"/>
+          <w:color w:val="000000"/>
+          <w:sz w:val="18"/>
+          <w:szCs w:val="18"/>
+        </w:rPr>
+      </w:pPr>
+      <w:r>
+        <w:rPr>
+          <w:rFonts w:ascii="Verdana" w:hAnsi="Verdana"/>
+          <w:color w:val="000000"/>
+          <w:sz w:val="18"/>
+          <w:szCs w:val="18"/>
+        </w:rPr>
+        <w:t>You can store any type of value in the dynamic data type variable. Type checking for these types of variables takes place at run-time.</w:t>
+      </w:r>
+    </w:p>
+    <w:p>
+      <w:pPr>
+        <w:pStyle w:val="NormalWeb"/>
+        <w:rPr>
+          <w:rFonts w:ascii="Verdana" w:hAnsi="Verdana"/>
+          <w:color w:val="000000"/>
+          <w:sz w:val="18"/>
+          <w:szCs w:val="18"/>
+        </w:rPr>
+      </w:pPr>
+      <w:r>
+        <w:rPr>
+          <w:rFonts w:ascii="Verdana" w:hAnsi="Verdana"/>
+          <w:color w:val="000000"/>
+          <w:sz w:val="18"/>
+          <w:szCs w:val="18"/>
+        </w:rPr>
+        <w:t>Syntax for declaring a dynamic type is −</w:t>
+      </w:r>
+    </w:p>
+    <w:p>
+      <w:pPr>
+        <w:pStyle w:val="HTMLPreformatted"/>
+        <w:spacing w:line="276" w:lineRule="atLeast"/>
+        <w:rPr>
+          <w:rFonts w:ascii="inherit" w:hAnsi="inherit"/>
+          <w:color w:val="000000"/>
+          <w:sz w:val="17"/>
+          <w:szCs w:val="17"/>
+        </w:rPr>
+      </w:pPr>
+      <w:r>
+        <w:rPr>
+          <w:rFonts w:ascii="inherit" w:hAnsi="inherit"/>
+          <w:color w:val="000000"/>
+          <w:sz w:val="17"/>
+          <w:szCs w:val="17"/>
+        </w:rPr>
+        <w:t>dynamic &lt;variable_name&gt; = value;</w:t>
+      </w:r>
+    </w:p>
+    <w:p>
+      <w:pPr>
+        <w:pStyle w:val="NormalWeb"/>
+        <w:rPr>
+          <w:rFonts w:ascii="Verdana" w:hAnsi="Verdana"/>
+          <w:color w:val="000000"/>
+          <w:sz w:val="18"/>
+          <w:szCs w:val="18"/>
+        </w:rPr>
+      </w:pPr>
+      <w:r>
+        <w:rPr>
+          <w:rFonts w:ascii="Verdana" w:hAnsi="Verdana"/>
+          <w:color w:val="000000"/>
+          <w:sz w:val="18"/>
+          <w:szCs w:val="18"/>
+        </w:rPr>
+        <w:lastRenderedPageBreak/>
+        <w:t>For example,</w:t>
+      </w:r>
+    </w:p>
+    <w:p>
+      <w:pPr>
+        <w:pStyle w:val="HTMLPreformatted"/>
+        <w:pBdr>
+          <w:top w:val="single" w:sz="4" w:space="1" w:color="888888"/>
+          <w:left w:val="single" w:sz="4" w:space="1" w:color="888888"/>
+          <w:bottom w:val="single" w:sz="4" w:space="1" w:color="888888"/>
+          <w:right w:val="single" w:sz="4" w:space="1" w:color="888888"/>
+        </w:pBdr>
+        <w:rPr>
+          <w:color w:val="000000"/>
+          <w:sz w:val="18"/>
+          <w:szCs w:val="18"/>
+        </w:rPr>
+      </w:pPr>
+      <w:r>
+        <w:rPr>
+          <w:rStyle w:val="kwd"/>
+          <w:color w:val="000088"/>
+          <w:sz w:val="18"/>
+          <w:szCs w:val="18"/>
+        </w:rPr>
+        <w:t>dynamic</w:t>
+      </w:r>
+      <w:r>
+        <w:rPr>
+          <w:rStyle w:val="pln"/>
+          <w:color w:val="000000"/>
+          <w:sz w:val="18"/>
+          <w:szCs w:val="18"/>
+        </w:rPr>
+        <w:t xml:space="preserve"> d </w:t>
+      </w:r>
+      <w:r>
+        <w:rPr>
+          <w:rStyle w:val="pun"/>
+          <w:color w:val="666600"/>
+          <w:sz w:val="18"/>
+          <w:szCs w:val="18"/>
+        </w:rPr>
+        <w:t>=</w:t>
+      </w:r>
+      <w:r>
+        <w:rPr>
+          <w:rStyle w:val="pln"/>
+          <w:color w:val="000000"/>
+          <w:sz w:val="18"/>
+          <w:szCs w:val="18"/>
+        </w:rPr>
+        <w:t xml:space="preserve"> </w:t>
+      </w:r>
+      <w:r>
+        <w:rPr>
+          <w:rStyle w:val="lit"/>
+          <w:rFonts w:eastAsiaTheme="majorEastAsia"/>
+          <w:color w:val="006666"/>
+          <w:sz w:val="18"/>
+          <w:szCs w:val="18"/>
+        </w:rPr>
+        <w:t>20</w:t>
+      </w:r>
+      <w:r>
+        <w:rPr>
+          <w:rStyle w:val="pun"/>
+          <w:color w:val="666600"/>
+          <w:sz w:val="18"/>
+          <w:szCs w:val="18"/>
+        </w:rPr>
+        <w:t>;</w:t>
+      </w:r>
+    </w:p>
+    <w:p>
+      <w:pPr>
+        <w:pStyle w:val="NormalWeb"/>
+        <w:rPr>
+          <w:rFonts w:ascii="Verdana" w:hAnsi="Verdana"/>
+          <w:color w:val="000000"/>
+          <w:sz w:val="18"/>
+          <w:szCs w:val="18"/>
+        </w:rPr>
+      </w:pPr>
+      <w:r>
+        <w:rPr>
+          <w:rFonts w:ascii="Verdana" w:hAnsi="Verdana"/>
+          <w:color w:val="000000"/>
+          <w:sz w:val="18"/>
+          <w:szCs w:val="18"/>
+        </w:rPr>
+        <w:t>Dynamic types are similar to object types except that type checking for object type variables takes place at compile time, whereas that for the dynamic type variables takes place at run time.</w:t>
+      </w:r>
+    </w:p>
+    <w:p>
+      <w:pPr>
         <w:pStyle w:val="Heading2"/>
         <w:shd w:val="clear" w:color="auto" w:fill="FFFFFF"/>
         <w:spacing w:line="312" w:lineRule="atLeast"/>
@@ -4667,15 +4921,6 @@
     </w:p>
     <w:p>
       <w:pPr>
-        <w:rPr>
-          <w:rFonts w:ascii="Times New Roman" w:hAnsi="Times New Roman" w:cs="Times New Roman"/>
-          <w:sz w:val="24"/>
-          <w:szCs w:val="24"/>
-        </w:rPr>
-      </w:pPr>
-    </w:p>
-    <w:p>
-      <w:pPr>
         <w:pStyle w:val="Heading2"/>
         <w:shd w:val="clear" w:color="auto" w:fill="FFFFFF"/>
         <w:spacing w:line="312" w:lineRule="atLeast"/>
@@ -4698,7 +4943,6 @@
           <w:szCs w:val="24"/>
           <w:u w:val="single"/>
         </w:rPr>
-        <w:lastRenderedPageBreak/>
         <w:t>Symbols used in pointer</w:t>
       </w:r>
     </w:p>
@@ -5820,6 +6064,7 @@
         <w:rPr>
           <w:rStyle w:val="hljs-attr"/>
         </w:rPr>
+        <w:lastRenderedPageBreak/>
         <w:t>New value of number:</w:t>
       </w:r>
       <w:r>
@@ -5837,7 +6082,1511 @@
     </w:p>
     <w:p>
       <w:pPr>
+        <w:pBdr>
+          <w:bottom w:val="single" w:sz="6" w:space="1" w:color="auto"/>
+        </w:pBdr>
         <w:spacing w:after="0"/>
+        <w:rPr>
+          <w:sz w:val="20"/>
+          <w:szCs w:val="20"/>
+        </w:rPr>
+      </w:pPr>
+    </w:p>
+    <w:p>
+      <w:pPr>
+        <w:spacing w:after="0"/>
+        <w:rPr>
+          <w:sz w:val="20"/>
+          <w:szCs w:val="20"/>
+        </w:rPr>
+      </w:pPr>
+    </w:p>
+    <w:p>
+      <w:pPr>
+        <w:shd w:val="clear" w:color="auto" w:fill="FFFFFF"/>
+        <w:spacing w:before="68" w:after="100" w:afterAutospacing="1" w:line="312" w:lineRule="atLeast"/>
+        <w:jc w:val="both"/>
+        <w:outlineLvl w:val="0"/>
+        <w:rPr>
+          <w:rFonts w:ascii="Helvetica" w:eastAsia="Times New Roman" w:hAnsi="Helvetica" w:cs="Helvetica"/>
+          <w:b/>
+          <w:color w:val="610B38"/>
+          <w:kern w:val="36"/>
+          <w:sz w:val="24"/>
+          <w:szCs w:val="24"/>
+          <w:u w:val="single"/>
+        </w:rPr>
+      </w:pPr>
+      <w:r>
+        <w:rPr>
+          <w:rFonts w:ascii="Helvetica" w:eastAsia="Times New Roman" w:hAnsi="Helvetica" w:cs="Helvetica"/>
+          <w:b/>
+          <w:color w:val="610B38"/>
+          <w:kern w:val="36"/>
+          <w:sz w:val="24"/>
+          <w:szCs w:val="24"/>
+          <w:u w:val="single"/>
+        </w:rPr>
+        <w:t>5.</w:t>
+      </w:r>
+      <w:r>
+        <w:rPr>
+          <w:rFonts w:ascii="Helvetica" w:eastAsia="Times New Roman" w:hAnsi="Helvetica" w:cs="Helvetica"/>
+          <w:b/>
+          <w:color w:val="610B38"/>
+          <w:kern w:val="36"/>
+          <w:sz w:val="24"/>
+          <w:szCs w:val="24"/>
+          <w:u w:val="single"/>
+        </w:rPr>
+        <w:t xml:space="preserve"> </w:t>
+      </w:r>
+      <w:r>
+        <w:rPr>
+          <w:rFonts w:ascii="Helvetica" w:eastAsia="Times New Roman" w:hAnsi="Helvetica" w:cs="Helvetica"/>
+          <w:b/>
+          <w:color w:val="610B38"/>
+          <w:kern w:val="36"/>
+          <w:sz w:val="24"/>
+          <w:szCs w:val="24"/>
+          <w:u w:val="single"/>
+        </w:rPr>
+        <w:t>C# operators</w:t>
+      </w:r>
+    </w:p>
+    <w:p>
+      <w:pPr>
+        <w:shd w:val="clear" w:color="auto" w:fill="FFFFFF"/>
+        <w:spacing w:before="100" w:beforeAutospacing="1" w:after="0" w:line="240" w:lineRule="auto"/>
+        <w:jc w:val="both"/>
+        <w:rPr>
+          <w:rFonts w:ascii="Segoe UI" w:eastAsia="Times New Roman" w:hAnsi="Segoe UI" w:cs="Segoe UI"/>
+          <w:color w:val="333333"/>
+          <w:sz w:val="24"/>
+          <w:szCs w:val="24"/>
+        </w:rPr>
+      </w:pPr>
+      <w:r>
+        <w:rPr>
+          <w:rFonts w:ascii="Segoe UI" w:eastAsia="Times New Roman" w:hAnsi="Segoe UI" w:cs="Segoe UI"/>
+          <w:color w:val="333333"/>
+          <w:sz w:val="24"/>
+          <w:szCs w:val="24"/>
+        </w:rPr>
+        <w:t>An operator is simply a symbol that is used to perform operations. There can be many types of operations like arithmetic, logical, bitwise etc.</w:t>
+      </w:r>
+    </w:p>
+    <w:p>
+      <w:pPr>
+        <w:shd w:val="clear" w:color="auto" w:fill="FFFFFF"/>
+        <w:spacing w:before="100" w:beforeAutospacing="1" w:after="0" w:line="240" w:lineRule="auto"/>
+        <w:jc w:val="both"/>
+        <w:rPr>
+          <w:rFonts w:ascii="Segoe UI" w:eastAsia="Times New Roman" w:hAnsi="Segoe UI" w:cs="Segoe UI"/>
+          <w:color w:val="333333"/>
+          <w:sz w:val="24"/>
+          <w:szCs w:val="24"/>
+        </w:rPr>
+      </w:pPr>
+      <w:r>
+        <w:rPr>
+          <w:rFonts w:ascii="Segoe UI" w:eastAsia="Times New Roman" w:hAnsi="Segoe UI" w:cs="Segoe UI"/>
+          <w:color w:val="333333"/>
+          <w:sz w:val="24"/>
+          <w:szCs w:val="24"/>
+        </w:rPr>
+        <w:t>There are following types of operators to perform different types of operations in C# language.</w:t>
+      </w:r>
+    </w:p>
+    <w:p>
+      <w:pPr>
+        <w:pStyle w:val="ListParagraph"/>
+        <w:numPr>
+          <w:ilvl w:val="0"/>
+          <w:numId w:val="18"/>
+        </w:numPr>
+        <w:spacing w:after="0"/>
+        <w:rPr>
+          <w:sz w:val="24"/>
+          <w:szCs w:val="24"/>
+        </w:rPr>
+      </w:pPr>
+      <w:r>
+        <w:rPr>
+          <w:sz w:val="24"/>
+          <w:szCs w:val="24"/>
+        </w:rPr>
+        <w:t>Binary Operator</w:t>
+      </w:r>
+    </w:p>
+    <w:p>
+      <w:pPr>
+        <w:pStyle w:val="ListParagraph"/>
+        <w:numPr>
+          <w:ilvl w:val="1"/>
+          <w:numId w:val="18"/>
+        </w:numPr>
+        <w:spacing w:after="0"/>
+        <w:rPr>
+          <w:sz w:val="24"/>
+          <w:szCs w:val="24"/>
+        </w:rPr>
+      </w:pPr>
+      <w:r>
+        <w:rPr>
+          <w:sz w:val="24"/>
+          <w:szCs w:val="24"/>
+        </w:rPr>
+        <w:t>Arithmetic Operator  (+,-,*,/,%)</w:t>
+      </w:r>
+    </w:p>
+    <w:p>
+      <w:pPr>
+        <w:pStyle w:val="ListParagraph"/>
+        <w:numPr>
+          <w:ilvl w:val="1"/>
+          <w:numId w:val="18"/>
+        </w:numPr>
+        <w:spacing w:after="0"/>
+        <w:rPr>
+          <w:sz w:val="24"/>
+          <w:szCs w:val="24"/>
+        </w:rPr>
+      </w:pPr>
+      <w:r>
+        <w:rPr>
+          <w:sz w:val="24"/>
+          <w:szCs w:val="24"/>
+        </w:rPr>
+        <w:t>Relational Operator (&lt;, &gt;, &lt;=, &gt;=, !=, ==)</w:t>
+      </w:r>
+    </w:p>
+    <w:p>
+      <w:pPr>
+        <w:pStyle w:val="ListParagraph"/>
+        <w:numPr>
+          <w:ilvl w:val="1"/>
+          <w:numId w:val="18"/>
+        </w:numPr>
+        <w:spacing w:after="0"/>
+        <w:rPr>
+          <w:sz w:val="24"/>
+          <w:szCs w:val="24"/>
+        </w:rPr>
+      </w:pPr>
+      <w:r>
+        <w:rPr>
+          <w:sz w:val="24"/>
+          <w:szCs w:val="24"/>
+        </w:rPr>
+        <w:t>Logical Operator ( &amp;&amp;, ||, !)</w:t>
+      </w:r>
+    </w:p>
+    <w:p>
+      <w:pPr>
+        <w:pStyle w:val="ListParagraph"/>
+        <w:numPr>
+          <w:ilvl w:val="1"/>
+          <w:numId w:val="18"/>
+        </w:numPr>
+        <w:spacing w:after="0"/>
+        <w:rPr>
+          <w:sz w:val="24"/>
+          <w:szCs w:val="24"/>
+        </w:rPr>
+      </w:pPr>
+      <w:r>
+        <w:rPr>
+          <w:sz w:val="24"/>
+          <w:szCs w:val="24"/>
+        </w:rPr>
+        <w:t>Bitwise Operator</w:t>
+      </w:r>
+    </w:p>
+    <w:p>
+      <w:pPr>
+        <w:pStyle w:val="ListParagraph"/>
+        <w:numPr>
+          <w:ilvl w:val="1"/>
+          <w:numId w:val="18"/>
+        </w:numPr>
+        <w:spacing w:after="0"/>
+        <w:rPr>
+          <w:sz w:val="24"/>
+          <w:szCs w:val="24"/>
+        </w:rPr>
+      </w:pPr>
+      <w:r>
+        <w:rPr>
+          <w:sz w:val="24"/>
+          <w:szCs w:val="24"/>
+        </w:rPr>
+        <w:t xml:space="preserve">Assignment Operator (=, +=, -=, /=, *=, %=)  </w:t>
+      </w:r>
+    </w:p>
+    <w:p>
+      <w:pPr>
+        <w:pStyle w:val="ListParagraph"/>
+        <w:numPr>
+          <w:ilvl w:val="0"/>
+          <w:numId w:val="18"/>
+        </w:numPr>
+        <w:spacing w:after="0"/>
+        <w:rPr>
+          <w:sz w:val="24"/>
+          <w:szCs w:val="24"/>
+        </w:rPr>
+      </w:pPr>
+      <w:r>
+        <w:rPr>
+          <w:sz w:val="24"/>
+          <w:szCs w:val="24"/>
+        </w:rPr>
+        <w:t>Unary Operator   (++.--)</w:t>
+      </w:r>
+    </w:p>
+    <w:p>
+      <w:pPr>
+        <w:pStyle w:val="ListParagraph"/>
+        <w:numPr>
+          <w:ilvl w:val="0"/>
+          <w:numId w:val="18"/>
+        </w:numPr>
+        <w:spacing w:after="0"/>
+        <w:rPr>
+          <w:sz w:val="24"/>
+          <w:szCs w:val="24"/>
+        </w:rPr>
+      </w:pPr>
+      <w:r>
+        <w:rPr>
+          <w:sz w:val="24"/>
+          <w:szCs w:val="24"/>
+        </w:rPr>
+        <w:t xml:space="preserve">Ternary or Conditional </w:t>
+      </w:r>
+      <w:r>
+        <w:rPr>
+          <w:sz w:val="24"/>
+          <w:szCs w:val="24"/>
+        </w:rPr>
+        <w:t>Operator (</w:t>
+      </w:r>
+      <w:r>
+        <w:rPr>
+          <w:sz w:val="24"/>
+          <w:szCs w:val="24"/>
+        </w:rPr>
+        <w:t>?:)</w:t>
+      </w:r>
+    </w:p>
+    <w:p>
+      <w:pPr>
+        <w:pStyle w:val="Heading2"/>
+        <w:shd w:val="clear" w:color="auto" w:fill="FFFFFF"/>
+        <w:spacing w:line="312" w:lineRule="atLeast"/>
+        <w:ind w:firstLine="360"/>
+        <w:jc w:val="both"/>
+        <w:rPr>
+          <w:rFonts w:ascii="Helvetica" w:hAnsi="Helvetica" w:cs="Helvetica"/>
+          <w:bCs w:val="0"/>
+          <w:color w:val="610B38"/>
+          <w:sz w:val="24"/>
+          <w:szCs w:val="24"/>
+          <w:u w:val="single"/>
+        </w:rPr>
+      </w:pPr>
+      <w:r>
+        <w:rPr>
+          <w:rFonts w:ascii="Helvetica" w:hAnsi="Helvetica" w:cs="Helvetica"/>
+          <w:bCs w:val="0"/>
+          <w:color w:val="610B38"/>
+          <w:sz w:val="24"/>
+          <w:szCs w:val="24"/>
+          <w:u w:val="single"/>
+        </w:rPr>
+        <w:t>5.1.Precedence of Operators in C#</w:t>
+      </w:r>
+    </w:p>
+    <w:p>
+      <w:pPr>
+        <w:pStyle w:val="NormalWeb"/>
+        <w:shd w:val="clear" w:color="auto" w:fill="FFFFFF"/>
+        <w:jc w:val="both"/>
+        <w:rPr>
+          <w:rFonts w:ascii="Segoe UI" w:hAnsi="Segoe UI" w:cs="Segoe UI"/>
+          <w:color w:val="333333"/>
+        </w:rPr>
+      </w:pPr>
+      <w:r>
+        <w:rPr>
+          <w:rFonts w:ascii="Segoe UI" w:hAnsi="Segoe UI" w:cs="Segoe UI"/>
+          <w:color w:val="333333"/>
+        </w:rPr>
+        <w:t>The precedence of operator specifies that which operator will be evaluated first and next. The associativity specifies the operators direction to be evaluated, it may be left to right or right to left.</w:t>
+      </w:r>
+    </w:p>
+    <w:p>
+      <w:pPr>
+        <w:pStyle w:val="NormalWeb"/>
+        <w:shd w:val="clear" w:color="auto" w:fill="FFFFFF"/>
+        <w:jc w:val="both"/>
+        <w:rPr>
+          <w:rFonts w:ascii="Segoe UI" w:hAnsi="Segoe UI" w:cs="Segoe UI"/>
+          <w:color w:val="333333"/>
+        </w:rPr>
+      </w:pPr>
+      <w:r>
+        <w:rPr>
+          <w:rFonts w:ascii="Segoe UI" w:hAnsi="Segoe UI" w:cs="Segoe UI"/>
+          <w:color w:val="333333"/>
+        </w:rPr>
+        <w:t>Let's understand the precedence by the example given below:</w:t>
+      </w:r>
+    </w:p>
+    <w:p>
+      <w:pPr>
+        <w:pBdr>
+          <w:top w:val="single" w:sz="4" w:space="1" w:color="auto"/>
+          <w:left w:val="single" w:sz="4" w:space="4" w:color="auto"/>
+          <w:bottom w:val="single" w:sz="4" w:space="1" w:color="auto"/>
+          <w:right w:val="single" w:sz="4" w:space="4" w:color="auto"/>
+        </w:pBdr>
+        <w:spacing w:after="86" w:line="269" w:lineRule="atLeast"/>
+        <w:jc w:val="both"/>
+        <w:rPr>
+          <w:rFonts w:ascii="Segoe UI" w:eastAsia="Times New Roman" w:hAnsi="Segoe UI" w:cs="Segoe UI"/>
+          <w:color w:val="000000"/>
+          <w:sz w:val="24"/>
+          <w:szCs w:val="24"/>
+        </w:rPr>
+      </w:pPr>
+      <w:r>
+        <w:rPr>
+          <w:rFonts w:ascii="Segoe UI" w:eastAsia="Times New Roman" w:hAnsi="Segoe UI" w:cs="Segoe UI"/>
+          <w:b/>
+          <w:bCs/>
+          <w:color w:val="006699"/>
+          <w:sz w:val="24"/>
+          <w:szCs w:val="24"/>
+        </w:rPr>
+        <w:t>int</w:t>
+      </w:r>
+      <w:r>
+        <w:rPr>
+          <w:rFonts w:ascii="Segoe UI" w:eastAsia="Times New Roman" w:hAnsi="Segoe UI" w:cs="Segoe UI"/>
+          <w:color w:val="000000"/>
+          <w:sz w:val="24"/>
+          <w:szCs w:val="24"/>
+          <w:bdr w:val="none" w:sz="0" w:space="0" w:color="auto" w:frame="1"/>
+        </w:rPr>
+        <w:t> data= 10+ 5*5  </w:t>
+      </w:r>
+    </w:p>
+    <w:p>
+      <w:pPr>
+        <w:shd w:val="clear" w:color="auto" w:fill="FFFFFF"/>
+        <w:spacing w:before="100" w:beforeAutospacing="1" w:after="100" w:afterAutospacing="1" w:line="240" w:lineRule="auto"/>
+        <w:jc w:val="both"/>
+        <w:rPr>
+          <w:rFonts w:ascii="Segoe UI" w:eastAsia="Times New Roman" w:hAnsi="Segoe UI" w:cs="Segoe UI"/>
+          <w:color w:val="333333"/>
+          <w:sz w:val="24"/>
+          <w:szCs w:val="24"/>
+        </w:rPr>
+      </w:pPr>
+      <w:r>
+        <w:rPr>
+          <w:rFonts w:ascii="Segoe UI" w:eastAsia="Times New Roman" w:hAnsi="Segoe UI" w:cs="Segoe UI"/>
+          <w:color w:val="333333"/>
+          <w:sz w:val="24"/>
+          <w:szCs w:val="24"/>
+        </w:rPr>
+        <w:t>The "data" variable will contain 35 because * (multiplicative operator) is evaluated before + (additive operator).</w:t>
+      </w:r>
+    </w:p>
+    <w:p>
+      <w:pPr>
+        <w:pStyle w:val="Heading3"/>
+        <w:spacing w:before="0" w:line="240" w:lineRule="auto"/>
+        <w:ind w:firstLine="720"/>
+        <w:rPr>
+          <w:rFonts w:ascii="Helvetica" w:hAnsi="Helvetica" w:cs="Helvetica"/>
+          <w:bCs w:val="0"/>
+          <w:color w:val="610B38"/>
+          <w:sz w:val="24"/>
+          <w:szCs w:val="24"/>
+          <w:u w:val="single"/>
+        </w:rPr>
+      </w:pPr>
+      <w:r>
+        <w:rPr>
+          <w:rFonts w:ascii="Helvetica" w:hAnsi="Helvetica" w:cs="Helvetica"/>
+          <w:bCs w:val="0"/>
+          <w:color w:val="610B38"/>
+          <w:sz w:val="24"/>
+          <w:szCs w:val="24"/>
+          <w:u w:val="single"/>
+        </w:rPr>
+        <w:t>5.2.Left-to-Right Associativity</w:t>
+      </w:r>
+    </w:p>
+    <w:p>
+      <w:pPr>
+        <w:pStyle w:val="NormalWeb"/>
+        <w:shd w:val="clear" w:color="auto" w:fill="FFFFFF"/>
+        <w:jc w:val="both"/>
+        <w:rPr>
+          <w:rFonts w:ascii="Segoe UI" w:hAnsi="Segoe UI" w:cs="Segoe UI"/>
+          <w:color w:val="333333"/>
+        </w:rPr>
+      </w:pPr>
+      <w:r>
+        <w:rPr>
+          <w:rFonts w:ascii="Segoe UI" w:hAnsi="Segoe UI" w:cs="Segoe UI"/>
+          <w:color w:val="333333"/>
+        </w:rPr>
+        <w:t>Left-to-right associativity means that operations are performed from left to right. Most operators, including arithmetic and logical operators, have left-to-right associativity.</w:t>
+      </w:r>
+    </w:p>
+    <w:p>
+      <w:pPr>
+        <w:pStyle w:val="NormalWeb"/>
+        <w:spacing w:before="0" w:beforeAutospacing="0" w:after="0" w:afterAutospacing="0"/>
+      </w:pPr>
+    </w:p>
+    <w:p>
+      <w:pPr>
+        <w:pStyle w:val="Heading3"/>
+        <w:spacing w:before="0" w:line="240" w:lineRule="auto"/>
+        <w:rPr>
+          <w:rFonts w:ascii="Helvetica" w:hAnsi="Helvetica" w:cs="Helvetica"/>
+          <w:bCs w:val="0"/>
+          <w:color w:val="610B38"/>
+          <w:sz w:val="24"/>
+          <w:szCs w:val="24"/>
+          <w:u w:val="single"/>
+        </w:rPr>
+      </w:pPr>
+      <w:r>
+        <w:rPr>
+          <w:rFonts w:ascii="Helvetica" w:hAnsi="Helvetica" w:cs="Helvetica"/>
+          <w:bCs w:val="0"/>
+          <w:color w:val="610B38"/>
+          <w:sz w:val="24"/>
+          <w:szCs w:val="24"/>
+          <w:u w:val="single"/>
+        </w:rPr>
+        <w:t>Example 1: Addition and Subtraction</w:t>
+      </w:r>
+    </w:p>
+    <w:p>
+      <w:pPr>
+        <w:pStyle w:val="NormalWeb"/>
+        <w:spacing w:before="0" w:beforeAutospacing="0" w:after="0" w:afterAutospacing="0"/>
+      </w:pPr>
+      <w:r>
+        <w:t xml:space="preserve">Consider the expression: </w:t>
+      </w:r>
+      <w:r>
+        <w:rPr>
+          <w:rStyle w:val="HTMLCode"/>
+          <w:sz w:val="24"/>
+          <w:szCs w:val="24"/>
+        </w:rPr>
+        <w:t>5 - 2 + 3</w:t>
+      </w:r>
+    </w:p>
+    <w:p>
+      <w:pPr>
+        <w:numPr>
+          <w:ilvl w:val="0"/>
+          <w:numId w:val="21"/>
+        </w:numPr>
+        <w:spacing w:after="0" w:line="240" w:lineRule="auto"/>
+        <w:rPr>
+          <w:sz w:val="24"/>
+          <w:szCs w:val="24"/>
+        </w:rPr>
+      </w:pPr>
+      <w:r>
+        <w:rPr>
+          <w:rStyle w:val="Strong"/>
+          <w:sz w:val="24"/>
+          <w:szCs w:val="24"/>
+        </w:rPr>
+        <w:t>Step-by-Step Evaluation</w:t>
+      </w:r>
+      <w:r>
+        <w:rPr>
+          <w:sz w:val="24"/>
+          <w:szCs w:val="24"/>
+        </w:rPr>
+        <w:t>:</w:t>
+      </w:r>
+    </w:p>
+    <w:p>
+      <w:pPr>
+        <w:numPr>
+          <w:ilvl w:val="1"/>
+          <w:numId w:val="21"/>
+        </w:numPr>
+        <w:spacing w:after="0" w:line="240" w:lineRule="auto"/>
+        <w:rPr>
+          <w:sz w:val="24"/>
+          <w:szCs w:val="24"/>
+        </w:rPr>
+      </w:pPr>
+      <w:r>
+        <w:rPr>
+          <w:sz w:val="24"/>
+          <w:szCs w:val="24"/>
+        </w:rPr>
+        <w:t xml:space="preserve">Evaluate </w:t>
+      </w:r>
+      <w:r>
+        <w:rPr>
+          <w:rStyle w:val="HTMLCode"/>
+          <w:rFonts w:eastAsiaTheme="minorHAnsi"/>
+          <w:sz w:val="24"/>
+          <w:szCs w:val="24"/>
+        </w:rPr>
+        <w:t>5 - 2</w:t>
+      </w:r>
+      <w:r>
+        <w:rPr>
+          <w:sz w:val="24"/>
+          <w:szCs w:val="24"/>
+        </w:rPr>
+        <w:t xml:space="preserve"> first (because of left-to-right associativity):</w:t>
+      </w:r>
+    </w:p>
+    <w:p>
+      <w:pPr>
+        <w:pStyle w:val="HTMLPreformatted"/>
+        <w:ind w:left="1440"/>
+        <w:rPr>
+          <w:rStyle w:val="HTMLCode"/>
+          <w:sz w:val="24"/>
+          <w:szCs w:val="24"/>
+        </w:rPr>
+      </w:pPr>
+      <w:r>
+        <w:rPr>
+          <w:rStyle w:val="HTMLCode"/>
+          <w:sz w:val="24"/>
+          <w:szCs w:val="24"/>
+        </w:rPr>
+        <w:t>5 - 2 = 3</w:t>
+      </w:r>
+    </w:p>
+    <w:p>
+      <w:pPr>
+        <w:numPr>
+          <w:ilvl w:val="1"/>
+          <w:numId w:val="21"/>
+        </w:numPr>
+        <w:spacing w:after="0" w:line="240" w:lineRule="auto"/>
+        <w:rPr>
+          <w:sz w:val="24"/>
+          <w:szCs w:val="24"/>
+        </w:rPr>
+      </w:pPr>
+      <w:r>
+        <w:rPr>
+          <w:sz w:val="24"/>
+          <w:szCs w:val="24"/>
+        </w:rPr>
+        <w:t xml:space="preserve">Then, evaluate </w:t>
+      </w:r>
+      <w:r>
+        <w:rPr>
+          <w:rStyle w:val="HTMLCode"/>
+          <w:rFonts w:eastAsiaTheme="minorHAnsi"/>
+          <w:sz w:val="24"/>
+          <w:szCs w:val="24"/>
+        </w:rPr>
+        <w:t>3 + 3</w:t>
+      </w:r>
+      <w:r>
+        <w:rPr>
+          <w:sz w:val="24"/>
+          <w:szCs w:val="24"/>
+        </w:rPr>
+        <w:t>:</w:t>
+      </w:r>
+    </w:p>
+    <w:p>
+      <w:pPr>
+        <w:pStyle w:val="HTMLPreformatted"/>
+        <w:ind w:left="1440"/>
+        <w:rPr>
+          <w:rStyle w:val="HTMLCode"/>
+          <w:sz w:val="24"/>
+          <w:szCs w:val="24"/>
+        </w:rPr>
+      </w:pPr>
+      <w:r>
+        <w:rPr>
+          <w:rStyle w:val="HTMLCode"/>
+          <w:sz w:val="24"/>
+          <w:szCs w:val="24"/>
+        </w:rPr>
+        <w:t>3 + 3 = 6</w:t>
+      </w:r>
+    </w:p>
+    <w:p>
+      <w:pPr>
+        <w:pStyle w:val="NormalWeb"/>
+        <w:spacing w:before="0" w:beforeAutospacing="0" w:after="0" w:afterAutospacing="0"/>
+        <w:rPr>
+          <w:rFonts w:ascii="Segoe UI" w:hAnsi="Segoe UI" w:cs="Segoe UI"/>
+          <w:color w:val="333333"/>
+        </w:rPr>
+      </w:pPr>
+      <w:r>
+        <w:rPr>
+          <w:rFonts w:ascii="Segoe UI" w:hAnsi="Segoe UI" w:cs="Segoe UI"/>
+          <w:color w:val="333333"/>
+        </w:rPr>
+        <w:t>So, the expression 5 - 2 + 3 evaluates to 6.</w:t>
+      </w:r>
+    </w:p>
+    <w:p>
+      <w:pPr>
+        <w:pStyle w:val="Heading3"/>
+        <w:spacing w:before="0" w:line="240" w:lineRule="auto"/>
+        <w:rPr>
+          <w:rFonts w:ascii="Helvetica" w:hAnsi="Helvetica" w:cs="Helvetica"/>
+          <w:bCs w:val="0"/>
+          <w:color w:val="610B38"/>
+          <w:sz w:val="24"/>
+          <w:szCs w:val="24"/>
+          <w:u w:val="single"/>
+        </w:rPr>
+      </w:pPr>
+      <w:r>
+        <w:rPr>
+          <w:rFonts w:ascii="Helvetica" w:hAnsi="Helvetica" w:cs="Helvetica"/>
+          <w:bCs w:val="0"/>
+          <w:color w:val="610B38"/>
+          <w:sz w:val="24"/>
+          <w:szCs w:val="24"/>
+          <w:u w:val="single"/>
+        </w:rPr>
+        <w:lastRenderedPageBreak/>
+        <w:t>Right-to-Left Associativity</w:t>
+      </w:r>
+    </w:p>
+    <w:p>
+      <w:pPr>
+        <w:pStyle w:val="NormalWeb"/>
+        <w:shd w:val="clear" w:color="auto" w:fill="FFFFFF"/>
+        <w:jc w:val="both"/>
+        <w:rPr>
+          <w:rFonts w:ascii="Segoe UI" w:hAnsi="Segoe UI" w:cs="Segoe UI"/>
+          <w:color w:val="333333"/>
+        </w:rPr>
+      </w:pPr>
+      <w:r>
+        <w:rPr>
+          <w:rFonts w:ascii="Segoe UI" w:hAnsi="Segoe UI" w:cs="Segoe UI"/>
+          <w:color w:val="333333"/>
+        </w:rPr>
+        <w:t>Right-to-left associativity means that operations are performed from right to left. Assignment operators and unary operators (like increment ++, decrement --) have right-to-left associativity.</w:t>
+      </w:r>
+    </w:p>
+    <w:p>
+      <w:pPr>
+        <w:pStyle w:val="Heading3"/>
+        <w:spacing w:before="0" w:line="240" w:lineRule="auto"/>
+        <w:rPr>
+          <w:rFonts w:ascii="Helvetica" w:hAnsi="Helvetica" w:cs="Helvetica"/>
+          <w:bCs w:val="0"/>
+          <w:color w:val="610B38"/>
+          <w:sz w:val="24"/>
+          <w:szCs w:val="24"/>
+          <w:u w:val="single"/>
+        </w:rPr>
+      </w:pPr>
+      <w:r>
+        <w:rPr>
+          <w:rFonts w:ascii="Helvetica" w:hAnsi="Helvetica" w:cs="Helvetica"/>
+          <w:bCs w:val="0"/>
+          <w:color w:val="610B38"/>
+          <w:sz w:val="24"/>
+          <w:szCs w:val="24"/>
+          <w:u w:val="single"/>
+        </w:rPr>
+        <w:t>Example 2: Assignment Operators</w:t>
+      </w:r>
+    </w:p>
+    <w:p>
+      <w:pPr>
+        <w:pStyle w:val="NormalWeb"/>
+        <w:shd w:val="clear" w:color="auto" w:fill="FFFFFF"/>
+        <w:jc w:val="both"/>
+        <w:rPr>
+          <w:rFonts w:ascii="Segoe UI" w:hAnsi="Segoe UI" w:cs="Segoe UI"/>
+          <w:color w:val="333333"/>
+        </w:rPr>
+      </w:pPr>
+      <w:r>
+        <w:rPr>
+          <w:rFonts w:ascii="Segoe UI" w:hAnsi="Segoe UI" w:cs="Segoe UI"/>
+          <w:color w:val="333333"/>
+        </w:rPr>
+        <w:t>Consider the expression: x = y = z = 10</w:t>
+      </w:r>
+    </w:p>
+    <w:p>
+      <w:pPr>
+        <w:numPr>
+          <w:ilvl w:val="0"/>
+          <w:numId w:val="22"/>
+        </w:numPr>
+        <w:spacing w:after="0" w:line="240" w:lineRule="auto"/>
+        <w:rPr>
+          <w:sz w:val="24"/>
+          <w:szCs w:val="24"/>
+        </w:rPr>
+      </w:pPr>
+      <w:r>
+        <w:rPr>
+          <w:rStyle w:val="Strong"/>
+          <w:sz w:val="24"/>
+          <w:szCs w:val="24"/>
+        </w:rPr>
+        <w:t>Step-by-Step Evaluation</w:t>
+      </w:r>
+      <w:r>
+        <w:rPr>
+          <w:sz w:val="24"/>
+          <w:szCs w:val="24"/>
+        </w:rPr>
+        <w:t>:</w:t>
+      </w:r>
+    </w:p>
+    <w:p>
+      <w:pPr>
+        <w:numPr>
+          <w:ilvl w:val="1"/>
+          <w:numId w:val="22"/>
+        </w:numPr>
+        <w:spacing w:after="0" w:line="240" w:lineRule="auto"/>
+        <w:rPr>
+          <w:sz w:val="24"/>
+          <w:szCs w:val="24"/>
+        </w:rPr>
+      </w:pPr>
+      <w:r>
+        <w:rPr>
+          <w:sz w:val="24"/>
+          <w:szCs w:val="24"/>
+        </w:rPr>
+        <w:t xml:space="preserve">First, evaluate </w:t>
+      </w:r>
+      <w:r>
+        <w:rPr>
+          <w:rStyle w:val="HTMLCode"/>
+          <w:rFonts w:eastAsiaTheme="minorHAnsi"/>
+          <w:sz w:val="24"/>
+          <w:szCs w:val="24"/>
+        </w:rPr>
+        <w:t>z = 10</w:t>
+      </w:r>
+      <w:r>
+        <w:rPr>
+          <w:sz w:val="24"/>
+          <w:szCs w:val="24"/>
+        </w:rPr>
+        <w:t xml:space="preserve"> (assign </w:t>
+      </w:r>
+      <w:r>
+        <w:rPr>
+          <w:rStyle w:val="HTMLCode"/>
+          <w:rFonts w:eastAsiaTheme="minorHAnsi"/>
+          <w:sz w:val="24"/>
+          <w:szCs w:val="24"/>
+        </w:rPr>
+        <w:t>10</w:t>
+      </w:r>
+      <w:r>
+        <w:rPr>
+          <w:sz w:val="24"/>
+          <w:szCs w:val="24"/>
+        </w:rPr>
+        <w:t xml:space="preserve"> to </w:t>
+      </w:r>
+      <w:r>
+        <w:rPr>
+          <w:rStyle w:val="HTMLCode"/>
+          <w:rFonts w:eastAsiaTheme="minorHAnsi"/>
+          <w:sz w:val="24"/>
+          <w:szCs w:val="24"/>
+        </w:rPr>
+        <w:t>z</w:t>
+      </w:r>
+      <w:r>
+        <w:rPr>
+          <w:sz w:val="24"/>
+          <w:szCs w:val="24"/>
+        </w:rPr>
+        <w:t>):</w:t>
+      </w:r>
+    </w:p>
+    <w:p>
+      <w:pPr>
+        <w:pStyle w:val="HTMLPreformatted"/>
+        <w:ind w:left="1440"/>
+        <w:rPr>
+          <w:rStyle w:val="HTMLCode"/>
+          <w:sz w:val="24"/>
+          <w:szCs w:val="24"/>
+        </w:rPr>
+      </w:pPr>
+      <w:r>
+        <w:rPr>
+          <w:rStyle w:val="HTMLCode"/>
+          <w:sz w:val="24"/>
+          <w:szCs w:val="24"/>
+        </w:rPr>
+        <w:t>z = 10</w:t>
+      </w:r>
+    </w:p>
+    <w:p>
+      <w:pPr>
+        <w:numPr>
+          <w:ilvl w:val="1"/>
+          <w:numId w:val="22"/>
+        </w:numPr>
+        <w:spacing w:after="0" w:line="240" w:lineRule="auto"/>
+        <w:rPr>
+          <w:sz w:val="24"/>
+          <w:szCs w:val="24"/>
+        </w:rPr>
+      </w:pPr>
+      <w:r>
+        <w:rPr>
+          <w:sz w:val="24"/>
+          <w:szCs w:val="24"/>
+        </w:rPr>
+        <w:t xml:space="preserve">Next, evaluate </w:t>
+      </w:r>
+      <w:r>
+        <w:rPr>
+          <w:rStyle w:val="HTMLCode"/>
+          <w:rFonts w:eastAsiaTheme="minorHAnsi"/>
+          <w:sz w:val="24"/>
+          <w:szCs w:val="24"/>
+        </w:rPr>
+        <w:t>y = z</w:t>
+      </w:r>
+      <w:r>
+        <w:rPr>
+          <w:sz w:val="24"/>
+          <w:szCs w:val="24"/>
+        </w:rPr>
+        <w:t xml:space="preserve"> (assign the value of </w:t>
+      </w:r>
+      <w:r>
+        <w:rPr>
+          <w:rStyle w:val="HTMLCode"/>
+          <w:rFonts w:eastAsiaTheme="minorHAnsi"/>
+          <w:sz w:val="24"/>
+          <w:szCs w:val="24"/>
+        </w:rPr>
+        <w:t>z</w:t>
+      </w:r>
+      <w:r>
+        <w:rPr>
+          <w:sz w:val="24"/>
+          <w:szCs w:val="24"/>
+        </w:rPr>
+        <w:t xml:space="preserve"> to </w:t>
+      </w:r>
+      <w:r>
+        <w:rPr>
+          <w:rStyle w:val="HTMLCode"/>
+          <w:rFonts w:eastAsiaTheme="minorHAnsi"/>
+          <w:sz w:val="24"/>
+          <w:szCs w:val="24"/>
+        </w:rPr>
+        <w:t>y</w:t>
+      </w:r>
+      <w:r>
+        <w:rPr>
+          <w:sz w:val="24"/>
+          <w:szCs w:val="24"/>
+        </w:rPr>
+        <w:t>):</w:t>
+      </w:r>
+    </w:p>
+    <w:p>
+      <w:pPr>
+        <w:pStyle w:val="HTMLPreformatted"/>
+        <w:ind w:left="1440"/>
+        <w:rPr>
+          <w:rStyle w:val="HTMLCode"/>
+          <w:sz w:val="24"/>
+          <w:szCs w:val="24"/>
+        </w:rPr>
+      </w:pPr>
+      <w:r>
+        <w:rPr>
+          <w:rStyle w:val="HTMLCode"/>
+          <w:sz w:val="24"/>
+          <w:szCs w:val="24"/>
+        </w:rPr>
+        <w:t>y = 10</w:t>
+      </w:r>
+    </w:p>
+    <w:p>
+      <w:pPr>
+        <w:numPr>
+          <w:ilvl w:val="1"/>
+          <w:numId w:val="22"/>
+        </w:numPr>
+        <w:spacing w:after="0" w:line="240" w:lineRule="auto"/>
+        <w:rPr>
+          <w:sz w:val="24"/>
+          <w:szCs w:val="24"/>
+        </w:rPr>
+      </w:pPr>
+      <w:r>
+        <w:rPr>
+          <w:sz w:val="24"/>
+          <w:szCs w:val="24"/>
+        </w:rPr>
+        <w:t xml:space="preserve">Finally, evaluate </w:t>
+      </w:r>
+      <w:r>
+        <w:rPr>
+          <w:rStyle w:val="HTMLCode"/>
+          <w:rFonts w:eastAsiaTheme="minorHAnsi"/>
+          <w:sz w:val="24"/>
+          <w:szCs w:val="24"/>
+        </w:rPr>
+        <w:t>x = y</w:t>
+      </w:r>
+      <w:r>
+        <w:rPr>
+          <w:sz w:val="24"/>
+          <w:szCs w:val="24"/>
+        </w:rPr>
+        <w:t xml:space="preserve"> (assign the value of </w:t>
+      </w:r>
+      <w:r>
+        <w:rPr>
+          <w:rStyle w:val="HTMLCode"/>
+          <w:rFonts w:eastAsiaTheme="minorHAnsi"/>
+          <w:sz w:val="24"/>
+          <w:szCs w:val="24"/>
+        </w:rPr>
+        <w:t>y</w:t>
+      </w:r>
+      <w:r>
+        <w:rPr>
+          <w:sz w:val="24"/>
+          <w:szCs w:val="24"/>
+        </w:rPr>
+        <w:t xml:space="preserve"> to </w:t>
+      </w:r>
+      <w:r>
+        <w:rPr>
+          <w:rStyle w:val="HTMLCode"/>
+          <w:rFonts w:eastAsiaTheme="minorHAnsi"/>
+          <w:sz w:val="24"/>
+          <w:szCs w:val="24"/>
+        </w:rPr>
+        <w:t>x</w:t>
+      </w:r>
+      <w:r>
+        <w:rPr>
+          <w:sz w:val="24"/>
+          <w:szCs w:val="24"/>
+        </w:rPr>
+        <w:t>):</w:t>
+      </w:r>
+    </w:p>
+    <w:p>
+      <w:pPr>
+        <w:pStyle w:val="HTMLPreformatted"/>
+        <w:ind w:left="1440"/>
+      </w:pPr>
+      <w:r>
+        <w:rPr>
+          <w:rStyle w:val="HTMLCode"/>
+          <w:sz w:val="24"/>
+          <w:szCs w:val="24"/>
+        </w:rPr>
+        <w:t>x = 10</w:t>
+      </w:r>
+    </w:p>
+    <w:p>
+      <w:pPr>
+        <w:spacing w:after="0"/>
+        <w:ind w:left="360"/>
+        <w:rPr>
+          <w:sz w:val="20"/>
+          <w:szCs w:val="20"/>
+        </w:rPr>
+      </w:pPr>
+      <w:r>
+        <w:rPr>
+          <w:sz w:val="20"/>
+          <w:szCs w:val="20"/>
+        </w:rPr>
+        <w:t>--------------------------------------------------------------------------------------------------------------------------------------------------------------------------</w:t>
+      </w:r>
+    </w:p>
+    <w:p>
+      <w:pPr>
+        <w:pStyle w:val="Heading3"/>
+        <w:spacing w:before="0" w:line="240" w:lineRule="auto"/>
+        <w:rPr>
+          <w:rFonts w:ascii="Helvetica" w:hAnsi="Helvetica" w:cs="Helvetica"/>
+          <w:bCs w:val="0"/>
+          <w:color w:val="610B38"/>
+          <w:sz w:val="24"/>
+          <w:szCs w:val="24"/>
+          <w:u w:val="single"/>
+        </w:rPr>
+      </w:pPr>
+      <w:r>
+        <w:rPr>
+          <w:rFonts w:ascii="Helvetica" w:hAnsi="Helvetica" w:cs="Helvetica"/>
+          <w:bCs w:val="0"/>
+          <w:color w:val="610B38"/>
+          <w:sz w:val="24"/>
+          <w:szCs w:val="24"/>
+          <w:u w:val="single"/>
+        </w:rPr>
+        <w:t>6. Type Conversion</w:t>
+      </w:r>
+    </w:p>
+    <w:p>
+      <w:pPr>
+        <w:pStyle w:val="Heading1"/>
+        <w:spacing w:before="0" w:beforeAutospacing="0" w:after="0" w:afterAutospacing="0"/>
+        <w:rPr>
+          <w:sz w:val="20"/>
+          <w:szCs w:val="20"/>
+        </w:rPr>
+      </w:pPr>
+      <w:r>
+        <w:rPr>
+          <w:sz w:val="20"/>
+          <w:szCs w:val="20"/>
+        </w:rPr>
+        <w:t xml:space="preserve"> </w:t>
+      </w:r>
+    </w:p>
+    <w:p>
+      <w:pPr>
+        <w:pStyle w:val="NormalWeb"/>
+        <w:rPr>
+          <w:rFonts w:ascii="Segoe UI" w:hAnsi="Segoe UI" w:cs="Segoe UI"/>
+          <w:color w:val="000000"/>
+        </w:rPr>
+      </w:pPr>
+      <w:r>
+        <w:rPr>
+          <w:rFonts w:ascii="Segoe UI" w:hAnsi="Segoe UI" w:cs="Segoe UI"/>
+          <w:color w:val="000000"/>
+        </w:rPr>
+        <w:t>Type conversion is converting one type of data to another type. It is also known as Type Casting. In C#, type casting has two forms −</w:t>
+      </w:r>
+    </w:p>
+    <w:p>
+      <w:pPr>
+        <w:pStyle w:val="NormalWeb"/>
+        <w:numPr>
+          <w:ilvl w:val="0"/>
+          <w:numId w:val="23"/>
+        </w:numPr>
+        <w:spacing w:before="0" w:beforeAutospacing="0" w:after="0" w:afterAutospacing="0"/>
+        <w:jc w:val="both"/>
+        <w:rPr>
+          <w:rFonts w:ascii="Segoe UI" w:hAnsi="Segoe UI" w:cs="Segoe UI"/>
+          <w:color w:val="000000"/>
+        </w:rPr>
+      </w:pPr>
+      <w:r>
+        <w:rPr>
+          <w:rFonts w:ascii="Segoe UI" w:hAnsi="Segoe UI" w:cs="Segoe UI"/>
+          <w:b/>
+          <w:bCs/>
+          <w:color w:val="000000"/>
+        </w:rPr>
+        <w:t>Implicit type conversion</w:t>
+      </w:r>
+      <w:r>
+        <w:rPr>
+          <w:rFonts w:ascii="Segoe UI" w:hAnsi="Segoe UI" w:cs="Segoe UI"/>
+          <w:color w:val="000000"/>
+        </w:rPr>
+        <w:t> − These conversions are performed by C# in a type-safe manner. For example, are conversions from smaller to larger integral types and conversions from derived classes to base classes.</w:t>
+      </w:r>
+    </w:p>
+    <w:p>
+      <w:pPr>
+        <w:pStyle w:val="NormalWeb"/>
+        <w:numPr>
+          <w:ilvl w:val="0"/>
+          <w:numId w:val="23"/>
+        </w:numPr>
+        <w:spacing w:before="0" w:beforeAutospacing="0" w:after="0" w:afterAutospacing="0"/>
+        <w:jc w:val="both"/>
+        <w:rPr>
+          <w:rFonts w:ascii="Verdana" w:hAnsi="Verdana"/>
+          <w:color w:val="000000"/>
+        </w:rPr>
+      </w:pPr>
+      <w:r>
+        <w:rPr>
+          <w:rFonts w:ascii="Segoe UI" w:hAnsi="Segoe UI" w:cs="Segoe UI"/>
+          <w:b/>
+          <w:bCs/>
+          <w:color w:val="000000"/>
+        </w:rPr>
+        <w:t>Explicit type conversion</w:t>
+      </w:r>
+      <w:r>
+        <w:rPr>
+          <w:rFonts w:ascii="Segoe UI" w:hAnsi="Segoe UI" w:cs="Segoe UI"/>
+          <w:color w:val="000000"/>
+        </w:rPr>
+        <w:t> − These conversions are done explicitly by users using the pre-defined functions. Explicit conversions require a cast operator</w:t>
+      </w:r>
+      <w:r>
+        <w:rPr>
+          <w:rFonts w:ascii="Verdana" w:hAnsi="Verdana"/>
+          <w:color w:val="000000"/>
+        </w:rPr>
+        <w:t>.</w:t>
+      </w:r>
+    </w:p>
+    <w:p>
+      <w:pPr>
+        <w:spacing w:after="0"/>
+        <w:ind w:left="720"/>
+        <w:rPr>
+          <w:sz w:val="20"/>
+          <w:szCs w:val="20"/>
+        </w:rPr>
+      </w:pPr>
+    </w:p>
+    <w:p>
+      <w:pPr>
+        <w:pStyle w:val="Heading3"/>
+      </w:pPr>
+      <w:r>
+        <w:t>Explanation</w:t>
+      </w:r>
+    </w:p>
+    <w:p>
+      <w:pPr>
+        <w:numPr>
+          <w:ilvl w:val="0"/>
+          <w:numId w:val="24"/>
+        </w:numPr>
+        <w:spacing w:before="100" w:beforeAutospacing="1" w:after="100" w:afterAutospacing="1" w:line="240" w:lineRule="auto"/>
+      </w:pPr>
+      <w:r>
+        <w:rPr>
+          <w:rStyle w:val="Strong"/>
+        </w:rPr>
+        <w:t>ToBoolean</w:t>
+      </w:r>
+      <w:r>
+        <w:t>: Converts a string to a boolean value.</w:t>
+      </w:r>
+    </w:p>
+    <w:p>
+      <w:pPr>
+        <w:numPr>
+          <w:ilvl w:val="0"/>
+          <w:numId w:val="24"/>
+        </w:numPr>
+        <w:spacing w:before="100" w:beforeAutospacing="1" w:after="100" w:afterAutospacing="1" w:line="240" w:lineRule="auto"/>
+      </w:pPr>
+      <w:r>
+        <w:rPr>
+          <w:rStyle w:val="Strong"/>
+        </w:rPr>
+        <w:t>ToByte</w:t>
+      </w:r>
+      <w:r>
+        <w:t>: Converts a string to a byte.</w:t>
+      </w:r>
+    </w:p>
+    <w:p>
+      <w:pPr>
+        <w:numPr>
+          <w:ilvl w:val="0"/>
+          <w:numId w:val="24"/>
+        </w:numPr>
+        <w:spacing w:before="100" w:beforeAutospacing="1" w:after="100" w:afterAutospacing="1" w:line="240" w:lineRule="auto"/>
+      </w:pPr>
+      <w:r>
+        <w:rPr>
+          <w:rStyle w:val="Strong"/>
+        </w:rPr>
+        <w:t>ToChar</w:t>
+      </w:r>
+      <w:r>
+        <w:t>: Converts an integer to a character.</w:t>
+      </w:r>
+    </w:p>
+    <w:p>
+      <w:pPr>
+        <w:numPr>
+          <w:ilvl w:val="0"/>
+          <w:numId w:val="24"/>
+        </w:numPr>
+        <w:spacing w:before="100" w:beforeAutospacing="1" w:after="100" w:afterAutospacing="1" w:line="240" w:lineRule="auto"/>
+      </w:pPr>
+      <w:r>
+        <w:rPr>
+          <w:rStyle w:val="Strong"/>
+        </w:rPr>
+        <w:t>ToDateTime</w:t>
+      </w:r>
+      <w:r>
+        <w:t xml:space="preserve">: Converts a string to a </w:t>
+      </w:r>
+      <w:r>
+        <w:rPr>
+          <w:rStyle w:val="HTMLCode"/>
+          <w:rFonts w:eastAsiaTheme="minorHAnsi"/>
+        </w:rPr>
+        <w:t>DateTime</w:t>
+      </w:r>
+      <w:r>
+        <w:t xml:space="preserve"> object.</w:t>
+      </w:r>
+    </w:p>
+    <w:p>
+      <w:pPr>
+        <w:numPr>
+          <w:ilvl w:val="0"/>
+          <w:numId w:val="24"/>
+        </w:numPr>
+        <w:spacing w:before="100" w:beforeAutospacing="1" w:after="100" w:afterAutospacing="1" w:line="240" w:lineRule="auto"/>
+      </w:pPr>
+      <w:r>
+        <w:rPr>
+          <w:rStyle w:val="Strong"/>
+        </w:rPr>
+        <w:t>ToDecimal</w:t>
+      </w:r>
+      <w:r>
+        <w:t>: Converts a double to a decimal.</w:t>
+      </w:r>
+    </w:p>
+    <w:p>
+      <w:pPr>
+        <w:numPr>
+          <w:ilvl w:val="0"/>
+          <w:numId w:val="24"/>
+        </w:numPr>
+        <w:spacing w:before="100" w:beforeAutospacing="1" w:after="100" w:afterAutospacing="1" w:line="240" w:lineRule="auto"/>
+      </w:pPr>
+      <w:r>
+        <w:rPr>
+          <w:rStyle w:val="Strong"/>
+        </w:rPr>
+        <w:t>ToDouble</w:t>
+      </w:r>
+      <w:r>
+        <w:t>: Converts a string to a double.</w:t>
+      </w:r>
+    </w:p>
+    <w:p>
+      <w:pPr>
+        <w:numPr>
+          <w:ilvl w:val="0"/>
+          <w:numId w:val="24"/>
+        </w:numPr>
+        <w:spacing w:before="100" w:beforeAutospacing="1" w:after="100" w:afterAutospacing="1" w:line="240" w:lineRule="auto"/>
+      </w:pPr>
+      <w:r>
+        <w:rPr>
+          <w:rStyle w:val="Strong"/>
+        </w:rPr>
+        <w:t>ToInt16</w:t>
+      </w:r>
+      <w:r>
+        <w:t>: Converts a string to a 16-bit integer.</w:t>
+      </w:r>
+    </w:p>
+    <w:p>
+      <w:pPr>
+        <w:numPr>
+          <w:ilvl w:val="0"/>
+          <w:numId w:val="24"/>
+        </w:numPr>
+        <w:spacing w:before="100" w:beforeAutospacing="1" w:after="100" w:afterAutospacing="1" w:line="240" w:lineRule="auto"/>
+      </w:pPr>
+      <w:r>
+        <w:rPr>
+          <w:rStyle w:val="Strong"/>
+        </w:rPr>
+        <w:t>ToInt32</w:t>
+      </w:r>
+      <w:r>
+        <w:t>: Converts a string to a 32-bit integer.</w:t>
+      </w:r>
+    </w:p>
+    <w:p>
+      <w:pPr>
+        <w:numPr>
+          <w:ilvl w:val="0"/>
+          <w:numId w:val="24"/>
+        </w:numPr>
+        <w:spacing w:before="100" w:beforeAutospacing="1" w:after="100" w:afterAutospacing="1" w:line="240" w:lineRule="auto"/>
+      </w:pPr>
+      <w:r>
+        <w:rPr>
+          <w:rStyle w:val="Strong"/>
+        </w:rPr>
+        <w:t>ToInt64</w:t>
+      </w:r>
+      <w:r>
+        <w:t>: Converts a string to a 64-bit integer.</w:t>
+      </w:r>
+    </w:p>
+    <w:p>
+      <w:pPr>
+        <w:numPr>
+          <w:ilvl w:val="0"/>
+          <w:numId w:val="24"/>
+        </w:numPr>
+        <w:spacing w:before="100" w:beforeAutospacing="1" w:after="100" w:afterAutospacing="1" w:line="240" w:lineRule="auto"/>
+      </w:pPr>
+      <w:r>
+        <w:rPr>
+          <w:rStyle w:val="Strong"/>
+        </w:rPr>
+        <w:t>ToSByte</w:t>
+      </w:r>
+      <w:r>
+        <w:t>: Converts a string to a signed byte.</w:t>
+      </w:r>
+    </w:p>
+    <w:p>
+      <w:pPr>
+        <w:numPr>
+          <w:ilvl w:val="0"/>
+          <w:numId w:val="24"/>
+        </w:numPr>
+        <w:spacing w:before="100" w:beforeAutospacing="1" w:after="100" w:afterAutospacing="1" w:line="240" w:lineRule="auto"/>
+      </w:pPr>
+      <w:r>
+        <w:rPr>
+          <w:rStyle w:val="Strong"/>
+        </w:rPr>
+        <w:t>ToSingle</w:t>
+      </w:r>
+      <w:r>
+        <w:t>: Converts a string to a single-precision floating point number.</w:t>
+      </w:r>
+    </w:p>
+    <w:p>
+      <w:pPr>
+        <w:numPr>
+          <w:ilvl w:val="0"/>
+          <w:numId w:val="24"/>
+        </w:numPr>
+        <w:spacing w:before="100" w:beforeAutospacing="1" w:after="100" w:afterAutospacing="1" w:line="240" w:lineRule="auto"/>
+      </w:pPr>
+      <w:r>
+        <w:rPr>
+          <w:rStyle w:val="Strong"/>
+        </w:rPr>
+        <w:t>ToString</w:t>
+      </w:r>
+      <w:r>
+        <w:t>: Converts an integer to a string.</w:t>
+      </w:r>
+    </w:p>
+    <w:p>
+      <w:pPr>
+        <w:numPr>
+          <w:ilvl w:val="0"/>
+          <w:numId w:val="24"/>
+        </w:numPr>
+        <w:spacing w:before="100" w:beforeAutospacing="1" w:after="100" w:afterAutospacing="1" w:line="240" w:lineRule="auto"/>
+      </w:pPr>
+      <w:r>
+        <w:rPr>
+          <w:rStyle w:val="Strong"/>
+        </w:rPr>
+        <w:t>ToType</w:t>
+      </w:r>
+      <w:r>
+        <w:t>: Converts a string to a specified type (in this case, double).</w:t>
+      </w:r>
+    </w:p>
+    <w:p>
+      <w:pPr>
+        <w:numPr>
+          <w:ilvl w:val="0"/>
+          <w:numId w:val="24"/>
+        </w:numPr>
+        <w:spacing w:before="100" w:beforeAutospacing="1" w:after="100" w:afterAutospacing="1" w:line="240" w:lineRule="auto"/>
+      </w:pPr>
+      <w:r>
+        <w:rPr>
+          <w:rStyle w:val="Strong"/>
+        </w:rPr>
+        <w:t>ToUInt16</w:t>
+      </w:r>
+      <w:r>
+        <w:t>: Converts a string to an unsigned 16-bit integer.</w:t>
+      </w:r>
+    </w:p>
+    <w:p>
+      <w:pPr>
+        <w:numPr>
+          <w:ilvl w:val="0"/>
+          <w:numId w:val="24"/>
+        </w:numPr>
+        <w:spacing w:before="100" w:beforeAutospacing="1" w:after="100" w:afterAutospacing="1" w:line="240" w:lineRule="auto"/>
+      </w:pPr>
+      <w:r>
+        <w:rPr>
+          <w:rStyle w:val="Strong"/>
+        </w:rPr>
+        <w:t>ToUInt32</w:t>
+      </w:r>
+      <w:r>
+        <w:t>: Converts a string to an unsigned 32-bit integer.</w:t>
+      </w:r>
+    </w:p>
+    <w:p>
+      <w:pPr>
+        <w:numPr>
+          <w:ilvl w:val="0"/>
+          <w:numId w:val="24"/>
+        </w:numPr>
+        <w:spacing w:before="100" w:beforeAutospacing="1" w:after="100" w:afterAutospacing="1" w:line="240" w:lineRule="auto"/>
+      </w:pPr>
+      <w:r>
+        <w:rPr>
+          <w:rStyle w:val="Strong"/>
+        </w:rPr>
+        <w:t>ToUInt64</w:t>
+      </w:r>
+      <w:r>
+        <w:t>: Converts a string to an unsigned 64-bit integer.</w:t>
+      </w:r>
+    </w:p>
+    <w:p>
+      <w:pPr>
+        <w:spacing w:after="0"/>
+        <w:ind w:left="720"/>
         <w:rPr>
           <w:sz w:val="20"/>
           <w:szCs w:val="20"/>
@@ -5944,7 +7693,7 @@
               <w:b/>
               <w:noProof/>
             </w:rPr>
-            <w:t>4</w:t>
+            <w:t>7</w:t>
           </w:r>
         </w:fldSimple>
         <w:r>
@@ -6149,6 +7898,95 @@
     </w:lvl>
   </w:abstractNum>
   <w:abstractNum w:abstractNumId="2">
+    <w:nsid w:val="17595890"/>
+    <w:multiLevelType w:val="hybridMultilevel"/>
+    <w:tmpl w:val="7FBA826A"/>
+    <w:lvl w:ilvl="0" w:tplc="04090011">
+      <w:start w:val="1"/>
+      <w:numFmt w:val="decimal"/>
+      <w:lvlText w:val="%1)"/>
+      <w:lvlJc w:val="left"/>
+      <w:pPr>
+        <w:ind w:left="720" w:hanging="360"/>
+      </w:pPr>
+      <w:rPr>
+        <w:rFonts w:hint="default"/>
+      </w:rPr>
+    </w:lvl>
+    <w:lvl w:ilvl="1" w:tplc="04090019">
+      <w:start w:val="1"/>
+      <w:numFmt w:val="lowerLetter"/>
+      <w:lvlText w:val="%2."/>
+      <w:lvlJc w:val="left"/>
+      <w:pPr>
+        <w:ind w:left="1440" w:hanging="360"/>
+      </w:pPr>
+    </w:lvl>
+    <w:lvl w:ilvl="2" w:tplc="0409001B" w:tentative="1">
+      <w:start w:val="1"/>
+      <w:numFmt w:val="lowerRoman"/>
+      <w:lvlText w:val="%3."/>
+      <w:lvlJc w:val="right"/>
+      <w:pPr>
+        <w:ind w:left="2160" w:hanging="180"/>
+      </w:pPr>
+    </w:lvl>
+    <w:lvl w:ilvl="3" w:tplc="0409000F" w:tentative="1">
+      <w:start w:val="1"/>
+      <w:numFmt w:val="decimal"/>
+      <w:lvlText w:val="%4."/>
+      <w:lvlJc w:val="left"/>
+      <w:pPr>
+        <w:ind w:left="2880" w:hanging="360"/>
+      </w:pPr>
+    </w:lvl>
+    <w:lvl w:ilvl="4" w:tplc="04090019" w:tentative="1">
+      <w:start w:val="1"/>
+      <w:numFmt w:val="lowerLetter"/>
+      <w:lvlText w:val="%5."/>
+      <w:lvlJc w:val="left"/>
+      <w:pPr>
+        <w:ind w:left="3600" w:hanging="360"/>
+      </w:pPr>
+    </w:lvl>
+    <w:lvl w:ilvl="5" w:tplc="0409001B" w:tentative="1">
+      <w:start w:val="1"/>
+      <w:numFmt w:val="lowerRoman"/>
+      <w:lvlText w:val="%6."/>
+      <w:lvlJc w:val="right"/>
+      <w:pPr>
+        <w:ind w:left="4320" w:hanging="180"/>
+      </w:pPr>
+    </w:lvl>
+    <w:lvl w:ilvl="6" w:tplc="0409000F" w:tentative="1">
+      <w:start w:val="1"/>
+      <w:numFmt w:val="decimal"/>
+      <w:lvlText w:val="%7."/>
+      <w:lvlJc w:val="left"/>
+      <w:pPr>
+        <w:ind w:left="5040" w:hanging="360"/>
+      </w:pPr>
+    </w:lvl>
+    <w:lvl w:ilvl="7" w:tplc="04090019" w:tentative="1">
+      <w:start w:val="1"/>
+      <w:numFmt w:val="lowerLetter"/>
+      <w:lvlText w:val="%8."/>
+      <w:lvlJc w:val="left"/>
+      <w:pPr>
+        <w:ind w:left="5760" w:hanging="360"/>
+      </w:pPr>
+    </w:lvl>
+    <w:lvl w:ilvl="8" w:tplc="0409001B" w:tentative="1">
+      <w:start w:val="1"/>
+      <w:numFmt w:val="lowerRoman"/>
+      <w:lvlText w:val="%9."/>
+      <w:lvlJc w:val="right"/>
+      <w:pPr>
+        <w:ind w:left="6480" w:hanging="180"/>
+      </w:pPr>
+    </w:lvl>
+  </w:abstractNum>
+  <w:abstractNum w:abstractNumId="3">
     <w:nsid w:val="17F83598"/>
     <w:multiLevelType w:val="multilevel"/>
     <w:tmpl w:val="730043B4"/>
@@ -6261,7 +8099,156 @@
       </w:pPr>
     </w:lvl>
   </w:abstractNum>
-  <w:abstractNum w:abstractNumId="3">
+  <w:abstractNum w:abstractNumId="4">
+    <w:nsid w:val="194F33F0"/>
+    <w:multiLevelType w:val="multilevel"/>
+    <w:tmpl w:val="5E262FC8"/>
+    <w:lvl w:ilvl="0">
+      <w:start w:val="1"/>
+      <w:numFmt w:val="bullet"/>
+      <w:lvlText w:val=""/>
+      <w:lvlJc w:val="left"/>
+      <w:pPr>
+        <w:tabs>
+          <w:tab w:val="num" w:pos="720"/>
+        </w:tabs>
+        <w:ind w:left="720" w:hanging="360"/>
+      </w:pPr>
+      <w:rPr>
+        <w:rFonts w:ascii="Symbol" w:hAnsi="Symbol" w:hint="default"/>
+        <w:sz w:val="20"/>
+      </w:rPr>
+    </w:lvl>
+    <w:lvl w:ilvl="1" w:tentative="1">
+      <w:start w:val="1"/>
+      <w:numFmt w:val="bullet"/>
+      <w:lvlText w:val="o"/>
+      <w:lvlJc w:val="left"/>
+      <w:pPr>
+        <w:tabs>
+          <w:tab w:val="num" w:pos="1440"/>
+        </w:tabs>
+        <w:ind w:left="1440" w:hanging="360"/>
+      </w:pPr>
+      <w:rPr>
+        <w:rFonts w:ascii="Courier New" w:hAnsi="Courier New" w:hint="default"/>
+        <w:sz w:val="20"/>
+      </w:rPr>
+    </w:lvl>
+    <w:lvl w:ilvl="2" w:tentative="1">
+      <w:start w:val="1"/>
+      <w:numFmt w:val="bullet"/>
+      <w:lvlText w:val=""/>
+      <w:lvlJc w:val="left"/>
+      <w:pPr>
+        <w:tabs>
+          <w:tab w:val="num" w:pos="2160"/>
+        </w:tabs>
+        <w:ind w:left="2160" w:hanging="360"/>
+      </w:pPr>
+      <w:rPr>
+        <w:rFonts w:ascii="Wingdings" w:hAnsi="Wingdings" w:hint="default"/>
+        <w:sz w:val="20"/>
+      </w:rPr>
+    </w:lvl>
+    <w:lvl w:ilvl="3" w:tentative="1">
+      <w:start w:val="1"/>
+      <w:numFmt w:val="bullet"/>
+      <w:lvlText w:val=""/>
+      <w:lvlJc w:val="left"/>
+      <w:pPr>
+        <w:tabs>
+          <w:tab w:val="num" w:pos="2880"/>
+        </w:tabs>
+        <w:ind w:left="2880" w:hanging="360"/>
+      </w:pPr>
+      <w:rPr>
+        <w:rFonts w:ascii="Wingdings" w:hAnsi="Wingdings" w:hint="default"/>
+        <w:sz w:val="20"/>
+      </w:rPr>
+    </w:lvl>
+    <w:lvl w:ilvl="4" w:tentative="1">
+      <w:start w:val="1"/>
+      <w:numFmt w:val="bullet"/>
+      <w:lvlText w:val=""/>
+      <w:lvlJc w:val="left"/>
+      <w:pPr>
+        <w:tabs>
+          <w:tab w:val="num" w:pos="3600"/>
+        </w:tabs>
+        <w:ind w:left="3600" w:hanging="360"/>
+      </w:pPr>
+      <w:rPr>
+        <w:rFonts w:ascii="Wingdings" w:hAnsi="Wingdings" w:hint="default"/>
+        <w:sz w:val="20"/>
+      </w:rPr>
+    </w:lvl>
+    <w:lvl w:ilvl="5" w:tentative="1">
+      <w:start w:val="1"/>
+      <w:numFmt w:val="bullet"/>
+      <w:lvlText w:val=""/>
+      <w:lvlJc w:val="left"/>
+      <w:pPr>
+        <w:tabs>
+          <w:tab w:val="num" w:pos="4320"/>
+        </w:tabs>
+        <w:ind w:left="4320" w:hanging="360"/>
+      </w:pPr>
+      <w:rPr>
+        <w:rFonts w:ascii="Wingdings" w:hAnsi="Wingdings" w:hint="default"/>
+        <w:sz w:val="20"/>
+      </w:rPr>
+    </w:lvl>
+    <w:lvl w:ilvl="6" w:tentative="1">
+      <w:start w:val="1"/>
+      <w:numFmt w:val="bullet"/>
+      <w:lvlText w:val=""/>
+      <w:lvlJc w:val="left"/>
+      <w:pPr>
+        <w:tabs>
+          <w:tab w:val="num" w:pos="5040"/>
+        </w:tabs>
+        <w:ind w:left="5040" w:hanging="360"/>
+      </w:pPr>
+      <w:rPr>
+        <w:rFonts w:ascii="Wingdings" w:hAnsi="Wingdings" w:hint="default"/>
+        <w:sz w:val="20"/>
+      </w:rPr>
+    </w:lvl>
+    <w:lvl w:ilvl="7" w:tentative="1">
+      <w:start w:val="1"/>
+      <w:numFmt w:val="bullet"/>
+      <w:lvlText w:val=""/>
+      <w:lvlJc w:val="left"/>
+      <w:pPr>
+        <w:tabs>
+          <w:tab w:val="num" w:pos="5760"/>
+        </w:tabs>
+        <w:ind w:left="5760" w:hanging="360"/>
+      </w:pPr>
+      <w:rPr>
+        <w:rFonts w:ascii="Wingdings" w:hAnsi="Wingdings" w:hint="default"/>
+        <w:sz w:val="20"/>
+      </w:rPr>
+    </w:lvl>
+    <w:lvl w:ilvl="8" w:tentative="1">
+      <w:start w:val="1"/>
+      <w:numFmt w:val="bullet"/>
+      <w:lvlText w:val=""/>
+      <w:lvlJc w:val="left"/>
+      <w:pPr>
+        <w:tabs>
+          <w:tab w:val="num" w:pos="6480"/>
+        </w:tabs>
+        <w:ind w:left="6480" w:hanging="360"/>
+      </w:pPr>
+      <w:rPr>
+        <w:rFonts w:ascii="Wingdings" w:hAnsi="Wingdings" w:hint="default"/>
+        <w:sz w:val="20"/>
+      </w:rPr>
+    </w:lvl>
+  </w:abstractNum>
+  <w:abstractNum w:abstractNumId="5">
     <w:nsid w:val="25CA690A"/>
     <w:multiLevelType w:val="multilevel"/>
     <w:tmpl w:val="FC24B658"/>
@@ -6374,7 +8361,206 @@
       </w:pPr>
     </w:lvl>
   </w:abstractNum>
-  <w:abstractNum w:abstractNumId="4">
+  <w:abstractNum w:abstractNumId="6">
+    <w:nsid w:val="268917A8"/>
+    <w:multiLevelType w:val="multilevel"/>
+    <w:tmpl w:val="8394353C"/>
+    <w:lvl w:ilvl="0">
+      <w:start w:val="1"/>
+      <w:numFmt w:val="decimal"/>
+      <w:lvlText w:val="%1."/>
+      <w:lvlJc w:val="left"/>
+      <w:pPr>
+        <w:tabs>
+          <w:tab w:val="num" w:pos="720"/>
+        </w:tabs>
+        <w:ind w:left="720" w:hanging="360"/>
+      </w:pPr>
+    </w:lvl>
+    <w:lvl w:ilvl="1" w:tentative="1">
+      <w:start w:val="1"/>
+      <w:numFmt w:val="decimal"/>
+      <w:lvlText w:val="%2."/>
+      <w:lvlJc w:val="left"/>
+      <w:pPr>
+        <w:tabs>
+          <w:tab w:val="num" w:pos="1440"/>
+        </w:tabs>
+        <w:ind w:left="1440" w:hanging="360"/>
+      </w:pPr>
+    </w:lvl>
+    <w:lvl w:ilvl="2" w:tentative="1">
+      <w:start w:val="1"/>
+      <w:numFmt w:val="decimal"/>
+      <w:lvlText w:val="%3."/>
+      <w:lvlJc w:val="left"/>
+      <w:pPr>
+        <w:tabs>
+          <w:tab w:val="num" w:pos="2160"/>
+        </w:tabs>
+        <w:ind w:left="2160" w:hanging="360"/>
+      </w:pPr>
+    </w:lvl>
+    <w:lvl w:ilvl="3" w:tentative="1">
+      <w:start w:val="1"/>
+      <w:numFmt w:val="decimal"/>
+      <w:lvlText w:val="%4."/>
+      <w:lvlJc w:val="left"/>
+      <w:pPr>
+        <w:tabs>
+          <w:tab w:val="num" w:pos="2880"/>
+        </w:tabs>
+        <w:ind w:left="2880" w:hanging="360"/>
+      </w:pPr>
+    </w:lvl>
+    <w:lvl w:ilvl="4" w:tentative="1">
+      <w:start w:val="1"/>
+      <w:numFmt w:val="decimal"/>
+      <w:lvlText w:val="%5."/>
+      <w:lvlJc w:val="left"/>
+      <w:pPr>
+        <w:tabs>
+          <w:tab w:val="num" w:pos="3600"/>
+        </w:tabs>
+        <w:ind w:left="3600" w:hanging="360"/>
+      </w:pPr>
+    </w:lvl>
+    <w:lvl w:ilvl="5" w:tentative="1">
+      <w:start w:val="1"/>
+      <w:numFmt w:val="decimal"/>
+      <w:lvlText w:val="%6."/>
+      <w:lvlJc w:val="left"/>
+      <w:pPr>
+        <w:tabs>
+          <w:tab w:val="num" w:pos="4320"/>
+        </w:tabs>
+        <w:ind w:left="4320" w:hanging="360"/>
+      </w:pPr>
+    </w:lvl>
+    <w:lvl w:ilvl="6" w:tentative="1">
+      <w:start w:val="1"/>
+      <w:numFmt w:val="decimal"/>
+      <w:lvlText w:val="%7."/>
+      <w:lvlJc w:val="left"/>
+      <w:pPr>
+        <w:tabs>
+          <w:tab w:val="num" w:pos="5040"/>
+        </w:tabs>
+        <w:ind w:left="5040" w:hanging="360"/>
+      </w:pPr>
+    </w:lvl>
+    <w:lvl w:ilvl="7" w:tentative="1">
+      <w:start w:val="1"/>
+      <w:numFmt w:val="decimal"/>
+      <w:lvlText w:val="%8."/>
+      <w:lvlJc w:val="left"/>
+      <w:pPr>
+        <w:tabs>
+          <w:tab w:val="num" w:pos="5760"/>
+        </w:tabs>
+        <w:ind w:left="5760" w:hanging="360"/>
+      </w:pPr>
+    </w:lvl>
+    <w:lvl w:ilvl="8" w:tentative="1">
+      <w:start w:val="1"/>
+      <w:numFmt w:val="decimal"/>
+      <w:lvlText w:val="%9."/>
+      <w:lvlJc w:val="left"/>
+      <w:pPr>
+        <w:tabs>
+          <w:tab w:val="num" w:pos="6480"/>
+        </w:tabs>
+        <w:ind w:left="6480" w:hanging="360"/>
+      </w:pPr>
+    </w:lvl>
+  </w:abstractNum>
+  <w:abstractNum w:abstractNumId="7">
+    <w:nsid w:val="38F56080"/>
+    <w:multiLevelType w:val="hybridMultilevel"/>
+    <w:tmpl w:val="D52A39C2"/>
+    <w:lvl w:ilvl="0" w:tplc="04090011">
+      <w:start w:val="1"/>
+      <w:numFmt w:val="decimal"/>
+      <w:lvlText w:val="%1)"/>
+      <w:lvlJc w:val="left"/>
+      <w:pPr>
+        <w:ind w:left="360" w:hanging="360"/>
+      </w:pPr>
+    </w:lvl>
+    <w:lvl w:ilvl="1" w:tplc="04090019" w:tentative="1">
+      <w:start w:val="1"/>
+      <w:numFmt w:val="lowerLetter"/>
+      <w:lvlText w:val="%2."/>
+      <w:lvlJc w:val="left"/>
+      <w:pPr>
+        <w:ind w:left="1080" w:hanging="360"/>
+      </w:pPr>
+    </w:lvl>
+    <w:lvl w:ilvl="2" w:tplc="0409001B" w:tentative="1">
+      <w:start w:val="1"/>
+      <w:numFmt w:val="lowerRoman"/>
+      <w:lvlText w:val="%3."/>
+      <w:lvlJc w:val="right"/>
+      <w:pPr>
+        <w:ind w:left="1800" w:hanging="180"/>
+      </w:pPr>
+    </w:lvl>
+    <w:lvl w:ilvl="3" w:tplc="0409000F" w:tentative="1">
+      <w:start w:val="1"/>
+      <w:numFmt w:val="decimal"/>
+      <w:lvlText w:val="%4."/>
+      <w:lvlJc w:val="left"/>
+      <w:pPr>
+        <w:ind w:left="2520" w:hanging="360"/>
+      </w:pPr>
+    </w:lvl>
+    <w:lvl w:ilvl="4" w:tplc="04090019" w:tentative="1">
+      <w:start w:val="1"/>
+      <w:numFmt w:val="lowerLetter"/>
+      <w:lvlText w:val="%5."/>
+      <w:lvlJc w:val="left"/>
+      <w:pPr>
+        <w:ind w:left="3240" w:hanging="360"/>
+      </w:pPr>
+    </w:lvl>
+    <w:lvl w:ilvl="5" w:tplc="0409001B" w:tentative="1">
+      <w:start w:val="1"/>
+      <w:numFmt w:val="lowerRoman"/>
+      <w:lvlText w:val="%6."/>
+      <w:lvlJc w:val="right"/>
+      <w:pPr>
+        <w:ind w:left="3960" w:hanging="180"/>
+      </w:pPr>
+    </w:lvl>
+    <w:lvl w:ilvl="6" w:tplc="0409000F" w:tentative="1">
+      <w:start w:val="1"/>
+      <w:numFmt w:val="decimal"/>
+      <w:lvlText w:val="%7."/>
+      <w:lvlJc w:val="left"/>
+      <w:pPr>
+        <w:ind w:left="4680" w:hanging="360"/>
+      </w:pPr>
+    </w:lvl>
+    <w:lvl w:ilvl="7" w:tplc="04090019" w:tentative="1">
+      <w:start w:val="1"/>
+      <w:numFmt w:val="lowerLetter"/>
+      <w:lvlText w:val="%8."/>
+      <w:lvlJc w:val="left"/>
+      <w:pPr>
+        <w:ind w:left="5400" w:hanging="360"/>
+      </w:pPr>
+    </w:lvl>
+    <w:lvl w:ilvl="8" w:tplc="0409001B" w:tentative="1">
+      <w:start w:val="1"/>
+      <w:numFmt w:val="lowerRoman"/>
+      <w:lvlText w:val="%9."/>
+      <w:lvlJc w:val="right"/>
+      <w:pPr>
+        <w:ind w:left="6120" w:hanging="180"/>
+      </w:pPr>
+    </w:lvl>
+  </w:abstractNum>
+  <w:abstractNum w:abstractNumId="8">
     <w:nsid w:val="3B4056EC"/>
     <w:multiLevelType w:val="multilevel"/>
     <w:tmpl w:val="EC24D5F8"/>
@@ -6487,7 +8673,120 @@
       </w:pPr>
     </w:lvl>
   </w:abstractNum>
-  <w:abstractNum w:abstractNumId="5">
+  <w:abstractNum w:abstractNumId="9">
+    <w:nsid w:val="3C4860DF"/>
+    <w:multiLevelType w:val="multilevel"/>
+    <w:tmpl w:val="1436CCE4"/>
+    <w:lvl w:ilvl="0">
+      <w:start w:val="1"/>
+      <w:numFmt w:val="decimal"/>
+      <w:lvlText w:val="%1."/>
+      <w:lvlJc w:val="left"/>
+      <w:pPr>
+        <w:tabs>
+          <w:tab w:val="num" w:pos="720"/>
+        </w:tabs>
+        <w:ind w:left="720" w:hanging="360"/>
+      </w:pPr>
+    </w:lvl>
+    <w:lvl w:ilvl="1" w:tentative="1">
+      <w:start w:val="1"/>
+      <w:numFmt w:val="decimal"/>
+      <w:lvlText w:val="%2."/>
+      <w:lvlJc w:val="left"/>
+      <w:pPr>
+        <w:tabs>
+          <w:tab w:val="num" w:pos="1440"/>
+        </w:tabs>
+        <w:ind w:left="1440" w:hanging="360"/>
+      </w:pPr>
+    </w:lvl>
+    <w:lvl w:ilvl="2" w:tentative="1">
+      <w:start w:val="1"/>
+      <w:numFmt w:val="decimal"/>
+      <w:lvlText w:val="%3."/>
+      <w:lvlJc w:val="left"/>
+      <w:pPr>
+        <w:tabs>
+          <w:tab w:val="num" w:pos="2160"/>
+        </w:tabs>
+        <w:ind w:left="2160" w:hanging="360"/>
+      </w:pPr>
+    </w:lvl>
+    <w:lvl w:ilvl="3" w:tentative="1">
+      <w:start w:val="1"/>
+      <w:numFmt w:val="decimal"/>
+      <w:lvlText w:val="%4."/>
+      <w:lvlJc w:val="left"/>
+      <w:pPr>
+        <w:tabs>
+          <w:tab w:val="num" w:pos="2880"/>
+        </w:tabs>
+        <w:ind w:left="2880" w:hanging="360"/>
+      </w:pPr>
+    </w:lvl>
+    <w:lvl w:ilvl="4" w:tentative="1">
+      <w:start w:val="1"/>
+      <w:numFmt w:val="decimal"/>
+      <w:lvlText w:val="%5."/>
+      <w:lvlJc w:val="left"/>
+      <w:pPr>
+        <w:tabs>
+          <w:tab w:val="num" w:pos="3600"/>
+        </w:tabs>
+        <w:ind w:left="3600" w:hanging="360"/>
+      </w:pPr>
+    </w:lvl>
+    <w:lvl w:ilvl="5" w:tentative="1">
+      <w:start w:val="1"/>
+      <w:numFmt w:val="decimal"/>
+      <w:lvlText w:val="%6."/>
+      <w:lvlJc w:val="left"/>
+      <w:pPr>
+        <w:tabs>
+          <w:tab w:val="num" w:pos="4320"/>
+        </w:tabs>
+        <w:ind w:left="4320" w:hanging="360"/>
+      </w:pPr>
+    </w:lvl>
+    <w:lvl w:ilvl="6" w:tentative="1">
+      <w:start w:val="1"/>
+      <w:numFmt w:val="decimal"/>
+      <w:lvlText w:val="%7."/>
+      <w:lvlJc w:val="left"/>
+      <w:pPr>
+        <w:tabs>
+          <w:tab w:val="num" w:pos="5040"/>
+        </w:tabs>
+        <w:ind w:left="5040" w:hanging="360"/>
+      </w:pPr>
+    </w:lvl>
+    <w:lvl w:ilvl="7" w:tentative="1">
+      <w:start w:val="1"/>
+      <w:numFmt w:val="decimal"/>
+      <w:lvlText w:val="%8."/>
+      <w:lvlJc w:val="left"/>
+      <w:pPr>
+        <w:tabs>
+          <w:tab w:val="num" w:pos="5760"/>
+        </w:tabs>
+        <w:ind w:left="5760" w:hanging="360"/>
+      </w:pPr>
+    </w:lvl>
+    <w:lvl w:ilvl="8" w:tentative="1">
+      <w:start w:val="1"/>
+      <w:numFmt w:val="decimal"/>
+      <w:lvlText w:val="%9."/>
+      <w:lvlJc w:val="left"/>
+      <w:pPr>
+        <w:tabs>
+          <w:tab w:val="num" w:pos="6480"/>
+        </w:tabs>
+        <w:ind w:left="6480" w:hanging="360"/>
+      </w:pPr>
+    </w:lvl>
+  </w:abstractNum>
+  <w:abstractNum w:abstractNumId="10">
     <w:nsid w:val="3D911DD7"/>
     <w:multiLevelType w:val="hybridMultilevel"/>
     <w:tmpl w:val="45FC5724"/>
@@ -6576,7 +8875,7 @@
       </w:pPr>
     </w:lvl>
   </w:abstractNum>
-  <w:abstractNum w:abstractNumId="6">
+  <w:abstractNum w:abstractNumId="11">
     <w:nsid w:val="3FD20C33"/>
     <w:multiLevelType w:val="hybridMultilevel"/>
     <w:tmpl w:val="42B8F754"/>
@@ -6662,7 +8961,297 @@
       </w:pPr>
     </w:lvl>
   </w:abstractNum>
-  <w:abstractNum w:abstractNumId="7">
+  <w:abstractNum w:abstractNumId="12">
+    <w:nsid w:val="4EA4273E"/>
+    <w:multiLevelType w:val="multilevel"/>
+    <w:tmpl w:val="6A8E32DC"/>
+    <w:lvl w:ilvl="0">
+      <w:start w:val="1"/>
+      <w:numFmt w:val="bullet"/>
+      <w:lvlText w:val=""/>
+      <w:lvlJc w:val="left"/>
+      <w:pPr>
+        <w:tabs>
+          <w:tab w:val="num" w:pos="720"/>
+        </w:tabs>
+        <w:ind w:left="720" w:hanging="360"/>
+      </w:pPr>
+      <w:rPr>
+        <w:rFonts w:ascii="Symbol" w:hAnsi="Symbol" w:hint="default"/>
+        <w:sz w:val="20"/>
+      </w:rPr>
+    </w:lvl>
+    <w:lvl w:ilvl="1">
+      <w:start w:val="1"/>
+      <w:numFmt w:val="decimal"/>
+      <w:lvlText w:val="%2."/>
+      <w:lvlJc w:val="left"/>
+      <w:pPr>
+        <w:tabs>
+          <w:tab w:val="num" w:pos="1440"/>
+        </w:tabs>
+        <w:ind w:left="1440" w:hanging="360"/>
+      </w:pPr>
+    </w:lvl>
+    <w:lvl w:ilvl="2" w:tentative="1">
+      <w:start w:val="1"/>
+      <w:numFmt w:val="bullet"/>
+      <w:lvlText w:val=""/>
+      <w:lvlJc w:val="left"/>
+      <w:pPr>
+        <w:tabs>
+          <w:tab w:val="num" w:pos="2160"/>
+        </w:tabs>
+        <w:ind w:left="2160" w:hanging="360"/>
+      </w:pPr>
+      <w:rPr>
+        <w:rFonts w:ascii="Wingdings" w:hAnsi="Wingdings" w:hint="default"/>
+        <w:sz w:val="20"/>
+      </w:rPr>
+    </w:lvl>
+    <w:lvl w:ilvl="3" w:tentative="1">
+      <w:start w:val="1"/>
+      <w:numFmt w:val="bullet"/>
+      <w:lvlText w:val=""/>
+      <w:lvlJc w:val="left"/>
+      <w:pPr>
+        <w:tabs>
+          <w:tab w:val="num" w:pos="2880"/>
+        </w:tabs>
+        <w:ind w:left="2880" w:hanging="360"/>
+      </w:pPr>
+      <w:rPr>
+        <w:rFonts w:ascii="Wingdings" w:hAnsi="Wingdings" w:hint="default"/>
+        <w:sz w:val="20"/>
+      </w:rPr>
+    </w:lvl>
+    <w:lvl w:ilvl="4" w:tentative="1">
+      <w:start w:val="1"/>
+      <w:numFmt w:val="bullet"/>
+      <w:lvlText w:val=""/>
+      <w:lvlJc w:val="left"/>
+      <w:pPr>
+        <w:tabs>
+          <w:tab w:val="num" w:pos="3600"/>
+        </w:tabs>
+        <w:ind w:left="3600" w:hanging="360"/>
+      </w:pPr>
+      <w:rPr>
+        <w:rFonts w:ascii="Wingdings" w:hAnsi="Wingdings" w:hint="default"/>
+        <w:sz w:val="20"/>
+      </w:rPr>
+    </w:lvl>
+    <w:lvl w:ilvl="5" w:tentative="1">
+      <w:start w:val="1"/>
+      <w:numFmt w:val="bullet"/>
+      <w:lvlText w:val=""/>
+      <w:lvlJc w:val="left"/>
+      <w:pPr>
+        <w:tabs>
+          <w:tab w:val="num" w:pos="4320"/>
+        </w:tabs>
+        <w:ind w:left="4320" w:hanging="360"/>
+      </w:pPr>
+      <w:rPr>
+        <w:rFonts w:ascii="Wingdings" w:hAnsi="Wingdings" w:hint="default"/>
+        <w:sz w:val="20"/>
+      </w:rPr>
+    </w:lvl>
+    <w:lvl w:ilvl="6" w:tentative="1">
+      <w:start w:val="1"/>
+      <w:numFmt w:val="bullet"/>
+      <w:lvlText w:val=""/>
+      <w:lvlJc w:val="left"/>
+      <w:pPr>
+        <w:tabs>
+          <w:tab w:val="num" w:pos="5040"/>
+        </w:tabs>
+        <w:ind w:left="5040" w:hanging="360"/>
+      </w:pPr>
+      <w:rPr>
+        <w:rFonts w:ascii="Wingdings" w:hAnsi="Wingdings" w:hint="default"/>
+        <w:sz w:val="20"/>
+      </w:rPr>
+    </w:lvl>
+    <w:lvl w:ilvl="7" w:tentative="1">
+      <w:start w:val="1"/>
+      <w:numFmt w:val="bullet"/>
+      <w:lvlText w:val=""/>
+      <w:lvlJc w:val="left"/>
+      <w:pPr>
+        <w:tabs>
+          <w:tab w:val="num" w:pos="5760"/>
+        </w:tabs>
+        <w:ind w:left="5760" w:hanging="360"/>
+      </w:pPr>
+      <w:rPr>
+        <w:rFonts w:ascii="Wingdings" w:hAnsi="Wingdings" w:hint="default"/>
+        <w:sz w:val="20"/>
+      </w:rPr>
+    </w:lvl>
+    <w:lvl w:ilvl="8" w:tentative="1">
+      <w:start w:val="1"/>
+      <w:numFmt w:val="bullet"/>
+      <w:lvlText w:val=""/>
+      <w:lvlJc w:val="left"/>
+      <w:pPr>
+        <w:tabs>
+          <w:tab w:val="num" w:pos="6480"/>
+        </w:tabs>
+        <w:ind w:left="6480" w:hanging="360"/>
+      </w:pPr>
+      <w:rPr>
+        <w:rFonts w:ascii="Wingdings" w:hAnsi="Wingdings" w:hint="default"/>
+        <w:sz w:val="20"/>
+      </w:rPr>
+    </w:lvl>
+  </w:abstractNum>
+  <w:abstractNum w:abstractNumId="13">
+    <w:nsid w:val="4ECB7EB9"/>
+    <w:multiLevelType w:val="multilevel"/>
+    <w:tmpl w:val="85A24276"/>
+    <w:lvl w:ilvl="0">
+      <w:start w:val="1"/>
+      <w:numFmt w:val="bullet"/>
+      <w:lvlText w:val=""/>
+      <w:lvlJc w:val="left"/>
+      <w:pPr>
+        <w:tabs>
+          <w:tab w:val="num" w:pos="720"/>
+        </w:tabs>
+        <w:ind w:left="720" w:hanging="360"/>
+      </w:pPr>
+      <w:rPr>
+        <w:rFonts w:ascii="Symbol" w:hAnsi="Symbol" w:hint="default"/>
+        <w:sz w:val="20"/>
+      </w:rPr>
+    </w:lvl>
+    <w:lvl w:ilvl="1">
+      <w:start w:val="1"/>
+      <w:numFmt w:val="decimal"/>
+      <w:lvlText w:val="%2."/>
+      <w:lvlJc w:val="left"/>
+      <w:pPr>
+        <w:tabs>
+          <w:tab w:val="num" w:pos="1440"/>
+        </w:tabs>
+        <w:ind w:left="1440" w:hanging="360"/>
+      </w:pPr>
+    </w:lvl>
+    <w:lvl w:ilvl="2" w:tentative="1">
+      <w:start w:val="1"/>
+      <w:numFmt w:val="bullet"/>
+      <w:lvlText w:val=""/>
+      <w:lvlJc w:val="left"/>
+      <w:pPr>
+        <w:tabs>
+          <w:tab w:val="num" w:pos="2160"/>
+        </w:tabs>
+        <w:ind w:left="2160" w:hanging="360"/>
+      </w:pPr>
+      <w:rPr>
+        <w:rFonts w:ascii="Wingdings" w:hAnsi="Wingdings" w:hint="default"/>
+        <w:sz w:val="20"/>
+      </w:rPr>
+    </w:lvl>
+    <w:lvl w:ilvl="3" w:tentative="1">
+      <w:start w:val="1"/>
+      <w:numFmt w:val="bullet"/>
+      <w:lvlText w:val=""/>
+      <w:lvlJc w:val="left"/>
+      <w:pPr>
+        <w:tabs>
+          <w:tab w:val="num" w:pos="2880"/>
+        </w:tabs>
+        <w:ind w:left="2880" w:hanging="360"/>
+      </w:pPr>
+      <w:rPr>
+        <w:rFonts w:ascii="Wingdings" w:hAnsi="Wingdings" w:hint="default"/>
+        <w:sz w:val="20"/>
+      </w:rPr>
+    </w:lvl>
+    <w:lvl w:ilvl="4" w:tentative="1">
+      <w:start w:val="1"/>
+      <w:numFmt w:val="bullet"/>
+      <w:lvlText w:val=""/>
+      <w:lvlJc w:val="left"/>
+      <w:pPr>
+        <w:tabs>
+          <w:tab w:val="num" w:pos="3600"/>
+        </w:tabs>
+        <w:ind w:left="3600" w:hanging="360"/>
+      </w:pPr>
+      <w:rPr>
+        <w:rFonts w:ascii="Wingdings" w:hAnsi="Wingdings" w:hint="default"/>
+        <w:sz w:val="20"/>
+      </w:rPr>
+    </w:lvl>
+    <w:lvl w:ilvl="5" w:tentative="1">
+      <w:start w:val="1"/>
+      <w:numFmt w:val="bullet"/>
+      <w:lvlText w:val=""/>
+      <w:lvlJc w:val="left"/>
+      <w:pPr>
+        <w:tabs>
+          <w:tab w:val="num" w:pos="4320"/>
+        </w:tabs>
+        <w:ind w:left="4320" w:hanging="360"/>
+      </w:pPr>
+      <w:rPr>
+        <w:rFonts w:ascii="Wingdings" w:hAnsi="Wingdings" w:hint="default"/>
+        <w:sz w:val="20"/>
+      </w:rPr>
+    </w:lvl>
+    <w:lvl w:ilvl="6" w:tentative="1">
+      <w:start w:val="1"/>
+      <w:numFmt w:val="bullet"/>
+      <w:lvlText w:val=""/>
+      <w:lvlJc w:val="left"/>
+      <w:pPr>
+        <w:tabs>
+          <w:tab w:val="num" w:pos="5040"/>
+        </w:tabs>
+        <w:ind w:left="5040" w:hanging="360"/>
+      </w:pPr>
+      <w:rPr>
+        <w:rFonts w:ascii="Wingdings" w:hAnsi="Wingdings" w:hint="default"/>
+        <w:sz w:val="20"/>
+      </w:rPr>
+    </w:lvl>
+    <w:lvl w:ilvl="7" w:tentative="1">
+      <w:start w:val="1"/>
+      <w:numFmt w:val="bullet"/>
+      <w:lvlText w:val=""/>
+      <w:lvlJc w:val="left"/>
+      <w:pPr>
+        <w:tabs>
+          <w:tab w:val="num" w:pos="5760"/>
+        </w:tabs>
+        <w:ind w:left="5760" w:hanging="360"/>
+      </w:pPr>
+      <w:rPr>
+        <w:rFonts w:ascii="Wingdings" w:hAnsi="Wingdings" w:hint="default"/>
+        <w:sz w:val="20"/>
+      </w:rPr>
+    </w:lvl>
+    <w:lvl w:ilvl="8" w:tentative="1">
+      <w:start w:val="1"/>
+      <w:numFmt w:val="bullet"/>
+      <w:lvlText w:val=""/>
+      <w:lvlJc w:val="left"/>
+      <w:pPr>
+        <w:tabs>
+          <w:tab w:val="num" w:pos="6480"/>
+        </w:tabs>
+        <w:ind w:left="6480" w:hanging="360"/>
+      </w:pPr>
+      <w:rPr>
+        <w:rFonts w:ascii="Wingdings" w:hAnsi="Wingdings" w:hint="default"/>
+        <w:sz w:val="20"/>
+      </w:rPr>
+    </w:lvl>
+  </w:abstractNum>
+  <w:abstractNum w:abstractNumId="14">
     <w:nsid w:val="4F5D7B08"/>
     <w:multiLevelType w:val="hybridMultilevel"/>
     <w:tmpl w:val="81CE5A84"/>
@@ -6748,7 +9337,7 @@
       </w:pPr>
     </w:lvl>
   </w:abstractNum>
-  <w:abstractNum w:abstractNumId="8">
+  <w:abstractNum w:abstractNumId="15">
     <w:nsid w:val="509E7DFA"/>
     <w:multiLevelType w:val="multilevel"/>
     <w:tmpl w:val="84529BAA"/>
@@ -6865,7 +9454,7 @@
       </w:pPr>
     </w:lvl>
   </w:abstractNum>
-  <w:abstractNum w:abstractNumId="9">
+  <w:abstractNum w:abstractNumId="16">
     <w:nsid w:val="53662493"/>
     <w:multiLevelType w:val="multilevel"/>
     <w:tmpl w:val="92461FF0"/>
@@ -6978,7 +9567,7 @@
       </w:pPr>
     </w:lvl>
   </w:abstractNum>
-  <w:abstractNum w:abstractNumId="10">
+  <w:abstractNum w:abstractNumId="17">
     <w:nsid w:val="5D525AF3"/>
     <w:multiLevelType w:val="hybridMultilevel"/>
     <w:tmpl w:val="3036D26C"/>
@@ -7067,7 +9656,7 @@
       </w:pPr>
     </w:lvl>
   </w:abstractNum>
-  <w:abstractNum w:abstractNumId="11">
+  <w:abstractNum w:abstractNumId="18">
     <w:nsid w:val="5E007F39"/>
     <w:multiLevelType w:val="hybridMultilevel"/>
     <w:tmpl w:val="FF6C6DE6"/>
@@ -7153,7 +9742,7 @@
       </w:pPr>
     </w:lvl>
   </w:abstractNum>
-  <w:abstractNum w:abstractNumId="12">
+  <w:abstractNum w:abstractNumId="19">
     <w:nsid w:val="5F034556"/>
     <w:multiLevelType w:val="multilevel"/>
     <w:tmpl w:val="732CCB98"/>
@@ -7266,7 +9855,7 @@
       </w:pPr>
     </w:lvl>
   </w:abstractNum>
-  <w:abstractNum w:abstractNumId="13">
+  <w:abstractNum w:abstractNumId="20">
     <w:nsid w:val="65F52BEA"/>
     <w:multiLevelType w:val="multilevel"/>
     <w:tmpl w:val="F600EDD8"/>
@@ -7379,7 +9968,7 @@
       </w:pPr>
     </w:lvl>
   </w:abstractNum>
-  <w:abstractNum w:abstractNumId="14">
+  <w:abstractNum w:abstractNumId="21">
     <w:nsid w:val="785C2556"/>
     <w:multiLevelType w:val="hybridMultilevel"/>
     <w:tmpl w:val="C7CECECC"/>
@@ -7468,7 +10057,7 @@
       </w:pPr>
     </w:lvl>
   </w:abstractNum>
-  <w:abstractNum w:abstractNumId="15">
+  <w:abstractNum w:abstractNumId="22">
     <w:nsid w:val="7A1961EC"/>
     <w:multiLevelType w:val="multilevel"/>
     <w:tmpl w:val="F04C5394"/>
@@ -7581,7 +10170,7 @@
       </w:pPr>
     </w:lvl>
   </w:abstractNum>
-  <w:abstractNum w:abstractNumId="16">
+  <w:abstractNum w:abstractNumId="23">
     <w:nsid w:val="7BEC67D9"/>
     <w:multiLevelType w:val="multilevel"/>
     <w:tmpl w:val="70B07F28"/>
@@ -7695,55 +10284,76 @@
     </w:lvl>
   </w:abstractNum>
   <w:num w:numId="1">
-    <w:abstractNumId w:val="2"/>
+    <w:abstractNumId w:val="3"/>
   </w:num>
   <w:num w:numId="2">
-    <w:abstractNumId w:val="15"/>
+    <w:abstractNumId w:val="22"/>
   </w:num>
   <w:num w:numId="3">
-    <w:abstractNumId w:val="16"/>
+    <w:abstractNumId w:val="23"/>
   </w:num>
   <w:num w:numId="4">
-    <w:abstractNumId w:val="4"/>
+    <w:abstractNumId w:val="8"/>
   </w:num>
   <w:num w:numId="5">
-    <w:abstractNumId w:val="7"/>
+    <w:abstractNumId w:val="14"/>
   </w:num>
   <w:num w:numId="6">
-    <w:abstractNumId w:val="6"/>
+    <w:abstractNumId w:val="11"/>
   </w:num>
   <w:num w:numId="7">
     <w:abstractNumId w:val="1"/>
   </w:num>
   <w:num w:numId="8">
-    <w:abstractNumId w:val="11"/>
+    <w:abstractNumId w:val="18"/>
   </w:num>
   <w:num w:numId="9">
-    <w:abstractNumId w:val="14"/>
+    <w:abstractNumId w:val="21"/>
   </w:num>
   <w:num w:numId="10">
     <w:abstractNumId w:val="0"/>
   </w:num>
   <w:num w:numId="11">
+    <w:abstractNumId w:val="17"/>
+  </w:num>
+  <w:num w:numId="12">
     <w:abstractNumId w:val="10"/>
   </w:num>
-  <w:num w:numId="12">
+  <w:num w:numId="13">
+    <w:abstractNumId w:val="19"/>
+  </w:num>
+  <w:num w:numId="14">
+    <w:abstractNumId w:val="16"/>
+  </w:num>
+  <w:num w:numId="15">
     <w:abstractNumId w:val="5"/>
   </w:num>
-  <w:num w:numId="13">
+  <w:num w:numId="16">
+    <w:abstractNumId w:val="20"/>
+  </w:num>
+  <w:num w:numId="17">
+    <w:abstractNumId w:val="15"/>
+  </w:num>
+  <w:num w:numId="18">
+    <w:abstractNumId w:val="2"/>
+  </w:num>
+  <w:num w:numId="19">
+    <w:abstractNumId w:val="9"/>
+  </w:num>
+  <w:num w:numId="20">
+    <w:abstractNumId w:val="7"/>
+  </w:num>
+  <w:num w:numId="21">
     <w:abstractNumId w:val="12"/>
   </w:num>
-  <w:num w:numId="14">
-    <w:abstractNumId w:val="9"/>
-  </w:num>
-  <w:num w:numId="15">
-    <w:abstractNumId w:val="3"/>
-  </w:num>
-  <w:num w:numId="16">
+  <w:num w:numId="22">
     <w:abstractNumId w:val="13"/>
   </w:num>
-  <w:num w:numId="17">
-    <w:abstractNumId w:val="8"/>
+  <w:num w:numId="23">
+    <w:abstractNumId w:val="4"/>
+  </w:num>
+  <w:num w:numId="24">
+    <w:abstractNumId w:val="6"/>
   </w:num>
 </w:numbering>
 </file>
@@ -7973,6 +10583,31 @@
       <w:rFonts w:asciiTheme="majorHAnsi" w:eastAsiaTheme="majorEastAsia" w:hAnsiTheme="majorHAnsi" w:cstheme="majorBidi"/>
       <w:b/>
       <w:bCs/>
+      <w:color w:val="4F81BD" w:themeColor="accent1"/>
+    </w:rPr>
+  </w:style>
+  <w:style w:type="paragraph" w:styleId="Heading4">
+    <w:name w:val="heading 4"/>
+    <w:basedOn w:val="Normal"/>
+    <w:next w:val="Normal"/>
+    <w:link w:val="Heading4Char"/>
+    <w:uiPriority w:val="9"/>
+    <w:semiHidden/>
+    <w:unhideWhenUsed/>
+    <w:qFormat/>
+    <w:rsid w:val="00813AA0"/>
+    <w:pPr>
+      <w:keepNext/>
+      <w:keepLines/>
+      <w:spacing w:before="200" w:after="0"/>
+      <w:outlineLvl w:val="3"/>
+    </w:pPr>
+    <w:rPr>
+      <w:rFonts w:asciiTheme="majorHAnsi" w:eastAsiaTheme="majorEastAsia" w:hAnsiTheme="majorHAnsi" w:cstheme="majorBidi"/>
+      <w:b/>
+      <w:bCs/>
+      <w:i/>
+      <w:iCs/>
       <w:color w:val="4F81BD" w:themeColor="accent1"/>
     </w:rPr>
   </w:style>
@@ -8293,6 +10928,47 @@
     <w:basedOn w:val="DefaultParagraphFont"/>
     <w:rsid w:val="00892050"/>
   </w:style>
+  <w:style w:type="character" w:customStyle="1" w:styleId="Heading4Char">
+    <w:name w:val="Heading 4 Char"/>
+    <w:basedOn w:val="DefaultParagraphFont"/>
+    <w:link w:val="Heading4"/>
+    <w:uiPriority w:val="9"/>
+    <w:semiHidden/>
+    <w:rsid w:val="00813AA0"/>
+    <w:rPr>
+      <w:rFonts w:asciiTheme="majorHAnsi" w:eastAsiaTheme="majorEastAsia" w:hAnsiTheme="majorHAnsi" w:cstheme="majorBidi"/>
+      <w:b/>
+      <w:bCs/>
+      <w:i/>
+      <w:iCs/>
+      <w:color w:val="4F81BD" w:themeColor="accent1"/>
+    </w:rPr>
+  </w:style>
+  <w:style w:type="character" w:customStyle="1" w:styleId="kwd">
+    <w:name w:val="kwd"/>
+    <w:basedOn w:val="DefaultParagraphFont"/>
+    <w:rsid w:val="00072A0A"/>
+  </w:style>
+  <w:style w:type="character" w:customStyle="1" w:styleId="pln">
+    <w:name w:val="pln"/>
+    <w:basedOn w:val="DefaultParagraphFont"/>
+    <w:rsid w:val="00072A0A"/>
+  </w:style>
+  <w:style w:type="character" w:customStyle="1" w:styleId="pun">
+    <w:name w:val="pun"/>
+    <w:basedOn w:val="DefaultParagraphFont"/>
+    <w:rsid w:val="00072A0A"/>
+  </w:style>
+  <w:style w:type="character" w:customStyle="1" w:styleId="lit">
+    <w:name w:val="lit"/>
+    <w:basedOn w:val="DefaultParagraphFont"/>
+    <w:rsid w:val="00072A0A"/>
+  </w:style>
+  <w:style w:type="character" w:customStyle="1" w:styleId="com">
+    <w:name w:val="com"/>
+    <w:basedOn w:val="DefaultParagraphFont"/>
+    <w:rsid w:val="00072A0A"/>
+  </w:style>
 </w:styles>
 </file>
 

</xml_diff>